<commit_message>
Atualização do trabalho escrito
</commit_message>
<xml_diff>
--- a/Trabalho Escrito/trabalho.docx
+++ b/Trabalho Escrito/trabalho.docx
@@ -339,72 +339,2158 @@
           <w:szCs w:val="28"/>
         </w:rPr>
       </w:pPr>
+    </w:p>
+    <w:p>
+      <w:pPr>
+        <w:jc w:val="center"/>
+        <w:rPr>
+          <w:rFonts w:asciiTheme="majorHAnsi" w:hAnsiTheme="majorHAnsi" w:cstheme="majorHAnsi"/>
+          <w:sz w:val="32"/>
+          <w:szCs w:val="28"/>
+        </w:rPr>
+      </w:pPr>
+      <w:r>
+        <w:rPr>
+          <w:rFonts w:asciiTheme="majorHAnsi" w:hAnsiTheme="majorHAnsi" w:cstheme="majorHAnsi"/>
+          <w:sz w:val="32"/>
+          <w:szCs w:val="28"/>
+        </w:rPr>
+        <w:t>NORMAS DE QUALIDADE DE TESTE DE SOFTWARES</w:t>
+      </w:r>
+    </w:p>
+    <w:p>
+      <w:pPr>
+        <w:jc w:val="center"/>
+        <w:rPr>
+          <w:rFonts w:asciiTheme="majorHAnsi" w:hAnsiTheme="majorHAnsi" w:cstheme="majorHAnsi"/>
+          <w:sz w:val="32"/>
+          <w:szCs w:val="28"/>
+        </w:rPr>
+      </w:pPr>
+    </w:p>
+    <w:p>
+      <w:pPr>
+        <w:jc w:val="center"/>
+        <w:rPr>
+          <w:rFonts w:asciiTheme="majorHAnsi" w:hAnsiTheme="majorHAnsi" w:cstheme="majorHAnsi"/>
+          <w:sz w:val="32"/>
+          <w:szCs w:val="28"/>
+        </w:rPr>
+      </w:pPr>
+      <w:r>
+        <w:rPr>
+          <w:rFonts w:asciiTheme="majorHAnsi" w:hAnsiTheme="majorHAnsi" w:cstheme="majorHAnsi"/>
+          <w:sz w:val="32"/>
+          <w:szCs w:val="28"/>
+        </w:rPr>
+        <w:t>JAHU – SP</w:t>
+      </w:r>
+    </w:p>
+    <w:p>
+      <w:pPr>
+        <w:jc w:val="center"/>
+        <w:rPr>
+          <w:rFonts w:asciiTheme="majorHAnsi" w:hAnsiTheme="majorHAnsi" w:cstheme="majorHAnsi"/>
+          <w:sz w:val="32"/>
+          <w:szCs w:val="28"/>
+        </w:rPr>
+      </w:pPr>
+      <w:r>
+        <w:rPr>
+          <w:rFonts w:asciiTheme="majorHAnsi" w:hAnsiTheme="majorHAnsi" w:cstheme="majorHAnsi"/>
+          <w:sz w:val="32"/>
+          <w:szCs w:val="28"/>
+        </w:rPr>
+        <w:t>2023</w:t>
+      </w:r>
+    </w:p>
+    <w:p>
+      <w:pPr>
+        <w:jc w:val="center"/>
+        <w:rPr>
+          <w:rFonts w:asciiTheme="majorHAnsi" w:hAnsiTheme="majorHAnsi" w:cstheme="majorHAnsi"/>
+          <w:b/>
+          <w:bCs/>
+          <w:sz w:val="32"/>
+          <w:szCs w:val="28"/>
+        </w:rPr>
+      </w:pPr>
+      <w:r>
+        <w:rPr>
+          <w:rFonts w:asciiTheme="majorHAnsi" w:hAnsiTheme="majorHAnsi" w:cstheme="majorHAnsi"/>
+          <w:b/>
+          <w:bCs/>
+          <w:sz w:val="32"/>
+          <w:szCs w:val="28"/>
+        </w:rPr>
+        <w:lastRenderedPageBreak/>
+        <w:t>RESUMO</w:t>
+      </w:r>
+    </w:p>
+    <w:p>
+      <w:pPr>
+        <w:jc w:val="center"/>
+        <w:rPr>
+          <w:rFonts w:asciiTheme="majorHAnsi" w:hAnsiTheme="majorHAnsi" w:cstheme="majorHAnsi"/>
+          <w:b/>
+          <w:bCs/>
+          <w:sz w:val="32"/>
+          <w:szCs w:val="28"/>
+        </w:rPr>
+      </w:pPr>
+    </w:p>
+    <w:p>
+      <w:pPr>
+        <w:ind w:firstLine="708"/>
+        <w:rPr>
+          <w:rFonts w:cstheme="minorHAnsi"/>
+          <w:sz w:val="24"/>
+          <w:szCs w:val="24"/>
+        </w:rPr>
+      </w:pPr>
+      <w:r>
+        <w:rPr>
+          <w:rFonts w:cstheme="minorHAnsi"/>
+          <w:sz w:val="24"/>
+          <w:szCs w:val="24"/>
+        </w:rPr>
+        <w:t>A segurança da informação e a qualidade do software são fundamentais para as organizações, independentemente do seu tamanho ou segmento. A adoção de normas ISO/IEC pode ajudar a garantir que as informações estejam protegidas e que o software seja entregue com qualidade. Este trabalho aborda seis normas ISO/IEC relevantes nesse contexto: ISO/IEC 27001 e 27002, para o gerenciamento de segurança da informação, ISO/IEC 12207, para o ciclo de vida do software, ISO/IEC 9126, para a avaliação da qualidade do software, e ISO/IEC 15504, para a avaliação da capacidade dos processos de software. Além disso, também é abordada a norma ISO/IEC 27005, para o gerenciamento de riscos de segurança da informação. A aplicação dessas normas pode ajudar as organizações a desenvolver e implementar políticas e práticas efetivas para proteger as informações e melhorar a qualidade do software.</w:t>
+      </w:r>
+    </w:p>
+    <w:p>
+      <w:pPr>
+        <w:ind w:firstLine="708"/>
+        <w:rPr>
+          <w:rFonts w:cstheme="minorHAnsi"/>
+          <w:sz w:val="24"/>
+          <w:szCs w:val="24"/>
+        </w:rPr>
+      </w:pPr>
+    </w:p>
+    <w:p>
+      <w:pPr>
+        <w:ind w:firstLine="708"/>
+        <w:rPr>
+          <w:rFonts w:cstheme="minorHAnsi"/>
+          <w:sz w:val="24"/>
+          <w:szCs w:val="24"/>
+        </w:rPr>
+      </w:pPr>
+    </w:p>
+    <w:p>
+      <w:pPr>
+        <w:ind w:firstLine="708"/>
+        <w:rPr>
+          <w:rFonts w:cstheme="minorHAnsi"/>
+          <w:sz w:val="24"/>
+          <w:szCs w:val="24"/>
+        </w:rPr>
+      </w:pPr>
+    </w:p>
+    <w:p>
+      <w:pPr>
+        <w:ind w:firstLine="708"/>
+        <w:rPr>
+          <w:rFonts w:cstheme="minorHAnsi"/>
+          <w:sz w:val="24"/>
+          <w:szCs w:val="24"/>
+        </w:rPr>
+      </w:pPr>
+    </w:p>
+    <w:p>
+      <w:pPr>
+        <w:ind w:firstLine="708"/>
+        <w:rPr>
+          <w:rFonts w:cstheme="minorHAnsi"/>
+          <w:sz w:val="24"/>
+          <w:szCs w:val="24"/>
+        </w:rPr>
+      </w:pPr>
+    </w:p>
+    <w:p>
+      <w:pPr>
+        <w:ind w:firstLine="708"/>
+        <w:rPr>
+          <w:rFonts w:cstheme="minorHAnsi"/>
+          <w:sz w:val="24"/>
+          <w:szCs w:val="24"/>
+        </w:rPr>
+      </w:pPr>
+    </w:p>
+    <w:p>
+      <w:pPr>
+        <w:ind w:firstLine="708"/>
+        <w:rPr>
+          <w:rFonts w:cstheme="minorHAnsi"/>
+          <w:sz w:val="24"/>
+          <w:szCs w:val="24"/>
+        </w:rPr>
+      </w:pPr>
+    </w:p>
+    <w:p>
+      <w:pPr>
+        <w:ind w:firstLine="708"/>
+        <w:rPr>
+          <w:rFonts w:cstheme="minorHAnsi"/>
+          <w:sz w:val="24"/>
+          <w:szCs w:val="24"/>
+        </w:rPr>
+      </w:pPr>
+    </w:p>
+    <w:p>
+      <w:pPr>
+        <w:ind w:firstLine="708"/>
+        <w:rPr>
+          <w:rFonts w:cstheme="minorHAnsi"/>
+          <w:sz w:val="24"/>
+          <w:szCs w:val="24"/>
+        </w:rPr>
+      </w:pPr>
+    </w:p>
+    <w:p>
+      <w:pPr>
+        <w:ind w:firstLine="708"/>
+        <w:rPr>
+          <w:rFonts w:cstheme="minorHAnsi"/>
+          <w:sz w:val="24"/>
+          <w:szCs w:val="24"/>
+        </w:rPr>
+      </w:pPr>
+    </w:p>
+    <w:p>
+      <w:pPr>
+        <w:ind w:firstLine="708"/>
+        <w:rPr>
+          <w:rFonts w:cstheme="minorHAnsi"/>
+          <w:sz w:val="24"/>
+          <w:szCs w:val="24"/>
+        </w:rPr>
+      </w:pPr>
+    </w:p>
+    <w:p>
+      <w:pPr>
+        <w:ind w:firstLine="708"/>
+        <w:rPr>
+          <w:rFonts w:cstheme="minorHAnsi"/>
+          <w:sz w:val="24"/>
+          <w:szCs w:val="24"/>
+        </w:rPr>
+      </w:pPr>
+    </w:p>
+    <w:p>
+      <w:pPr>
+        <w:ind w:firstLine="708"/>
+        <w:rPr>
+          <w:rFonts w:cstheme="minorHAnsi"/>
+          <w:sz w:val="24"/>
+          <w:szCs w:val="24"/>
+        </w:rPr>
+      </w:pPr>
+    </w:p>
+    <w:p>
+      <w:pPr>
+        <w:ind w:firstLine="708"/>
+        <w:rPr>
+          <w:rFonts w:cstheme="minorHAnsi"/>
+          <w:sz w:val="24"/>
+          <w:szCs w:val="24"/>
+        </w:rPr>
+      </w:pPr>
+    </w:p>
+    <w:p>
+      <w:pPr>
+        <w:ind w:firstLine="708"/>
+        <w:rPr>
+          <w:rFonts w:cstheme="minorHAnsi"/>
+          <w:sz w:val="24"/>
+          <w:szCs w:val="24"/>
+        </w:rPr>
+      </w:pPr>
+    </w:p>
+    <w:p>
+      <w:pPr>
+        <w:ind w:firstLine="708"/>
+        <w:rPr>
+          <w:rFonts w:cstheme="minorHAnsi"/>
+          <w:sz w:val="24"/>
+          <w:szCs w:val="24"/>
+        </w:rPr>
+      </w:pPr>
+    </w:p>
+    <w:p>
+      <w:pPr>
+        <w:ind w:firstLine="708"/>
+        <w:jc w:val="center"/>
+        <w:rPr>
+          <w:rFonts w:asciiTheme="majorHAnsi" w:hAnsiTheme="majorHAnsi" w:cstheme="majorHAnsi"/>
+          <w:b/>
+          <w:bCs/>
+          <w:sz w:val="32"/>
+          <w:szCs w:val="32"/>
+        </w:rPr>
+      </w:pPr>
+      <w:r>
+        <w:rPr>
+          <w:rFonts w:asciiTheme="majorHAnsi" w:hAnsiTheme="majorHAnsi" w:cstheme="majorHAnsi"/>
+          <w:b/>
+          <w:bCs/>
+          <w:sz w:val="32"/>
+          <w:szCs w:val="32"/>
+        </w:rPr>
+        <w:lastRenderedPageBreak/>
+        <w:t>ABSTRACT</w:t>
+      </w:r>
+    </w:p>
+    <w:p>
+      <w:pPr>
+        <w:ind w:firstLine="708"/>
+        <w:jc w:val="center"/>
+        <w:rPr>
+          <w:rFonts w:asciiTheme="majorHAnsi" w:hAnsiTheme="majorHAnsi" w:cstheme="majorHAnsi"/>
+          <w:b/>
+          <w:bCs/>
+          <w:sz w:val="32"/>
+          <w:szCs w:val="32"/>
+        </w:rPr>
+      </w:pPr>
+    </w:p>
+    <w:p>
+      <w:pPr>
+        <w:ind w:firstLine="708"/>
+        <w:rPr>
+          <w:rFonts w:cstheme="minorHAnsi"/>
+          <w:sz w:val="24"/>
+          <w:szCs w:val="24"/>
+          <w:lang w:val="en-US"/>
+        </w:rPr>
+      </w:pPr>
+      <w:r>
+        <w:rPr>
+          <w:rFonts w:cstheme="minorHAnsi"/>
+          <w:b/>
+          <w:bCs/>
+          <w:sz w:val="24"/>
+          <w:szCs w:val="24"/>
+        </w:rPr>
+        <w:tab/>
+      </w:r>
+      <w:r>
+        <w:rPr>
+          <w:rFonts w:cstheme="minorHAnsi"/>
+          <w:sz w:val="24"/>
+          <w:szCs w:val="24"/>
+          <w:lang w:val="en-US"/>
+        </w:rPr>
+        <w:t>Information security and software quality are critical aspects for organizations of all sizes and industries. The adoption of ISO/IEC standards is one of the best practices to ensure that information is protected and software is delivered with quality. This paper addresses six relevant ISO/IEC standards in this context: ISO/IEC 27001 and 27002 for information security management, ISO/IEC 12207 for software life cycle, ISO/IEC 9126 for software quality evaluation, and ISO/IEC 15504 for software process assessment. Additionally, ISO/IEC 27005 for information security risk management is also discussed. The implementation of these standards can help organizations develop and implement effective policies and practices to protect information and improve software quality.</w:t>
+      </w:r>
+    </w:p>
+    <w:p>
+      <w:pPr>
+        <w:ind w:firstLine="708"/>
+        <w:rPr>
+          <w:rFonts w:cstheme="minorHAnsi"/>
+          <w:sz w:val="24"/>
+          <w:szCs w:val="24"/>
+          <w:lang w:val="en-US"/>
+        </w:rPr>
+      </w:pPr>
+    </w:p>
+    <w:p>
+      <w:pPr>
+        <w:ind w:firstLine="708"/>
+        <w:rPr>
+          <w:rFonts w:cstheme="minorHAnsi"/>
+          <w:sz w:val="24"/>
+          <w:szCs w:val="24"/>
+          <w:lang w:val="en-US"/>
+        </w:rPr>
+      </w:pPr>
+    </w:p>
+    <w:p>
+      <w:pPr>
+        <w:ind w:firstLine="708"/>
+        <w:rPr>
+          <w:rFonts w:cstheme="minorHAnsi"/>
+          <w:sz w:val="24"/>
+          <w:szCs w:val="24"/>
+          <w:lang w:val="en-US"/>
+        </w:rPr>
+      </w:pPr>
+    </w:p>
+    <w:p>
+      <w:pPr>
+        <w:ind w:firstLine="708"/>
+        <w:rPr>
+          <w:rFonts w:cstheme="minorHAnsi"/>
+          <w:sz w:val="24"/>
+          <w:szCs w:val="24"/>
+          <w:lang w:val="en-US"/>
+        </w:rPr>
+      </w:pPr>
+    </w:p>
+    <w:p>
+      <w:pPr>
+        <w:ind w:firstLine="708"/>
+        <w:rPr>
+          <w:rFonts w:cstheme="minorHAnsi"/>
+          <w:sz w:val="24"/>
+          <w:szCs w:val="24"/>
+          <w:lang w:val="en-US"/>
+        </w:rPr>
+      </w:pPr>
+    </w:p>
+    <w:p>
+      <w:pPr>
+        <w:ind w:firstLine="708"/>
+        <w:rPr>
+          <w:rFonts w:cstheme="minorHAnsi"/>
+          <w:sz w:val="24"/>
+          <w:szCs w:val="24"/>
+          <w:lang w:val="en-US"/>
+        </w:rPr>
+      </w:pPr>
+    </w:p>
+    <w:p>
+      <w:pPr>
+        <w:ind w:firstLine="708"/>
+        <w:rPr>
+          <w:rFonts w:cstheme="minorHAnsi"/>
+          <w:sz w:val="24"/>
+          <w:szCs w:val="24"/>
+          <w:lang w:val="en-US"/>
+        </w:rPr>
+      </w:pPr>
+    </w:p>
+    <w:p>
+      <w:pPr>
+        <w:ind w:firstLine="708"/>
+        <w:rPr>
+          <w:rFonts w:cstheme="minorHAnsi"/>
+          <w:sz w:val="24"/>
+          <w:szCs w:val="24"/>
+          <w:lang w:val="en-US"/>
+        </w:rPr>
+      </w:pPr>
+    </w:p>
+    <w:p>
+      <w:pPr>
+        <w:ind w:firstLine="708"/>
+        <w:rPr>
+          <w:rFonts w:cstheme="minorHAnsi"/>
+          <w:sz w:val="24"/>
+          <w:szCs w:val="24"/>
+          <w:lang w:val="en-US"/>
+        </w:rPr>
+      </w:pPr>
+    </w:p>
+    <w:p>
+      <w:pPr>
+        <w:ind w:firstLine="708"/>
+        <w:rPr>
+          <w:rFonts w:cstheme="minorHAnsi"/>
+          <w:sz w:val="24"/>
+          <w:szCs w:val="24"/>
+          <w:lang w:val="en-US"/>
+        </w:rPr>
+      </w:pPr>
+    </w:p>
+    <w:p>
+      <w:pPr>
+        <w:ind w:firstLine="708"/>
+        <w:rPr>
+          <w:rFonts w:cstheme="minorHAnsi"/>
+          <w:sz w:val="24"/>
+          <w:szCs w:val="24"/>
+          <w:lang w:val="en-US"/>
+        </w:rPr>
+      </w:pPr>
+    </w:p>
+    <w:p>
+      <w:pPr>
+        <w:ind w:firstLine="708"/>
+        <w:rPr>
+          <w:rFonts w:cstheme="minorHAnsi"/>
+          <w:sz w:val="24"/>
+          <w:szCs w:val="24"/>
+          <w:lang w:val="en-US"/>
+        </w:rPr>
+      </w:pPr>
+    </w:p>
+    <w:p>
+      <w:pPr>
+        <w:ind w:firstLine="708"/>
+        <w:rPr>
+          <w:rFonts w:cstheme="minorHAnsi"/>
+          <w:sz w:val="24"/>
+          <w:szCs w:val="24"/>
+          <w:lang w:val="en-US"/>
+        </w:rPr>
+      </w:pPr>
+    </w:p>
+    <w:p>
+      <w:pPr>
+        <w:ind w:firstLine="708"/>
+        <w:rPr>
+          <w:rFonts w:cstheme="minorHAnsi"/>
+          <w:sz w:val="24"/>
+          <w:szCs w:val="24"/>
+          <w:lang w:val="en-US"/>
+        </w:rPr>
+      </w:pPr>
+    </w:p>
+    <w:p>
+      <w:pPr>
+        <w:ind w:firstLine="708"/>
+        <w:rPr>
+          <w:rFonts w:cstheme="minorHAnsi"/>
+          <w:sz w:val="24"/>
+          <w:szCs w:val="24"/>
+          <w:lang w:val="en-US"/>
+        </w:rPr>
+      </w:pPr>
+    </w:p>
+    <w:p>
+      <w:pPr>
+        <w:ind w:firstLine="708"/>
+        <w:rPr>
+          <w:rFonts w:cstheme="minorHAnsi"/>
+          <w:sz w:val="24"/>
+          <w:szCs w:val="24"/>
+          <w:lang w:val="en-US"/>
+        </w:rPr>
+      </w:pPr>
+    </w:p>
+    <w:p>
+      <w:pPr>
+        <w:ind w:firstLine="708"/>
+        <w:rPr>
+          <w:rFonts w:cstheme="minorHAnsi"/>
+          <w:sz w:val="24"/>
+          <w:szCs w:val="24"/>
+          <w:lang w:val="en-US"/>
+        </w:rPr>
+      </w:pPr>
+    </w:p>
+    <w:p>
+      <w:pPr>
+        <w:ind w:firstLine="708"/>
+        <w:rPr>
+          <w:rFonts w:cstheme="minorHAnsi"/>
+          <w:sz w:val="24"/>
+          <w:szCs w:val="24"/>
+          <w:lang w:val="en-US"/>
+        </w:rPr>
+      </w:pPr>
+    </w:p>
+    <w:p>
+      <w:pPr>
+        <w:ind w:firstLine="708"/>
+        <w:jc w:val="center"/>
+        <w:rPr>
+          <w:rFonts w:asciiTheme="majorHAnsi" w:hAnsiTheme="majorHAnsi" w:cstheme="majorHAnsi"/>
+          <w:b/>
+          <w:bCs/>
+          <w:sz w:val="32"/>
+          <w:szCs w:val="32"/>
+          <w:lang w:val="en-US"/>
+        </w:rPr>
+      </w:pPr>
+      <w:r>
+        <w:rPr>
+          <w:rFonts w:asciiTheme="majorHAnsi" w:hAnsiTheme="majorHAnsi" w:cstheme="majorHAnsi"/>
+          <w:b/>
+          <w:bCs/>
+          <w:sz w:val="32"/>
+          <w:szCs w:val="32"/>
+          <w:lang w:val="en-US"/>
+        </w:rPr>
+        <w:lastRenderedPageBreak/>
+        <w:t>LISTA DE FIGURAS</w:t>
+      </w:r>
+    </w:p>
+    <w:p>
+      <w:pPr>
+        <w:ind w:firstLine="708"/>
+        <w:jc w:val="center"/>
+        <w:rPr>
+          <w:rFonts w:asciiTheme="majorHAnsi" w:hAnsiTheme="majorHAnsi" w:cstheme="majorHAnsi"/>
+          <w:b/>
+          <w:bCs/>
+          <w:sz w:val="32"/>
+          <w:szCs w:val="32"/>
+          <w:lang w:val="en-US"/>
+        </w:rPr>
+      </w:pPr>
+    </w:p>
+    <w:p>
+      <w:pPr>
+        <w:ind w:firstLine="708"/>
+        <w:jc w:val="center"/>
+        <w:rPr>
+          <w:rFonts w:asciiTheme="majorHAnsi" w:hAnsiTheme="majorHAnsi" w:cstheme="majorHAnsi"/>
+          <w:b/>
+          <w:bCs/>
+          <w:sz w:val="32"/>
+          <w:szCs w:val="32"/>
+          <w:lang w:val="en-US"/>
+        </w:rPr>
+      </w:pPr>
+    </w:p>
+    <w:p>
+      <w:pPr>
+        <w:ind w:firstLine="708"/>
+        <w:jc w:val="center"/>
+        <w:rPr>
+          <w:rFonts w:asciiTheme="majorHAnsi" w:hAnsiTheme="majorHAnsi" w:cstheme="majorHAnsi"/>
+          <w:b/>
+          <w:bCs/>
+          <w:sz w:val="32"/>
+          <w:szCs w:val="32"/>
+          <w:lang w:val="en-US"/>
+        </w:rPr>
+      </w:pPr>
+    </w:p>
+    <w:p>
+      <w:pPr>
+        <w:ind w:firstLine="708"/>
+        <w:jc w:val="center"/>
+        <w:rPr>
+          <w:rFonts w:asciiTheme="majorHAnsi" w:hAnsiTheme="majorHAnsi" w:cstheme="majorHAnsi"/>
+          <w:b/>
+          <w:bCs/>
+          <w:sz w:val="32"/>
+          <w:szCs w:val="32"/>
+          <w:lang w:val="en-US"/>
+        </w:rPr>
+      </w:pPr>
+    </w:p>
+    <w:p>
+      <w:pPr>
+        <w:ind w:firstLine="708"/>
+        <w:jc w:val="center"/>
+        <w:rPr>
+          <w:rFonts w:asciiTheme="majorHAnsi" w:hAnsiTheme="majorHAnsi" w:cstheme="majorHAnsi"/>
+          <w:b/>
+          <w:bCs/>
+          <w:sz w:val="32"/>
+          <w:szCs w:val="32"/>
+          <w:lang w:val="en-US"/>
+        </w:rPr>
+      </w:pPr>
+    </w:p>
+    <w:p>
+      <w:pPr>
+        <w:ind w:firstLine="708"/>
+        <w:jc w:val="center"/>
+        <w:rPr>
+          <w:rFonts w:asciiTheme="majorHAnsi" w:hAnsiTheme="majorHAnsi" w:cstheme="majorHAnsi"/>
+          <w:b/>
+          <w:bCs/>
+          <w:sz w:val="32"/>
+          <w:szCs w:val="32"/>
+          <w:lang w:val="en-US"/>
+        </w:rPr>
+      </w:pPr>
+    </w:p>
+    <w:p>
+      <w:pPr>
+        <w:ind w:firstLine="708"/>
+        <w:jc w:val="center"/>
+        <w:rPr>
+          <w:rFonts w:asciiTheme="majorHAnsi" w:hAnsiTheme="majorHAnsi" w:cstheme="majorHAnsi"/>
+          <w:b/>
+          <w:bCs/>
+          <w:sz w:val="32"/>
+          <w:szCs w:val="32"/>
+          <w:lang w:val="en-US"/>
+        </w:rPr>
+      </w:pPr>
+    </w:p>
+    <w:p>
+      <w:pPr>
+        <w:ind w:firstLine="708"/>
+        <w:jc w:val="center"/>
+        <w:rPr>
+          <w:rFonts w:asciiTheme="majorHAnsi" w:hAnsiTheme="majorHAnsi" w:cstheme="majorHAnsi"/>
+          <w:b/>
+          <w:bCs/>
+          <w:sz w:val="32"/>
+          <w:szCs w:val="32"/>
+          <w:lang w:val="en-US"/>
+        </w:rPr>
+      </w:pPr>
+    </w:p>
+    <w:p>
+      <w:pPr>
+        <w:ind w:firstLine="708"/>
+        <w:jc w:val="center"/>
+        <w:rPr>
+          <w:rFonts w:asciiTheme="majorHAnsi" w:hAnsiTheme="majorHAnsi" w:cstheme="majorHAnsi"/>
+          <w:b/>
+          <w:bCs/>
+          <w:sz w:val="32"/>
+          <w:szCs w:val="32"/>
+          <w:lang w:val="en-US"/>
+        </w:rPr>
+      </w:pPr>
+    </w:p>
+    <w:p>
+      <w:pPr>
+        <w:ind w:firstLine="708"/>
+        <w:jc w:val="center"/>
+        <w:rPr>
+          <w:rFonts w:asciiTheme="majorHAnsi" w:hAnsiTheme="majorHAnsi" w:cstheme="majorHAnsi"/>
+          <w:b/>
+          <w:bCs/>
+          <w:sz w:val="32"/>
+          <w:szCs w:val="32"/>
+          <w:lang w:val="en-US"/>
+        </w:rPr>
+      </w:pPr>
+    </w:p>
+    <w:p>
+      <w:pPr>
+        <w:ind w:firstLine="708"/>
+        <w:jc w:val="center"/>
+        <w:rPr>
+          <w:rFonts w:asciiTheme="majorHAnsi" w:hAnsiTheme="majorHAnsi" w:cstheme="majorHAnsi"/>
+          <w:b/>
+          <w:bCs/>
+          <w:sz w:val="32"/>
+          <w:szCs w:val="32"/>
+          <w:lang w:val="en-US"/>
+        </w:rPr>
+      </w:pPr>
+    </w:p>
+    <w:p>
+      <w:pPr>
+        <w:ind w:firstLine="708"/>
+        <w:jc w:val="center"/>
+        <w:rPr>
+          <w:rFonts w:asciiTheme="majorHAnsi" w:hAnsiTheme="majorHAnsi" w:cstheme="majorHAnsi"/>
+          <w:b/>
+          <w:bCs/>
+          <w:sz w:val="32"/>
+          <w:szCs w:val="32"/>
+          <w:lang w:val="en-US"/>
+        </w:rPr>
+      </w:pPr>
+    </w:p>
+    <w:p>
+      <w:pPr>
+        <w:ind w:firstLine="708"/>
+        <w:jc w:val="center"/>
+        <w:rPr>
+          <w:rFonts w:asciiTheme="majorHAnsi" w:hAnsiTheme="majorHAnsi" w:cstheme="majorHAnsi"/>
+          <w:b/>
+          <w:bCs/>
+          <w:sz w:val="32"/>
+          <w:szCs w:val="32"/>
+          <w:lang w:val="en-US"/>
+        </w:rPr>
+      </w:pPr>
+    </w:p>
+    <w:p>
+      <w:pPr>
+        <w:ind w:firstLine="708"/>
+        <w:jc w:val="center"/>
+        <w:rPr>
+          <w:rFonts w:asciiTheme="majorHAnsi" w:hAnsiTheme="majorHAnsi" w:cstheme="majorHAnsi"/>
+          <w:b/>
+          <w:bCs/>
+          <w:sz w:val="32"/>
+          <w:szCs w:val="32"/>
+          <w:lang w:val="en-US"/>
+        </w:rPr>
+      </w:pPr>
+    </w:p>
+    <w:p>
+      <w:pPr>
+        <w:ind w:firstLine="708"/>
+        <w:jc w:val="center"/>
+        <w:rPr>
+          <w:rFonts w:asciiTheme="majorHAnsi" w:hAnsiTheme="majorHAnsi" w:cstheme="majorHAnsi"/>
+          <w:b/>
+          <w:bCs/>
+          <w:sz w:val="32"/>
+          <w:szCs w:val="32"/>
+          <w:lang w:val="en-US"/>
+        </w:rPr>
+      </w:pPr>
+    </w:p>
+    <w:p>
+      <w:pPr>
+        <w:ind w:firstLine="708"/>
+        <w:jc w:val="center"/>
+        <w:rPr>
+          <w:rFonts w:asciiTheme="majorHAnsi" w:hAnsiTheme="majorHAnsi" w:cstheme="majorHAnsi"/>
+          <w:b/>
+          <w:bCs/>
+          <w:sz w:val="32"/>
+          <w:szCs w:val="32"/>
+          <w:lang w:val="en-US"/>
+        </w:rPr>
+      </w:pPr>
+    </w:p>
+    <w:p>
+      <w:pPr>
+        <w:ind w:firstLine="708"/>
+        <w:jc w:val="center"/>
+        <w:rPr>
+          <w:rFonts w:asciiTheme="majorHAnsi" w:hAnsiTheme="majorHAnsi" w:cstheme="majorHAnsi"/>
+          <w:b/>
+          <w:bCs/>
+          <w:sz w:val="32"/>
+          <w:szCs w:val="32"/>
+          <w:lang w:val="en-US"/>
+        </w:rPr>
+      </w:pPr>
+    </w:p>
+    <w:p>
+      <w:pPr>
+        <w:ind w:firstLine="708"/>
+        <w:jc w:val="center"/>
+        <w:rPr>
+          <w:rFonts w:asciiTheme="majorHAnsi" w:hAnsiTheme="majorHAnsi" w:cstheme="majorHAnsi"/>
+          <w:b/>
+          <w:bCs/>
+          <w:sz w:val="32"/>
+          <w:szCs w:val="32"/>
+          <w:lang w:val="en-US"/>
+        </w:rPr>
+      </w:pPr>
+    </w:p>
+    <w:p>
+      <w:pPr>
+        <w:ind w:firstLine="708"/>
+        <w:jc w:val="center"/>
+        <w:rPr>
+          <w:rFonts w:asciiTheme="majorHAnsi" w:hAnsiTheme="majorHAnsi" w:cstheme="majorHAnsi"/>
+          <w:b/>
+          <w:bCs/>
+          <w:sz w:val="32"/>
+          <w:szCs w:val="32"/>
+          <w:lang w:val="en-US"/>
+        </w:rPr>
+      </w:pPr>
+    </w:p>
+    <w:p>
+      <w:pPr>
+        <w:ind w:firstLine="708"/>
+        <w:jc w:val="center"/>
+        <w:rPr>
+          <w:rFonts w:asciiTheme="majorHAnsi" w:hAnsiTheme="majorHAnsi" w:cstheme="majorHAnsi"/>
+          <w:b/>
+          <w:bCs/>
+          <w:sz w:val="32"/>
+          <w:szCs w:val="32"/>
+          <w:lang w:val="en-US"/>
+        </w:rPr>
+      </w:pPr>
+    </w:p>
+    <w:p>
+      <w:pPr>
+        <w:ind w:firstLine="708"/>
+        <w:jc w:val="center"/>
+        <w:rPr>
+          <w:rFonts w:asciiTheme="majorHAnsi" w:hAnsiTheme="majorHAnsi" w:cstheme="majorHAnsi"/>
+          <w:b/>
+          <w:bCs/>
+          <w:sz w:val="32"/>
+          <w:szCs w:val="32"/>
+          <w:lang w:val="en-US"/>
+        </w:rPr>
+      </w:pPr>
+    </w:p>
+    <w:p>
+      <w:pPr>
+        <w:ind w:firstLine="708"/>
+        <w:jc w:val="center"/>
+        <w:rPr>
+          <w:rFonts w:asciiTheme="majorHAnsi" w:hAnsiTheme="majorHAnsi" w:cstheme="majorHAnsi"/>
+          <w:b/>
+          <w:bCs/>
+          <w:sz w:val="32"/>
+          <w:szCs w:val="32"/>
+          <w:lang w:val="en-US"/>
+        </w:rPr>
+      </w:pPr>
+      <w:r>
+        <w:rPr>
+          <w:rFonts w:asciiTheme="majorHAnsi" w:hAnsiTheme="majorHAnsi" w:cstheme="majorHAnsi"/>
+          <w:b/>
+          <w:bCs/>
+          <w:sz w:val="32"/>
+          <w:szCs w:val="32"/>
+          <w:lang w:val="en-US"/>
+        </w:rPr>
+        <w:lastRenderedPageBreak/>
+        <w:t>LISTA DE TABELAS</w:t>
+      </w:r>
+    </w:p>
+    <w:p>
+      <w:pPr>
+        <w:ind w:firstLine="708"/>
+        <w:jc w:val="center"/>
+        <w:rPr>
+          <w:rFonts w:asciiTheme="majorHAnsi" w:hAnsiTheme="majorHAnsi" w:cstheme="majorHAnsi"/>
+          <w:b/>
+          <w:bCs/>
+          <w:sz w:val="32"/>
+          <w:szCs w:val="32"/>
+          <w:lang w:val="en-US"/>
+        </w:rPr>
+      </w:pPr>
+    </w:p>
+    <w:p>
+      <w:pPr>
+        <w:ind w:firstLine="708"/>
+        <w:jc w:val="center"/>
+        <w:rPr>
+          <w:rFonts w:asciiTheme="majorHAnsi" w:hAnsiTheme="majorHAnsi" w:cstheme="majorHAnsi"/>
+          <w:b/>
+          <w:bCs/>
+          <w:sz w:val="32"/>
+          <w:szCs w:val="32"/>
+          <w:lang w:val="en-US"/>
+        </w:rPr>
+      </w:pPr>
+    </w:p>
+    <w:p>
+      <w:pPr>
+        <w:ind w:firstLine="708"/>
+        <w:jc w:val="center"/>
+        <w:rPr>
+          <w:rFonts w:asciiTheme="majorHAnsi" w:hAnsiTheme="majorHAnsi" w:cstheme="majorHAnsi"/>
+          <w:b/>
+          <w:bCs/>
+          <w:sz w:val="32"/>
+          <w:szCs w:val="32"/>
+          <w:lang w:val="en-US"/>
+        </w:rPr>
+      </w:pPr>
+    </w:p>
+    <w:p>
+      <w:pPr>
+        <w:ind w:firstLine="708"/>
+        <w:jc w:val="center"/>
+        <w:rPr>
+          <w:rFonts w:asciiTheme="majorHAnsi" w:hAnsiTheme="majorHAnsi" w:cstheme="majorHAnsi"/>
+          <w:b/>
+          <w:bCs/>
+          <w:sz w:val="32"/>
+          <w:szCs w:val="32"/>
+          <w:lang w:val="en-US"/>
+        </w:rPr>
+      </w:pPr>
+    </w:p>
+    <w:p>
+      <w:pPr>
+        <w:ind w:firstLine="708"/>
+        <w:jc w:val="center"/>
+        <w:rPr>
+          <w:rFonts w:asciiTheme="majorHAnsi" w:hAnsiTheme="majorHAnsi" w:cstheme="majorHAnsi"/>
+          <w:b/>
+          <w:bCs/>
+          <w:sz w:val="32"/>
+          <w:szCs w:val="32"/>
+          <w:lang w:val="en-US"/>
+        </w:rPr>
+      </w:pPr>
+    </w:p>
+    <w:p>
+      <w:pPr>
+        <w:ind w:firstLine="708"/>
+        <w:jc w:val="center"/>
+        <w:rPr>
+          <w:rFonts w:asciiTheme="majorHAnsi" w:hAnsiTheme="majorHAnsi" w:cstheme="majorHAnsi"/>
+          <w:b/>
+          <w:bCs/>
+          <w:sz w:val="32"/>
+          <w:szCs w:val="32"/>
+          <w:lang w:val="en-US"/>
+        </w:rPr>
+      </w:pPr>
+    </w:p>
+    <w:p>
+      <w:pPr>
+        <w:ind w:firstLine="708"/>
+        <w:jc w:val="center"/>
+        <w:rPr>
+          <w:rFonts w:asciiTheme="majorHAnsi" w:hAnsiTheme="majorHAnsi" w:cstheme="majorHAnsi"/>
+          <w:b/>
+          <w:bCs/>
+          <w:sz w:val="32"/>
+          <w:szCs w:val="32"/>
+          <w:lang w:val="en-US"/>
+        </w:rPr>
+      </w:pPr>
+    </w:p>
+    <w:p>
+      <w:pPr>
+        <w:ind w:firstLine="708"/>
+        <w:jc w:val="center"/>
+        <w:rPr>
+          <w:rFonts w:asciiTheme="majorHAnsi" w:hAnsiTheme="majorHAnsi" w:cstheme="majorHAnsi"/>
+          <w:b/>
+          <w:bCs/>
+          <w:sz w:val="32"/>
+          <w:szCs w:val="32"/>
+          <w:lang w:val="en-US"/>
+        </w:rPr>
+      </w:pPr>
+    </w:p>
+    <w:p>
+      <w:pPr>
+        <w:ind w:firstLine="708"/>
+        <w:jc w:val="center"/>
+        <w:rPr>
+          <w:rFonts w:asciiTheme="majorHAnsi" w:hAnsiTheme="majorHAnsi" w:cstheme="majorHAnsi"/>
+          <w:b/>
+          <w:bCs/>
+          <w:sz w:val="32"/>
+          <w:szCs w:val="32"/>
+          <w:lang w:val="en-US"/>
+        </w:rPr>
+      </w:pPr>
+    </w:p>
+    <w:p>
+      <w:pPr>
+        <w:ind w:firstLine="708"/>
+        <w:jc w:val="center"/>
+        <w:rPr>
+          <w:rFonts w:asciiTheme="majorHAnsi" w:hAnsiTheme="majorHAnsi" w:cstheme="majorHAnsi"/>
+          <w:b/>
+          <w:bCs/>
+          <w:sz w:val="32"/>
+          <w:szCs w:val="32"/>
+          <w:lang w:val="en-US"/>
+        </w:rPr>
+      </w:pPr>
+    </w:p>
+    <w:p>
+      <w:pPr>
+        <w:ind w:firstLine="708"/>
+        <w:jc w:val="center"/>
+        <w:rPr>
+          <w:rFonts w:asciiTheme="majorHAnsi" w:hAnsiTheme="majorHAnsi" w:cstheme="majorHAnsi"/>
+          <w:b/>
+          <w:bCs/>
+          <w:sz w:val="32"/>
+          <w:szCs w:val="32"/>
+          <w:lang w:val="en-US"/>
+        </w:rPr>
+      </w:pPr>
+    </w:p>
+    <w:p>
+      <w:pPr>
+        <w:ind w:firstLine="708"/>
+        <w:jc w:val="center"/>
+        <w:rPr>
+          <w:rFonts w:asciiTheme="majorHAnsi" w:hAnsiTheme="majorHAnsi" w:cstheme="majorHAnsi"/>
+          <w:b/>
+          <w:bCs/>
+          <w:sz w:val="32"/>
+          <w:szCs w:val="32"/>
+          <w:lang w:val="en-US"/>
+        </w:rPr>
+      </w:pPr>
+    </w:p>
+    <w:p>
+      <w:pPr>
+        <w:ind w:firstLine="708"/>
+        <w:jc w:val="center"/>
+        <w:rPr>
+          <w:rFonts w:asciiTheme="majorHAnsi" w:hAnsiTheme="majorHAnsi" w:cstheme="majorHAnsi"/>
+          <w:b/>
+          <w:bCs/>
+          <w:sz w:val="32"/>
+          <w:szCs w:val="32"/>
+          <w:lang w:val="en-US"/>
+        </w:rPr>
+      </w:pPr>
+    </w:p>
+    <w:p>
+      <w:pPr>
+        <w:ind w:firstLine="708"/>
+        <w:jc w:val="center"/>
+        <w:rPr>
+          <w:rFonts w:asciiTheme="majorHAnsi" w:hAnsiTheme="majorHAnsi" w:cstheme="majorHAnsi"/>
+          <w:b/>
+          <w:bCs/>
+          <w:sz w:val="32"/>
+          <w:szCs w:val="32"/>
+          <w:lang w:val="en-US"/>
+        </w:rPr>
+      </w:pPr>
+    </w:p>
+    <w:p>
+      <w:pPr>
+        <w:ind w:firstLine="708"/>
+        <w:jc w:val="center"/>
+        <w:rPr>
+          <w:rFonts w:asciiTheme="majorHAnsi" w:hAnsiTheme="majorHAnsi" w:cstheme="majorHAnsi"/>
+          <w:b/>
+          <w:bCs/>
+          <w:sz w:val="32"/>
+          <w:szCs w:val="32"/>
+          <w:lang w:val="en-US"/>
+        </w:rPr>
+      </w:pPr>
+    </w:p>
+    <w:p>
+      <w:pPr>
+        <w:ind w:firstLine="708"/>
+        <w:jc w:val="center"/>
+        <w:rPr>
+          <w:rFonts w:asciiTheme="majorHAnsi" w:hAnsiTheme="majorHAnsi" w:cstheme="majorHAnsi"/>
+          <w:b/>
+          <w:bCs/>
+          <w:sz w:val="32"/>
+          <w:szCs w:val="32"/>
+          <w:lang w:val="en-US"/>
+        </w:rPr>
+      </w:pPr>
+    </w:p>
+    <w:p>
+      <w:pPr>
+        <w:ind w:firstLine="708"/>
+        <w:jc w:val="center"/>
+        <w:rPr>
+          <w:rFonts w:asciiTheme="majorHAnsi" w:hAnsiTheme="majorHAnsi" w:cstheme="majorHAnsi"/>
+          <w:b/>
+          <w:bCs/>
+          <w:sz w:val="32"/>
+          <w:szCs w:val="32"/>
+          <w:lang w:val="en-US"/>
+        </w:rPr>
+      </w:pPr>
+    </w:p>
+    <w:p>
+      <w:pPr>
+        <w:ind w:firstLine="708"/>
+        <w:jc w:val="center"/>
+        <w:rPr>
+          <w:rFonts w:asciiTheme="majorHAnsi" w:hAnsiTheme="majorHAnsi" w:cstheme="majorHAnsi"/>
+          <w:b/>
+          <w:bCs/>
+          <w:sz w:val="32"/>
+          <w:szCs w:val="32"/>
+          <w:lang w:val="en-US"/>
+        </w:rPr>
+      </w:pPr>
+    </w:p>
+    <w:p>
+      <w:pPr>
+        <w:ind w:firstLine="708"/>
+        <w:jc w:val="center"/>
+        <w:rPr>
+          <w:rFonts w:asciiTheme="majorHAnsi" w:hAnsiTheme="majorHAnsi" w:cstheme="majorHAnsi"/>
+          <w:b/>
+          <w:bCs/>
+          <w:sz w:val="32"/>
+          <w:szCs w:val="32"/>
+          <w:lang w:val="en-US"/>
+        </w:rPr>
+      </w:pPr>
+    </w:p>
+    <w:p>
+      <w:pPr>
+        <w:ind w:firstLine="708"/>
+        <w:jc w:val="center"/>
+        <w:rPr>
+          <w:rFonts w:asciiTheme="majorHAnsi" w:hAnsiTheme="majorHAnsi" w:cstheme="majorHAnsi"/>
+          <w:b/>
+          <w:bCs/>
+          <w:sz w:val="32"/>
+          <w:szCs w:val="32"/>
+          <w:lang w:val="en-US"/>
+        </w:rPr>
+      </w:pPr>
+    </w:p>
+    <w:p>
+      <w:pPr>
+        <w:ind w:firstLine="708"/>
+        <w:jc w:val="center"/>
+        <w:rPr>
+          <w:rFonts w:asciiTheme="majorHAnsi" w:hAnsiTheme="majorHAnsi" w:cstheme="majorHAnsi"/>
+          <w:b/>
+          <w:bCs/>
+          <w:sz w:val="32"/>
+          <w:szCs w:val="32"/>
+          <w:lang w:val="en-US"/>
+        </w:rPr>
+      </w:pPr>
+    </w:p>
+    <w:p>
+      <w:pPr>
+        <w:ind w:firstLine="708"/>
+        <w:jc w:val="center"/>
+        <w:rPr>
+          <w:rFonts w:asciiTheme="majorHAnsi" w:hAnsiTheme="majorHAnsi" w:cstheme="majorHAnsi"/>
+          <w:b/>
+          <w:bCs/>
+          <w:sz w:val="32"/>
+          <w:szCs w:val="32"/>
+        </w:rPr>
+      </w:pPr>
+      <w:r>
+        <w:rPr>
+          <w:rFonts w:asciiTheme="majorHAnsi" w:hAnsiTheme="majorHAnsi" w:cstheme="majorHAnsi"/>
+          <w:b/>
+          <w:bCs/>
+          <w:sz w:val="32"/>
+          <w:szCs w:val="32"/>
+        </w:rPr>
+        <w:lastRenderedPageBreak/>
+        <w:t>LISTA DE A</w:t>
+      </w:r>
+      <w:r>
+        <w:rPr>
+          <w:rFonts w:asciiTheme="majorHAnsi" w:hAnsiTheme="majorHAnsi" w:cstheme="majorHAnsi"/>
+          <w:b/>
+          <w:bCs/>
+          <w:sz w:val="32"/>
+          <w:szCs w:val="32"/>
+        </w:rPr>
+        <w:t>BREVIATURAS E SIGLAS</w:t>
+      </w:r>
+    </w:p>
+    <w:p>
+      <w:pPr>
+        <w:ind w:firstLine="708"/>
+        <w:jc w:val="center"/>
+        <w:rPr>
+          <w:rFonts w:asciiTheme="majorHAnsi" w:hAnsiTheme="majorHAnsi" w:cstheme="majorHAnsi"/>
+          <w:b/>
+          <w:bCs/>
+          <w:sz w:val="32"/>
+          <w:szCs w:val="32"/>
+        </w:rPr>
+      </w:pPr>
+    </w:p>
+    <w:p>
+      <w:pPr>
+        <w:ind w:firstLine="708"/>
+        <w:rPr>
+          <w:rFonts w:cstheme="minorHAnsi"/>
+          <w:sz w:val="24"/>
+          <w:szCs w:val="24"/>
+        </w:rPr>
+      </w:pPr>
+      <w:r>
+        <w:rPr>
+          <w:rFonts w:cstheme="minorHAnsi"/>
+          <w:sz w:val="24"/>
+          <w:szCs w:val="24"/>
+        </w:rPr>
+        <w:t>ABNT</w:t>
+      </w:r>
+      <w:r>
+        <w:rPr>
+          <w:rFonts w:cstheme="minorHAnsi"/>
+          <w:sz w:val="24"/>
+          <w:szCs w:val="24"/>
+        </w:rPr>
+        <w:tab/>
+      </w:r>
+      <w:r>
+        <w:rPr>
+          <w:rFonts w:cstheme="minorHAnsi"/>
+          <w:sz w:val="24"/>
+          <w:szCs w:val="24"/>
+        </w:rPr>
+        <w:tab/>
+        <w:t>Associação Brasileira de Normas Técnicas</w:t>
+      </w:r>
+    </w:p>
+    <w:p>
+      <w:pPr>
+        <w:ind w:firstLine="708"/>
+        <w:rPr>
+          <w:rFonts w:cstheme="minorHAnsi"/>
+          <w:sz w:val="24"/>
+          <w:szCs w:val="24"/>
+        </w:rPr>
+      </w:pPr>
+      <w:r>
+        <w:rPr>
+          <w:rFonts w:cstheme="minorHAnsi"/>
+          <w:sz w:val="24"/>
+          <w:szCs w:val="24"/>
+        </w:rPr>
+        <w:t>ISO</w:t>
+      </w:r>
+      <w:r>
+        <w:rPr>
+          <w:rFonts w:cstheme="minorHAnsi"/>
+          <w:sz w:val="24"/>
+          <w:szCs w:val="24"/>
+        </w:rPr>
+        <w:tab/>
+      </w:r>
+      <w:r>
+        <w:rPr>
+          <w:rFonts w:cstheme="minorHAnsi"/>
+          <w:sz w:val="24"/>
+          <w:szCs w:val="24"/>
+        </w:rPr>
+        <w:tab/>
+        <w:t>Organização Internacional de Normalização</w:t>
+      </w:r>
+    </w:p>
+    <w:p>
+      <w:pPr>
+        <w:ind w:firstLine="708"/>
+        <w:rPr>
+          <w:rFonts w:cstheme="minorHAnsi"/>
+          <w:sz w:val="24"/>
+          <w:szCs w:val="24"/>
+        </w:rPr>
+      </w:pPr>
+      <w:r>
+        <w:rPr>
+          <w:rFonts w:cstheme="minorHAnsi"/>
+          <w:sz w:val="24"/>
+          <w:szCs w:val="24"/>
+        </w:rPr>
+        <w:t>IEC</w:t>
+      </w:r>
+      <w:r>
+        <w:rPr>
+          <w:rFonts w:cstheme="minorHAnsi"/>
+          <w:sz w:val="24"/>
+          <w:szCs w:val="24"/>
+        </w:rPr>
+        <w:tab/>
+      </w:r>
+      <w:r>
+        <w:rPr>
+          <w:rFonts w:cstheme="minorHAnsi"/>
+          <w:sz w:val="24"/>
+          <w:szCs w:val="24"/>
+        </w:rPr>
+        <w:tab/>
+        <w:t>Comissão Eletrotécnica Internacional</w:t>
+      </w:r>
+    </w:p>
+    <w:p>
+      <w:pPr>
+        <w:ind w:firstLine="708"/>
+        <w:rPr>
+          <w:rFonts w:cstheme="minorHAnsi"/>
+          <w:sz w:val="24"/>
+          <w:szCs w:val="24"/>
+        </w:rPr>
+      </w:pPr>
+      <w:r>
+        <w:rPr>
+          <w:rFonts w:cstheme="minorHAnsi"/>
+          <w:sz w:val="24"/>
+          <w:szCs w:val="24"/>
+        </w:rPr>
+        <w:t>NBR</w:t>
+      </w:r>
+      <w:r>
+        <w:rPr>
+          <w:rFonts w:cstheme="minorHAnsi"/>
+          <w:sz w:val="24"/>
+          <w:szCs w:val="24"/>
+        </w:rPr>
+        <w:tab/>
+      </w:r>
+      <w:r>
+        <w:rPr>
+          <w:rFonts w:cstheme="minorHAnsi"/>
+          <w:sz w:val="24"/>
+          <w:szCs w:val="24"/>
+        </w:rPr>
+        <w:tab/>
+        <w:t>Norma Brasileira</w:t>
+      </w:r>
+    </w:p>
+    <w:p>
+      <w:pPr>
+        <w:ind w:firstLine="708"/>
+        <w:jc w:val="center"/>
+        <w:rPr>
+          <w:rFonts w:asciiTheme="majorHAnsi" w:hAnsiTheme="majorHAnsi" w:cstheme="majorHAnsi"/>
+          <w:b/>
+          <w:bCs/>
+          <w:sz w:val="32"/>
+          <w:szCs w:val="32"/>
+        </w:rPr>
+      </w:pPr>
+    </w:p>
+    <w:p>
+      <w:pPr>
+        <w:ind w:firstLine="708"/>
+        <w:jc w:val="center"/>
+        <w:rPr>
+          <w:rFonts w:asciiTheme="majorHAnsi" w:hAnsiTheme="majorHAnsi" w:cstheme="majorHAnsi"/>
+          <w:b/>
+          <w:bCs/>
+          <w:sz w:val="32"/>
+          <w:szCs w:val="32"/>
+        </w:rPr>
+      </w:pPr>
+    </w:p>
+    <w:p>
+      <w:pPr>
+        <w:ind w:firstLine="708"/>
+        <w:jc w:val="center"/>
+        <w:rPr>
+          <w:rFonts w:asciiTheme="majorHAnsi" w:hAnsiTheme="majorHAnsi" w:cstheme="majorHAnsi"/>
+          <w:b/>
+          <w:bCs/>
+          <w:sz w:val="32"/>
+          <w:szCs w:val="32"/>
+        </w:rPr>
+      </w:pPr>
+    </w:p>
+    <w:p>
+      <w:pPr>
+        <w:ind w:firstLine="708"/>
+        <w:jc w:val="center"/>
+        <w:rPr>
+          <w:rFonts w:asciiTheme="majorHAnsi" w:hAnsiTheme="majorHAnsi" w:cstheme="majorHAnsi"/>
+          <w:b/>
+          <w:bCs/>
+          <w:sz w:val="32"/>
+          <w:szCs w:val="32"/>
+        </w:rPr>
+      </w:pPr>
+    </w:p>
+    <w:p>
+      <w:pPr>
+        <w:ind w:firstLine="708"/>
+        <w:jc w:val="center"/>
+        <w:rPr>
+          <w:rFonts w:asciiTheme="majorHAnsi" w:hAnsiTheme="majorHAnsi" w:cstheme="majorHAnsi"/>
+          <w:b/>
+          <w:bCs/>
+          <w:sz w:val="32"/>
+          <w:szCs w:val="32"/>
+        </w:rPr>
+      </w:pPr>
+    </w:p>
+    <w:p>
+      <w:pPr>
+        <w:ind w:firstLine="708"/>
+        <w:jc w:val="center"/>
+        <w:rPr>
+          <w:rFonts w:asciiTheme="majorHAnsi" w:hAnsiTheme="majorHAnsi" w:cstheme="majorHAnsi"/>
+          <w:b/>
+          <w:bCs/>
+          <w:sz w:val="32"/>
+          <w:szCs w:val="32"/>
+        </w:rPr>
+      </w:pPr>
+    </w:p>
+    <w:p>
+      <w:pPr>
+        <w:ind w:firstLine="708"/>
+        <w:jc w:val="center"/>
+        <w:rPr>
+          <w:rFonts w:asciiTheme="majorHAnsi" w:hAnsiTheme="majorHAnsi" w:cstheme="majorHAnsi"/>
+          <w:b/>
+          <w:bCs/>
+          <w:sz w:val="32"/>
+          <w:szCs w:val="32"/>
+        </w:rPr>
+      </w:pPr>
+    </w:p>
+    <w:p>
+      <w:pPr>
+        <w:ind w:firstLine="708"/>
+        <w:jc w:val="center"/>
+        <w:rPr>
+          <w:rFonts w:asciiTheme="majorHAnsi" w:hAnsiTheme="majorHAnsi" w:cstheme="majorHAnsi"/>
+          <w:b/>
+          <w:bCs/>
+          <w:sz w:val="32"/>
+          <w:szCs w:val="32"/>
+        </w:rPr>
+      </w:pPr>
+    </w:p>
+    <w:p>
+      <w:pPr>
+        <w:ind w:firstLine="708"/>
+        <w:jc w:val="center"/>
+        <w:rPr>
+          <w:rFonts w:asciiTheme="majorHAnsi" w:hAnsiTheme="majorHAnsi" w:cstheme="majorHAnsi"/>
+          <w:b/>
+          <w:bCs/>
+          <w:sz w:val="32"/>
+          <w:szCs w:val="32"/>
+        </w:rPr>
+      </w:pPr>
+    </w:p>
+    <w:p>
+      <w:pPr>
+        <w:ind w:firstLine="708"/>
+        <w:jc w:val="center"/>
+        <w:rPr>
+          <w:rFonts w:asciiTheme="majorHAnsi" w:hAnsiTheme="majorHAnsi" w:cstheme="majorHAnsi"/>
+          <w:b/>
+          <w:bCs/>
+          <w:sz w:val="32"/>
+          <w:szCs w:val="32"/>
+        </w:rPr>
+      </w:pPr>
+    </w:p>
+    <w:p>
+      <w:pPr>
+        <w:ind w:firstLine="708"/>
+        <w:jc w:val="center"/>
+        <w:rPr>
+          <w:rFonts w:asciiTheme="majorHAnsi" w:hAnsiTheme="majorHAnsi" w:cstheme="majorHAnsi"/>
+          <w:b/>
+          <w:bCs/>
+          <w:sz w:val="32"/>
+          <w:szCs w:val="32"/>
+        </w:rPr>
+      </w:pPr>
+    </w:p>
+    <w:p>
+      <w:pPr>
+        <w:ind w:firstLine="708"/>
+        <w:jc w:val="center"/>
+        <w:rPr>
+          <w:rFonts w:asciiTheme="majorHAnsi" w:hAnsiTheme="majorHAnsi" w:cstheme="majorHAnsi"/>
+          <w:b/>
+          <w:bCs/>
+          <w:sz w:val="32"/>
+          <w:szCs w:val="32"/>
+        </w:rPr>
+      </w:pPr>
+    </w:p>
+    <w:p>
+      <w:pPr>
+        <w:ind w:firstLine="708"/>
+        <w:jc w:val="center"/>
+        <w:rPr>
+          <w:rFonts w:asciiTheme="majorHAnsi" w:hAnsiTheme="majorHAnsi" w:cstheme="majorHAnsi"/>
+          <w:b/>
+          <w:bCs/>
+          <w:sz w:val="32"/>
+          <w:szCs w:val="32"/>
+        </w:rPr>
+      </w:pPr>
+    </w:p>
+    <w:p>
+      <w:pPr>
+        <w:ind w:firstLine="708"/>
+        <w:jc w:val="center"/>
+        <w:rPr>
+          <w:rFonts w:asciiTheme="majorHAnsi" w:hAnsiTheme="majorHAnsi" w:cstheme="majorHAnsi"/>
+          <w:b/>
+          <w:bCs/>
+          <w:sz w:val="32"/>
+          <w:szCs w:val="32"/>
+        </w:rPr>
+      </w:pPr>
+    </w:p>
+    <w:p>
+      <w:pPr>
+        <w:ind w:firstLine="708"/>
+        <w:jc w:val="center"/>
+        <w:rPr>
+          <w:rFonts w:asciiTheme="majorHAnsi" w:hAnsiTheme="majorHAnsi" w:cstheme="majorHAnsi"/>
+          <w:b/>
+          <w:bCs/>
+          <w:sz w:val="32"/>
+          <w:szCs w:val="32"/>
+        </w:rPr>
+      </w:pPr>
+    </w:p>
+    <w:p>
+      <w:pPr>
+        <w:ind w:firstLine="708"/>
+        <w:jc w:val="center"/>
+        <w:rPr>
+          <w:rFonts w:asciiTheme="majorHAnsi" w:hAnsiTheme="majorHAnsi" w:cstheme="majorHAnsi"/>
+          <w:b/>
+          <w:bCs/>
+          <w:sz w:val="32"/>
+          <w:szCs w:val="32"/>
+        </w:rPr>
+      </w:pPr>
+    </w:p>
+    <w:p>
+      <w:pPr>
+        <w:ind w:firstLine="708"/>
+        <w:jc w:val="center"/>
+        <w:rPr>
+          <w:rFonts w:asciiTheme="majorHAnsi" w:hAnsiTheme="majorHAnsi" w:cstheme="majorHAnsi"/>
+          <w:b/>
+          <w:bCs/>
+          <w:sz w:val="32"/>
+          <w:szCs w:val="32"/>
+        </w:rPr>
+      </w:pPr>
+    </w:p>
+    <w:p>
+      <w:pPr>
+        <w:ind w:firstLine="708"/>
+        <w:jc w:val="center"/>
+        <w:rPr>
+          <w:rFonts w:asciiTheme="majorHAnsi" w:hAnsiTheme="majorHAnsi" w:cstheme="majorHAnsi"/>
+          <w:b/>
+          <w:bCs/>
+          <w:sz w:val="32"/>
+          <w:szCs w:val="32"/>
+        </w:rPr>
+      </w:pPr>
+    </w:p>
+    <w:p>
+      <w:pPr>
+        <w:ind w:firstLine="708"/>
+        <w:jc w:val="center"/>
+        <w:rPr>
+          <w:rFonts w:asciiTheme="majorHAnsi" w:hAnsiTheme="majorHAnsi" w:cstheme="majorHAnsi"/>
+          <w:b/>
+          <w:bCs/>
+          <w:sz w:val="32"/>
+          <w:szCs w:val="32"/>
+        </w:rPr>
+      </w:pPr>
+    </w:p>
+    <w:p>
+      <w:pPr>
+        <w:ind w:firstLine="708"/>
+        <w:jc w:val="center"/>
+        <w:rPr>
+          <w:rFonts w:asciiTheme="majorHAnsi" w:hAnsiTheme="majorHAnsi" w:cstheme="majorHAnsi"/>
+          <w:b/>
+          <w:bCs/>
+          <w:sz w:val="32"/>
+          <w:szCs w:val="32"/>
+        </w:rPr>
+      </w:pPr>
+    </w:p>
+    <w:p>
+      <w:pPr>
+        <w:ind w:firstLine="708"/>
+        <w:jc w:val="center"/>
+        <w:rPr>
+          <w:rFonts w:asciiTheme="majorHAnsi" w:hAnsiTheme="majorHAnsi" w:cstheme="majorHAnsi"/>
+          <w:b/>
+          <w:bCs/>
+          <w:sz w:val="32"/>
+          <w:szCs w:val="32"/>
+        </w:rPr>
+      </w:pPr>
+    </w:p>
+    <w:p>
+      <w:pPr>
+        <w:ind w:firstLine="708"/>
+        <w:jc w:val="center"/>
+        <w:rPr>
+          <w:rFonts w:asciiTheme="majorHAnsi" w:hAnsiTheme="majorHAnsi" w:cstheme="majorHAnsi"/>
+          <w:b/>
+          <w:bCs/>
+          <w:sz w:val="32"/>
+          <w:szCs w:val="32"/>
+        </w:rPr>
+      </w:pPr>
+      <w:r>
+        <w:rPr>
+          <w:rFonts w:asciiTheme="majorHAnsi" w:hAnsiTheme="majorHAnsi" w:cstheme="majorHAnsi"/>
+          <w:b/>
+          <w:bCs/>
+          <w:sz w:val="32"/>
+          <w:szCs w:val="32"/>
+        </w:rPr>
+        <w:t>SUMÁRIO</w:t>
+      </w:r>
+    </w:p>
+    <w:p>
+      <w:pPr>
+        <w:ind w:firstLine="708"/>
+        <w:jc w:val="center"/>
+        <w:rPr>
+          <w:rFonts w:asciiTheme="majorHAnsi" w:hAnsiTheme="majorHAnsi" w:cstheme="majorHAnsi"/>
+          <w:b/>
+          <w:bCs/>
+          <w:sz w:val="32"/>
+          <w:szCs w:val="32"/>
+        </w:rPr>
+      </w:pPr>
+    </w:p>
+    <w:p>
+      <w:pPr>
+        <w:pStyle w:val="PargrafodaLista"/>
+        <w:numPr>
+          <w:ilvl w:val="0"/>
+          <w:numId w:val="13"/>
+        </w:numPr>
+        <w:rPr>
+          <w:rFonts w:cstheme="minorHAnsi"/>
+          <w:b/>
+          <w:bCs/>
+          <w:sz w:val="24"/>
+          <w:szCs w:val="24"/>
+        </w:rPr>
+      </w:pPr>
+      <w:r>
+        <w:rPr>
+          <w:rFonts w:cstheme="minorHAnsi"/>
+          <w:b/>
+          <w:bCs/>
+          <w:sz w:val="24"/>
+          <w:szCs w:val="24"/>
+        </w:rPr>
+        <w:t>INTRODUÇÃO……………………………………………………………………</w:t>
+      </w:r>
+      <w:r>
+        <w:rPr>
+          <w:rFonts w:cstheme="minorHAnsi"/>
+          <w:b/>
+          <w:bCs/>
+          <w:sz w:val="24"/>
+          <w:szCs w:val="24"/>
+        </w:rPr>
+        <w:t>7</w:t>
+      </w:r>
+    </w:p>
+    <w:p>
+      <w:pPr>
+        <w:pStyle w:val="PargrafodaLista"/>
+        <w:numPr>
+          <w:ilvl w:val="0"/>
+          <w:numId w:val="13"/>
+        </w:numPr>
+        <w:rPr>
+          <w:rFonts w:cstheme="minorHAnsi"/>
+          <w:b/>
+          <w:bCs/>
+          <w:sz w:val="24"/>
+          <w:szCs w:val="24"/>
+        </w:rPr>
+      </w:pPr>
+    </w:p>
+    <w:p>
+      <w:pPr>
+        <w:rPr>
+          <w:rFonts w:cstheme="minorHAnsi"/>
+          <w:b/>
+          <w:bCs/>
+          <w:sz w:val="24"/>
+          <w:szCs w:val="24"/>
+        </w:rPr>
+      </w:pPr>
+    </w:p>
+    <w:p>
+      <w:pPr>
+        <w:rPr>
+          <w:rFonts w:cstheme="minorHAnsi"/>
+          <w:b/>
+          <w:bCs/>
+          <w:sz w:val="24"/>
+          <w:szCs w:val="24"/>
+        </w:rPr>
+      </w:pPr>
+    </w:p>
+    <w:p>
+      <w:pPr>
+        <w:rPr>
+          <w:rFonts w:cstheme="minorHAnsi"/>
+          <w:b/>
+          <w:bCs/>
+          <w:sz w:val="24"/>
+          <w:szCs w:val="24"/>
+        </w:rPr>
+      </w:pPr>
+    </w:p>
+    <w:p>
+      <w:pPr>
+        <w:rPr>
+          <w:rFonts w:cstheme="minorHAnsi"/>
+          <w:b/>
+          <w:bCs/>
+          <w:sz w:val="24"/>
+          <w:szCs w:val="24"/>
+        </w:rPr>
+      </w:pPr>
+    </w:p>
+    <w:p>
+      <w:pPr>
+        <w:rPr>
+          <w:rFonts w:cstheme="minorHAnsi"/>
+          <w:b/>
+          <w:bCs/>
+          <w:sz w:val="24"/>
+          <w:szCs w:val="24"/>
+        </w:rPr>
+      </w:pPr>
+    </w:p>
+    <w:p>
+      <w:pPr>
+        <w:rPr>
+          <w:rFonts w:cstheme="minorHAnsi"/>
+          <w:b/>
+          <w:bCs/>
+          <w:sz w:val="24"/>
+          <w:szCs w:val="24"/>
+        </w:rPr>
+      </w:pPr>
+    </w:p>
+    <w:p>
+      <w:pPr>
+        <w:rPr>
+          <w:rFonts w:cstheme="minorHAnsi"/>
+          <w:b/>
+          <w:bCs/>
+          <w:sz w:val="24"/>
+          <w:szCs w:val="24"/>
+        </w:rPr>
+      </w:pPr>
+    </w:p>
+    <w:p>
+      <w:pPr>
+        <w:rPr>
+          <w:rFonts w:cstheme="minorHAnsi"/>
+          <w:b/>
+          <w:bCs/>
+          <w:sz w:val="24"/>
+          <w:szCs w:val="24"/>
+        </w:rPr>
+      </w:pPr>
+    </w:p>
+    <w:p>
+      <w:pPr>
+        <w:rPr>
+          <w:rFonts w:cstheme="minorHAnsi"/>
+          <w:b/>
+          <w:bCs/>
+          <w:sz w:val="24"/>
+          <w:szCs w:val="24"/>
+        </w:rPr>
+      </w:pPr>
+    </w:p>
+    <w:p>
+      <w:pPr>
+        <w:rPr>
+          <w:rFonts w:cstheme="minorHAnsi"/>
+          <w:b/>
+          <w:bCs/>
+          <w:sz w:val="24"/>
+          <w:szCs w:val="24"/>
+        </w:rPr>
+      </w:pPr>
+    </w:p>
+    <w:p>
+      <w:pPr>
+        <w:rPr>
+          <w:rFonts w:cstheme="minorHAnsi"/>
+          <w:b/>
+          <w:bCs/>
+          <w:sz w:val="24"/>
+          <w:szCs w:val="24"/>
+        </w:rPr>
+      </w:pPr>
+    </w:p>
+    <w:p>
+      <w:pPr>
+        <w:rPr>
+          <w:rFonts w:cstheme="minorHAnsi"/>
+          <w:b/>
+          <w:bCs/>
+          <w:sz w:val="24"/>
+          <w:szCs w:val="24"/>
+        </w:rPr>
+      </w:pPr>
+    </w:p>
+    <w:p>
+      <w:pPr>
+        <w:rPr>
+          <w:rFonts w:cstheme="minorHAnsi"/>
+          <w:b/>
+          <w:bCs/>
+          <w:sz w:val="24"/>
+          <w:szCs w:val="24"/>
+        </w:rPr>
+      </w:pPr>
+    </w:p>
+    <w:p>
+      <w:pPr>
+        <w:rPr>
+          <w:rFonts w:cstheme="minorHAnsi"/>
+          <w:b/>
+          <w:bCs/>
+          <w:sz w:val="24"/>
+          <w:szCs w:val="24"/>
+        </w:rPr>
+      </w:pPr>
+    </w:p>
+    <w:p>
+      <w:pPr>
+        <w:rPr>
+          <w:rFonts w:cstheme="minorHAnsi"/>
+          <w:b/>
+          <w:bCs/>
+          <w:sz w:val="24"/>
+          <w:szCs w:val="24"/>
+        </w:rPr>
+      </w:pPr>
+    </w:p>
+    <w:p>
+      <w:pPr>
+        <w:rPr>
+          <w:rFonts w:cstheme="minorHAnsi"/>
+          <w:b/>
+          <w:bCs/>
+          <w:sz w:val="24"/>
+          <w:szCs w:val="24"/>
+        </w:rPr>
+      </w:pPr>
+    </w:p>
+    <w:p>
+      <w:pPr>
+        <w:rPr>
+          <w:rFonts w:cstheme="minorHAnsi"/>
+          <w:b/>
+          <w:bCs/>
+          <w:sz w:val="24"/>
+          <w:szCs w:val="24"/>
+        </w:rPr>
+      </w:pPr>
+    </w:p>
+    <w:p>
+      <w:pPr>
+        <w:jc w:val="right"/>
+        <w:rPr>
+          <w:rFonts w:cstheme="minorHAnsi"/>
+          <w:b/>
+          <w:bCs/>
+          <w:sz w:val="24"/>
+          <w:szCs w:val="24"/>
+        </w:rPr>
+      </w:pPr>
+      <w:r>
+        <w:rPr>
+          <w:rFonts w:cstheme="minorHAnsi"/>
+          <w:sz w:val="24"/>
+          <w:szCs w:val="24"/>
+        </w:rPr>
+        <w:t>7</w:t>
+      </w:r>
+    </w:p>
+    <w:p>
+      <w:pPr>
+        <w:rPr>
+          <w:rFonts w:asciiTheme="majorHAnsi" w:hAnsiTheme="majorHAnsi" w:cstheme="majorHAnsi"/>
+          <w:b/>
+          <w:bCs/>
+          <w:sz w:val="24"/>
+          <w:szCs w:val="24"/>
+        </w:rPr>
+      </w:pPr>
+      <w:r>
+        <w:rPr>
+          <w:rFonts w:asciiTheme="majorHAnsi" w:hAnsiTheme="majorHAnsi" w:cstheme="majorHAnsi"/>
+          <w:b/>
+          <w:bCs/>
+          <w:sz w:val="24"/>
+          <w:szCs w:val="24"/>
+        </w:rPr>
+        <w:t>1 INTRODUÇÃO</w:t>
+      </w:r>
+    </w:p>
+    <w:p>
+      <w:pPr>
+        <w:rPr>
+          <w:rFonts w:asciiTheme="majorHAnsi" w:hAnsiTheme="majorHAnsi" w:cstheme="majorHAnsi"/>
+          <w:b/>
+          <w:bCs/>
+          <w:sz w:val="24"/>
+          <w:szCs w:val="24"/>
+        </w:rPr>
+      </w:pPr>
+    </w:p>
+    <w:p>
+      <w:pPr>
+        <w:rPr>
+          <w:rFonts w:asciiTheme="majorHAnsi" w:hAnsiTheme="majorHAnsi" w:cstheme="majorHAnsi"/>
+          <w:sz w:val="24"/>
+          <w:szCs w:val="24"/>
+        </w:rPr>
+      </w:pPr>
+      <w:r>
+        <w:rPr>
+          <w:rFonts w:asciiTheme="majorHAnsi" w:hAnsiTheme="majorHAnsi" w:cstheme="majorHAnsi"/>
+          <w:b/>
+          <w:bCs/>
+          <w:sz w:val="24"/>
+          <w:szCs w:val="24"/>
+        </w:rPr>
+        <w:tab/>
+      </w:r>
+      <w:r>
+        <w:rPr>
+          <w:rFonts w:asciiTheme="majorHAnsi" w:hAnsiTheme="majorHAnsi" w:cstheme="majorHAnsi"/>
+          <w:sz w:val="24"/>
+          <w:szCs w:val="24"/>
+        </w:rPr>
+        <w:t>A segurança da informação e a qualidade do software são temas críticos para as organizações em um mundo cada vez mais digital. Garantir que as informações estejam protegidas e que o software seja entregue com qualidade é fundamental para a sobrevivência e sucesso das empresas. Nesse contexto, as normas ISO/IEC são referências importantes que fornecem diretrizes para a gestão de segurança da informação e para a melhoria da qualidade do software. Neste trabalho, serão abordadas seis normas ISO/IEC relevantes para a segurança da informação e a qualidade do software. A compreensão dessas normas é essencial para que as empresas possam adotar boas práticas e garantir que suas informações estejam protegidas e que seus softwares sejam entregues com qualidade, atendendo às necessidades e expectativas dos usuários e stakeholders.</w:t>
+      </w:r>
+    </w:p>
+    <w:p>
+      <w:pPr>
+        <w:rPr>
+          <w:rFonts w:asciiTheme="majorHAnsi" w:hAnsiTheme="majorHAnsi" w:cstheme="majorHAnsi"/>
+          <w:sz w:val="24"/>
+          <w:szCs w:val="24"/>
+        </w:rPr>
+      </w:pPr>
+    </w:p>
+    <w:p>
+      <w:pPr>
+        <w:rPr>
+          <w:rFonts w:asciiTheme="majorHAnsi" w:hAnsiTheme="majorHAnsi" w:cstheme="majorHAnsi"/>
+          <w:sz w:val="24"/>
+          <w:szCs w:val="24"/>
+        </w:rPr>
+      </w:pPr>
+    </w:p>
+    <w:p>
+      <w:pPr>
+        <w:rPr>
+          <w:rFonts w:asciiTheme="majorHAnsi" w:hAnsiTheme="majorHAnsi" w:cstheme="majorHAnsi"/>
+          <w:sz w:val="24"/>
+          <w:szCs w:val="24"/>
+        </w:rPr>
+      </w:pPr>
+    </w:p>
+    <w:p>
+      <w:pPr>
+        <w:rPr>
+          <w:rFonts w:asciiTheme="majorHAnsi" w:hAnsiTheme="majorHAnsi" w:cstheme="majorHAnsi"/>
+          <w:sz w:val="24"/>
+          <w:szCs w:val="24"/>
+        </w:rPr>
+      </w:pPr>
+    </w:p>
+    <w:p>
+      <w:pPr>
+        <w:rPr>
+          <w:rFonts w:asciiTheme="majorHAnsi" w:hAnsiTheme="majorHAnsi" w:cstheme="majorHAnsi"/>
+          <w:sz w:val="24"/>
+          <w:szCs w:val="24"/>
+        </w:rPr>
+      </w:pPr>
+    </w:p>
+    <w:p>
+      <w:pPr>
+        <w:rPr>
+          <w:rFonts w:asciiTheme="majorHAnsi" w:hAnsiTheme="majorHAnsi" w:cstheme="majorHAnsi"/>
+          <w:sz w:val="24"/>
+          <w:szCs w:val="24"/>
+        </w:rPr>
+      </w:pPr>
+    </w:p>
+    <w:p>
+      <w:pPr>
+        <w:rPr>
+          <w:rFonts w:asciiTheme="majorHAnsi" w:hAnsiTheme="majorHAnsi" w:cstheme="majorHAnsi"/>
+          <w:sz w:val="24"/>
+          <w:szCs w:val="24"/>
+        </w:rPr>
+      </w:pPr>
+    </w:p>
+    <w:p>
+      <w:pPr>
+        <w:rPr>
+          <w:rFonts w:asciiTheme="majorHAnsi" w:hAnsiTheme="majorHAnsi" w:cstheme="majorHAnsi"/>
+          <w:sz w:val="24"/>
+          <w:szCs w:val="24"/>
+        </w:rPr>
+      </w:pPr>
+    </w:p>
+    <w:p>
+      <w:pPr>
+        <w:rPr>
+          <w:rFonts w:asciiTheme="majorHAnsi" w:hAnsiTheme="majorHAnsi" w:cstheme="majorHAnsi"/>
+          <w:sz w:val="24"/>
+          <w:szCs w:val="24"/>
+        </w:rPr>
+      </w:pPr>
+    </w:p>
+    <w:p>
+      <w:pPr>
+        <w:rPr>
+          <w:rFonts w:asciiTheme="majorHAnsi" w:hAnsiTheme="majorHAnsi" w:cstheme="majorHAnsi"/>
+          <w:sz w:val="24"/>
+          <w:szCs w:val="24"/>
+        </w:rPr>
+      </w:pPr>
+    </w:p>
+    <w:p>
+      <w:pPr>
+        <w:rPr>
+          <w:rFonts w:asciiTheme="majorHAnsi" w:hAnsiTheme="majorHAnsi" w:cstheme="majorHAnsi"/>
+          <w:sz w:val="24"/>
+          <w:szCs w:val="24"/>
+        </w:rPr>
+      </w:pPr>
+    </w:p>
+    <w:p>
+      <w:pPr>
+        <w:rPr>
+          <w:rFonts w:asciiTheme="majorHAnsi" w:hAnsiTheme="majorHAnsi" w:cstheme="majorHAnsi"/>
+          <w:sz w:val="24"/>
+          <w:szCs w:val="24"/>
+        </w:rPr>
+      </w:pPr>
+    </w:p>
+    <w:p>
+      <w:pPr>
+        <w:rPr>
+          <w:rFonts w:asciiTheme="majorHAnsi" w:hAnsiTheme="majorHAnsi" w:cstheme="majorHAnsi"/>
+          <w:sz w:val="24"/>
+          <w:szCs w:val="24"/>
+        </w:rPr>
+      </w:pPr>
+    </w:p>
+    <w:p>
+      <w:pPr>
+        <w:rPr>
+          <w:rFonts w:asciiTheme="majorHAnsi" w:hAnsiTheme="majorHAnsi" w:cstheme="majorHAnsi"/>
+          <w:sz w:val="24"/>
+          <w:szCs w:val="24"/>
+        </w:rPr>
+      </w:pPr>
+    </w:p>
+    <w:p>
+      <w:pPr>
+        <w:rPr>
+          <w:rFonts w:asciiTheme="majorHAnsi" w:hAnsiTheme="majorHAnsi" w:cstheme="majorHAnsi"/>
+          <w:sz w:val="24"/>
+          <w:szCs w:val="24"/>
+        </w:rPr>
+      </w:pPr>
+    </w:p>
+    <w:p>
+      <w:pPr>
+        <w:rPr>
+          <w:rFonts w:cstheme="minorHAnsi"/>
+          <w:sz w:val="24"/>
+          <w:szCs w:val="24"/>
+        </w:rPr>
+      </w:pPr>
       <w:bookmarkStart w:id="0" w:name="_GoBack"/>
       <w:bookmarkEnd w:id="0"/>
     </w:p>
     <w:p>
       <w:pPr>
-        <w:jc w:val="center"/>
-        <w:rPr>
-          <w:rFonts w:asciiTheme="majorHAnsi" w:hAnsiTheme="majorHAnsi" w:cstheme="majorHAnsi"/>
-          <w:sz w:val="32"/>
-          <w:szCs w:val="28"/>
-        </w:rPr>
-      </w:pPr>
-      <w:r>
-        <w:rPr>
-          <w:rFonts w:asciiTheme="majorHAnsi" w:hAnsiTheme="majorHAnsi" w:cstheme="majorHAnsi"/>
-          <w:sz w:val="32"/>
-          <w:szCs w:val="28"/>
-        </w:rPr>
-        <w:t>NORMAS DE QUALIDADE DE TESTE DE SOFTWARES</w:t>
-      </w:r>
-    </w:p>
-    <w:p>
-      <w:pPr>
-        <w:jc w:val="center"/>
-        <w:rPr>
-          <w:rFonts w:asciiTheme="majorHAnsi" w:hAnsiTheme="majorHAnsi" w:cstheme="majorHAnsi"/>
-          <w:sz w:val="32"/>
-          <w:szCs w:val="28"/>
-        </w:rPr>
-      </w:pPr>
-    </w:p>
-    <w:p>
-      <w:pPr>
-        <w:jc w:val="center"/>
-        <w:rPr>
-          <w:rFonts w:asciiTheme="majorHAnsi" w:hAnsiTheme="majorHAnsi" w:cstheme="majorHAnsi"/>
-          <w:sz w:val="32"/>
-          <w:szCs w:val="28"/>
-        </w:rPr>
-      </w:pPr>
-      <w:r>
-        <w:rPr>
-          <w:rFonts w:asciiTheme="majorHAnsi" w:hAnsiTheme="majorHAnsi" w:cstheme="majorHAnsi"/>
-          <w:sz w:val="32"/>
-          <w:szCs w:val="28"/>
-        </w:rPr>
-        <w:t>JAHU – SP</w:t>
-      </w:r>
-    </w:p>
-    <w:p>
-      <w:pPr>
-        <w:jc w:val="center"/>
-        <w:rPr>
-          <w:rFonts w:asciiTheme="majorHAnsi" w:hAnsiTheme="majorHAnsi" w:cstheme="majorHAnsi"/>
-          <w:sz w:val="32"/>
-          <w:szCs w:val="28"/>
-        </w:rPr>
-      </w:pPr>
-      <w:r>
-        <w:rPr>
-          <w:rFonts w:asciiTheme="majorHAnsi" w:hAnsiTheme="majorHAnsi" w:cstheme="majorHAnsi"/>
-          <w:sz w:val="32"/>
-          <w:szCs w:val="28"/>
-        </w:rPr>
-        <w:t>2023</w:t>
-      </w:r>
+        <w:ind w:firstLine="708"/>
+        <w:rPr>
+          <w:rFonts w:cstheme="minorHAnsi"/>
+          <w:sz w:val="24"/>
+          <w:szCs w:val="24"/>
+        </w:rPr>
+      </w:pPr>
     </w:p>
     <w:sectPr>
       <w:pgSz w:w="11906" w:h="16838"/>
@@ -419,6 +2505,95 @@
 <file path=word/numbering.xml><?xml version="1.0" encoding="utf-8"?>
 <w:numbering xmlns:wpc="http://schemas.microsoft.com/office/word/2010/wordprocessingCanvas" xmlns:cx="http://schemas.microsoft.com/office/drawing/2014/chartex" xmlns:cx1="http://schemas.microsoft.com/office/drawing/2015/9/8/chartex" xmlns:cx2="http://schemas.microsoft.com/office/drawing/2015/10/21/chartex" xmlns:cx3="http://schemas.microsoft.com/office/drawing/2016/5/9/chartex" xmlns:cx4="http://schemas.microsoft.com/office/drawing/2016/5/10/chartex" xmlns:cx5="http://schemas.microsoft.com/office/drawing/2016/5/11/chartex" xmlns:cx6="http://schemas.microsoft.com/office/drawing/2016/5/12/chartex" xmlns:cx7="http://schemas.microsoft.com/office/drawing/2016/5/13/chartex" xmlns:cx8="http://schemas.microsoft.com/office/drawing/2016/5/14/chartex" xmlns:mc="http://schemas.openxmlformats.org/markup-compatibility/2006" xmlns:aink="http://schemas.microsoft.com/office/drawing/2016/ink" xmlns:am3d="http://schemas.microsoft.com/office/drawing/2017/model3d" xmlns:o="urn:schemas-microsoft-com:office:office" xmlns:r="http://schemas.openxmlformats.org/officeDocument/2006/relationships" xmlns:m="http://schemas.openxmlformats.org/officeDocument/2006/math" xmlns:v="urn:schemas-microsoft-com:vml" xmlns:wp14="http://schemas.microsoft.com/office/word/2010/wordprocessingDrawing" xmlns:wp="http://schemas.openxmlformats.org/drawingml/2006/wordprocessingDrawing" xmlns:w10="urn:schemas-microsoft-com:office:word" xmlns:w="http://schemas.openxmlformats.org/wordprocessingml/2006/main" xmlns:w14="http://schemas.microsoft.com/office/word/2010/wordml" xmlns:w15="http://schemas.microsoft.com/office/word/2012/wordml" xmlns:w16cid="http://schemas.microsoft.com/office/word/2016/wordml/cid" xmlns:w16se="http://schemas.microsoft.com/office/word/2015/wordml/symex" xmlns:wpg="http://schemas.microsoft.com/office/word/2010/wordprocessingGroup" xmlns:wpi="http://schemas.microsoft.com/office/word/2010/wordprocessingInk" xmlns:wne="http://schemas.microsoft.com/office/word/2006/wordml" xmlns:wps="http://schemas.microsoft.com/office/word/2010/wordprocessingShape" mc:Ignorable="w14 w15 w16se w16cid wp14">
   <w:abstractNum w:abstractNumId="0" w15:restartNumberingAfterBreak="0">
+    <w:nsid w:val="12481185"/>
+    <w:multiLevelType w:val="hybridMultilevel"/>
+    <w:tmpl w:val="CEF8B44A"/>
+    <w:lvl w:ilvl="0" w:tplc="612C2BDA">
+      <w:start w:val="1"/>
+      <w:numFmt w:val="decimal"/>
+      <w:lvlText w:val="%1"/>
+      <w:lvlJc w:val="left"/>
+      <w:pPr>
+        <w:ind w:left="1413" w:hanging="705"/>
+      </w:pPr>
+      <w:rPr>
+        <w:rFonts w:hint="default"/>
+      </w:rPr>
+    </w:lvl>
+    <w:lvl w:ilvl="1" w:tplc="04160019" w:tentative="1">
+      <w:start w:val="1"/>
+      <w:numFmt w:val="lowerLetter"/>
+      <w:lvlText w:val="%2."/>
+      <w:lvlJc w:val="left"/>
+      <w:pPr>
+        <w:ind w:left="1788" w:hanging="360"/>
+      </w:pPr>
+    </w:lvl>
+    <w:lvl w:ilvl="2" w:tplc="0416001B" w:tentative="1">
+      <w:start w:val="1"/>
+      <w:numFmt w:val="lowerRoman"/>
+      <w:lvlText w:val="%3."/>
+      <w:lvlJc w:val="right"/>
+      <w:pPr>
+        <w:ind w:left="2508" w:hanging="180"/>
+      </w:pPr>
+    </w:lvl>
+    <w:lvl w:ilvl="3" w:tplc="0416000F" w:tentative="1">
+      <w:start w:val="1"/>
+      <w:numFmt w:val="decimal"/>
+      <w:lvlText w:val="%4."/>
+      <w:lvlJc w:val="left"/>
+      <w:pPr>
+        <w:ind w:left="3228" w:hanging="360"/>
+      </w:pPr>
+    </w:lvl>
+    <w:lvl w:ilvl="4" w:tplc="04160019" w:tentative="1">
+      <w:start w:val="1"/>
+      <w:numFmt w:val="lowerLetter"/>
+      <w:lvlText w:val="%5."/>
+      <w:lvlJc w:val="left"/>
+      <w:pPr>
+        <w:ind w:left="3948" w:hanging="360"/>
+      </w:pPr>
+    </w:lvl>
+    <w:lvl w:ilvl="5" w:tplc="0416001B" w:tentative="1">
+      <w:start w:val="1"/>
+      <w:numFmt w:val="lowerRoman"/>
+      <w:lvlText w:val="%6."/>
+      <w:lvlJc w:val="right"/>
+      <w:pPr>
+        <w:ind w:left="4668" w:hanging="180"/>
+      </w:pPr>
+    </w:lvl>
+    <w:lvl w:ilvl="6" w:tplc="0416000F" w:tentative="1">
+      <w:start w:val="1"/>
+      <w:numFmt w:val="decimal"/>
+      <w:lvlText w:val="%7."/>
+      <w:lvlJc w:val="left"/>
+      <w:pPr>
+        <w:ind w:left="5388" w:hanging="360"/>
+      </w:pPr>
+    </w:lvl>
+    <w:lvl w:ilvl="7" w:tplc="04160019" w:tentative="1">
+      <w:start w:val="1"/>
+      <w:numFmt w:val="lowerLetter"/>
+      <w:lvlText w:val="%8."/>
+      <w:lvlJc w:val="left"/>
+      <w:pPr>
+        <w:ind w:left="6108" w:hanging="360"/>
+      </w:pPr>
+    </w:lvl>
+    <w:lvl w:ilvl="8" w:tplc="0416001B" w:tentative="1">
+      <w:start w:val="1"/>
+      <w:numFmt w:val="lowerRoman"/>
+      <w:lvlText w:val="%9."/>
+      <w:lvlJc w:val="right"/>
+      <w:pPr>
+        <w:ind w:left="6828" w:hanging="180"/>
+      </w:pPr>
+    </w:lvl>
+  </w:abstractNum>
+  <w:abstractNum w:abstractNumId="1" w15:restartNumberingAfterBreak="0">
     <w:nsid w:val="1482775B"/>
     <w:multiLevelType w:val="multilevel"/>
     <w:tmpl w:val="D2F6E15A"/>
@@ -504,34 +2679,221 @@
       </w:pPr>
     </w:lvl>
   </w:abstractNum>
+  <w:abstractNum w:abstractNumId="2" w15:restartNumberingAfterBreak="0">
+    <w:nsid w:val="2972452D"/>
+    <w:multiLevelType w:val="hybridMultilevel"/>
+    <w:tmpl w:val="24A2E6F0"/>
+    <w:lvl w:ilvl="0" w:tplc="B75CE1BA">
+      <w:start w:val="1"/>
+      <w:numFmt w:val="decimal"/>
+      <w:lvlText w:val="%1."/>
+      <w:lvlJc w:val="left"/>
+      <w:pPr>
+        <w:ind w:left="1068" w:hanging="360"/>
+      </w:pPr>
+      <w:rPr>
+        <w:rFonts w:hint="default"/>
+      </w:rPr>
+    </w:lvl>
+    <w:lvl w:ilvl="1" w:tplc="04160019" w:tentative="1">
+      <w:start w:val="1"/>
+      <w:numFmt w:val="lowerLetter"/>
+      <w:lvlText w:val="%2."/>
+      <w:lvlJc w:val="left"/>
+      <w:pPr>
+        <w:ind w:left="1788" w:hanging="360"/>
+      </w:pPr>
+    </w:lvl>
+    <w:lvl w:ilvl="2" w:tplc="0416001B" w:tentative="1">
+      <w:start w:val="1"/>
+      <w:numFmt w:val="lowerRoman"/>
+      <w:lvlText w:val="%3."/>
+      <w:lvlJc w:val="right"/>
+      <w:pPr>
+        <w:ind w:left="2508" w:hanging="180"/>
+      </w:pPr>
+    </w:lvl>
+    <w:lvl w:ilvl="3" w:tplc="0416000F" w:tentative="1">
+      <w:start w:val="1"/>
+      <w:numFmt w:val="decimal"/>
+      <w:lvlText w:val="%4."/>
+      <w:lvlJc w:val="left"/>
+      <w:pPr>
+        <w:ind w:left="3228" w:hanging="360"/>
+      </w:pPr>
+    </w:lvl>
+    <w:lvl w:ilvl="4" w:tplc="04160019" w:tentative="1">
+      <w:start w:val="1"/>
+      <w:numFmt w:val="lowerLetter"/>
+      <w:lvlText w:val="%5."/>
+      <w:lvlJc w:val="left"/>
+      <w:pPr>
+        <w:ind w:left="3948" w:hanging="360"/>
+      </w:pPr>
+    </w:lvl>
+    <w:lvl w:ilvl="5" w:tplc="0416001B" w:tentative="1">
+      <w:start w:val="1"/>
+      <w:numFmt w:val="lowerRoman"/>
+      <w:lvlText w:val="%6."/>
+      <w:lvlJc w:val="right"/>
+      <w:pPr>
+        <w:ind w:left="4668" w:hanging="180"/>
+      </w:pPr>
+    </w:lvl>
+    <w:lvl w:ilvl="6" w:tplc="0416000F" w:tentative="1">
+      <w:start w:val="1"/>
+      <w:numFmt w:val="decimal"/>
+      <w:lvlText w:val="%7."/>
+      <w:lvlJc w:val="left"/>
+      <w:pPr>
+        <w:ind w:left="5388" w:hanging="360"/>
+      </w:pPr>
+    </w:lvl>
+    <w:lvl w:ilvl="7" w:tplc="04160019" w:tentative="1">
+      <w:start w:val="1"/>
+      <w:numFmt w:val="lowerLetter"/>
+      <w:lvlText w:val="%8."/>
+      <w:lvlJc w:val="left"/>
+      <w:pPr>
+        <w:ind w:left="6108" w:hanging="360"/>
+      </w:pPr>
+    </w:lvl>
+    <w:lvl w:ilvl="8" w:tplc="0416001B" w:tentative="1">
+      <w:start w:val="1"/>
+      <w:numFmt w:val="lowerRoman"/>
+      <w:lvlText w:val="%9."/>
+      <w:lvlJc w:val="right"/>
+      <w:pPr>
+        <w:ind w:left="6828" w:hanging="180"/>
+      </w:pPr>
+    </w:lvl>
+  </w:abstractNum>
+  <w:abstractNum w:abstractNumId="3" w15:restartNumberingAfterBreak="0">
+    <w:nsid w:val="3596014A"/>
+    <w:multiLevelType w:val="hybridMultilevel"/>
+    <w:tmpl w:val="DB18C1E4"/>
+    <w:lvl w:ilvl="0" w:tplc="2CD67722">
+      <w:start w:val="1"/>
+      <w:numFmt w:val="decimal"/>
+      <w:lvlText w:val="%1."/>
+      <w:lvlJc w:val="left"/>
+      <w:pPr>
+        <w:ind w:left="1068" w:hanging="360"/>
+      </w:pPr>
+      <w:rPr>
+        <w:rFonts w:hint="default"/>
+      </w:rPr>
+    </w:lvl>
+    <w:lvl w:ilvl="1" w:tplc="04160019" w:tentative="1">
+      <w:start w:val="1"/>
+      <w:numFmt w:val="lowerLetter"/>
+      <w:lvlText w:val="%2."/>
+      <w:lvlJc w:val="left"/>
+      <w:pPr>
+        <w:ind w:left="1788" w:hanging="360"/>
+      </w:pPr>
+    </w:lvl>
+    <w:lvl w:ilvl="2" w:tplc="0416001B" w:tentative="1">
+      <w:start w:val="1"/>
+      <w:numFmt w:val="lowerRoman"/>
+      <w:lvlText w:val="%3."/>
+      <w:lvlJc w:val="right"/>
+      <w:pPr>
+        <w:ind w:left="2508" w:hanging="180"/>
+      </w:pPr>
+    </w:lvl>
+    <w:lvl w:ilvl="3" w:tplc="0416000F" w:tentative="1">
+      <w:start w:val="1"/>
+      <w:numFmt w:val="decimal"/>
+      <w:lvlText w:val="%4."/>
+      <w:lvlJc w:val="left"/>
+      <w:pPr>
+        <w:ind w:left="3228" w:hanging="360"/>
+      </w:pPr>
+    </w:lvl>
+    <w:lvl w:ilvl="4" w:tplc="04160019" w:tentative="1">
+      <w:start w:val="1"/>
+      <w:numFmt w:val="lowerLetter"/>
+      <w:lvlText w:val="%5."/>
+      <w:lvlJc w:val="left"/>
+      <w:pPr>
+        <w:ind w:left="3948" w:hanging="360"/>
+      </w:pPr>
+    </w:lvl>
+    <w:lvl w:ilvl="5" w:tplc="0416001B" w:tentative="1">
+      <w:start w:val="1"/>
+      <w:numFmt w:val="lowerRoman"/>
+      <w:lvlText w:val="%6."/>
+      <w:lvlJc w:val="right"/>
+      <w:pPr>
+        <w:ind w:left="4668" w:hanging="180"/>
+      </w:pPr>
+    </w:lvl>
+    <w:lvl w:ilvl="6" w:tplc="0416000F" w:tentative="1">
+      <w:start w:val="1"/>
+      <w:numFmt w:val="decimal"/>
+      <w:lvlText w:val="%7."/>
+      <w:lvlJc w:val="left"/>
+      <w:pPr>
+        <w:ind w:left="5388" w:hanging="360"/>
+      </w:pPr>
+    </w:lvl>
+    <w:lvl w:ilvl="7" w:tplc="04160019" w:tentative="1">
+      <w:start w:val="1"/>
+      <w:numFmt w:val="lowerLetter"/>
+      <w:lvlText w:val="%8."/>
+      <w:lvlJc w:val="left"/>
+      <w:pPr>
+        <w:ind w:left="6108" w:hanging="360"/>
+      </w:pPr>
+    </w:lvl>
+    <w:lvl w:ilvl="8" w:tplc="0416001B" w:tentative="1">
+      <w:start w:val="1"/>
+      <w:numFmt w:val="lowerRoman"/>
+      <w:lvlText w:val="%9."/>
+      <w:lvlJc w:val="right"/>
+      <w:pPr>
+        <w:ind w:left="6828" w:hanging="180"/>
+      </w:pPr>
+    </w:lvl>
+  </w:abstractNum>
   <w:num w:numId="1">
-    <w:abstractNumId w:val="0"/>
+    <w:abstractNumId w:val="1"/>
   </w:num>
   <w:num w:numId="2">
-    <w:abstractNumId w:val="0"/>
+    <w:abstractNumId w:val="1"/>
   </w:num>
   <w:num w:numId="3">
-    <w:abstractNumId w:val="0"/>
+    <w:abstractNumId w:val="1"/>
   </w:num>
   <w:num w:numId="4">
-    <w:abstractNumId w:val="0"/>
+    <w:abstractNumId w:val="1"/>
   </w:num>
   <w:num w:numId="5">
-    <w:abstractNumId w:val="0"/>
+    <w:abstractNumId w:val="1"/>
   </w:num>
   <w:num w:numId="6">
-    <w:abstractNumId w:val="0"/>
+    <w:abstractNumId w:val="1"/>
   </w:num>
   <w:num w:numId="7">
-    <w:abstractNumId w:val="0"/>
+    <w:abstractNumId w:val="1"/>
   </w:num>
   <w:num w:numId="8">
-    <w:abstractNumId w:val="0"/>
+    <w:abstractNumId w:val="1"/>
   </w:num>
   <w:num w:numId="9">
-    <w:abstractNumId w:val="0"/>
+    <w:abstractNumId w:val="1"/>
   </w:num>
   <w:num w:numId="10">
+    <w:abstractNumId w:val="1"/>
+  </w:num>
+  <w:num w:numId="11">
+    <w:abstractNumId w:val="2"/>
+  </w:num>
+  <w:num w:numId="12">
+    <w:abstractNumId w:val="3"/>
+  </w:num>
+  <w:num w:numId="13">
     <w:abstractNumId w:val="0"/>
   </w:num>
 </w:numbering>
@@ -554,7 +2916,7 @@
       </w:pPr>
     </w:pPrDefault>
   </w:docDefaults>
-  <w:latentStyles w:defLockedState="0" w:defUIPriority="99" w:defSemiHidden="0" w:defUnhideWhenUsed="0" w:defQFormat="0" w:count="375">
+  <w:latentStyles w:defLockedState="0" w:defUIPriority="99" w:defSemiHidden="0" w:defUnhideWhenUsed="0" w:defQFormat="0" w:count="376">
     <w:lsdException w:name="Normal" w:uiPriority="0" w:qFormat="1"/>
     <w:lsdException w:name="heading 1" w:uiPriority="9" w:qFormat="1"/>
     <w:lsdException w:name="heading 2" w:semiHidden="1" w:uiPriority="9" w:unhideWhenUsed="1" w:qFormat="1"/>
@@ -660,7 +3022,6 @@
     <w:lsdException w:name="HTML Sample" w:semiHidden="1" w:unhideWhenUsed="1"/>
     <w:lsdException w:name="HTML Typewriter" w:semiHidden="1" w:unhideWhenUsed="1"/>
     <w:lsdException w:name="HTML Variable" w:semiHidden="1" w:unhideWhenUsed="1"/>
-    <w:lsdException w:name="Normal Table" w:semiHidden="1" w:unhideWhenUsed="1"/>
     <w:lsdException w:name="annotation subject" w:semiHidden="1" w:unhideWhenUsed="1"/>
     <w:lsdException w:name="No List" w:semiHidden="1" w:unhideWhenUsed="1"/>
     <w:lsdException w:name="Outline List 1" w:semiHidden="1" w:unhideWhenUsed="1"/>
@@ -707,10 +3068,8 @@
     <w:lsdException w:name="Table Subtle 2" w:semiHidden="1" w:unhideWhenUsed="1"/>
     <w:lsdException w:name="Table Web 1" w:semiHidden="1" w:unhideWhenUsed="1"/>
     <w:lsdException w:name="Table Web 2" w:semiHidden="1" w:unhideWhenUsed="1"/>
-    <w:lsdException w:name="Table Web 3" w:semiHidden="1" w:unhideWhenUsed="1"/>
     <w:lsdException w:name="Balloon Text" w:semiHidden="1" w:unhideWhenUsed="1"/>
     <w:lsdException w:name="Table Grid" w:uiPriority="39"/>
-    <w:lsdException w:name="Table Theme" w:semiHidden="1" w:unhideWhenUsed="1"/>
     <w:lsdException w:name="Placeholder Text" w:semiHidden="1"/>
     <w:lsdException w:name="No Spacing" w:uiPriority="1" w:qFormat="1"/>
     <w:lsdException w:name="Light Shading" w:uiPriority="60"/>
@@ -930,6 +3289,7 @@
     <w:lsdException w:name="Smart Hyperlink" w:semiHidden="1" w:unhideWhenUsed="1"/>
     <w:lsdException w:name="Hashtag" w:semiHidden="1" w:unhideWhenUsed="1"/>
     <w:lsdException w:name="Unresolved Mention" w:semiHidden="1" w:unhideWhenUsed="1"/>
+    <w:lsdException w:name="Smart Link" w:semiHidden="1" w:unhideWhenUsed="1"/>
   </w:latentStyles>
   <w:style w:type="paragraph" w:default="1" w:styleId="Normal">
     <w:name w:val="Normal"/>
@@ -1594,6 +3954,17 @@
       <w:shd w:val="clear" w:color="auto" w:fill="E1DFDD"/>
     </w:rPr>
   </w:style>
+  <w:style w:type="paragraph" w:styleId="PargrafodaLista">
+    <w:name w:val="List Paragraph"/>
+    <w:basedOn w:val="Normal"/>
+    <w:uiPriority w:val="34"/>
+    <w:qFormat/>
+    <w:rsid w:val="003E5DBC"/>
+    <w:pPr>
+      <w:ind w:left="720"/>
+      <w:contextualSpacing/>
+    </w:pPr>
+  </w:style>
 </w:styles>
 </file>
 

</xml_diff>

<commit_message>
Finalização do trabalho escrito.
</commit_message>
<xml_diff>
--- a/Trabalho Escrito/trabalho.docx
+++ b/Trabalho Escrito/trabalho.docx
@@ -41,7 +41,7 @@
                     </pic:cNvPicPr>
                   </pic:nvPicPr>
                   <pic:blipFill>
-                    <a:blip r:embed="rId5">
+                    <a:blip r:embed="rId6">
                       <a:extLst>
                         <a:ext uri="{28A0092B-C50C-407E-A947-70E740481C1C}">
                           <a14:useLocalDpi xmlns:a14="http://schemas.microsoft.com/office/drawing/2010/main" val="0"/>
@@ -111,13 +111,13 @@
                     </pic:cNvPicPr>
                   </pic:nvPicPr>
                   <pic:blipFill>
-                    <a:blip r:embed="rId6">
+                    <a:blip r:embed="rId7">
                       <a:extLst>
                         <a:ext uri="{28A0092B-C50C-407E-A947-70E740481C1C}">
                           <a14:useLocalDpi xmlns:a14="http://schemas.microsoft.com/office/drawing/2010/main" val="0"/>
                         </a:ext>
                         <a:ext uri="{837473B0-CC2E-450A-ABE3-18F120FF3D39}">
-                          <a1611:picAttrSrcUrl xmlns:a1611="http://schemas.microsoft.com/office/drawing/2016/11/main" r:id="rId7"/>
+                          <a1611:picAttrSrcUrl xmlns:a1611="http://schemas.microsoft.com/office/drawing/2016/11/main" r:id="rId8"/>
                         </a:ext>
                       </a:extLst>
                     </a:blip>
@@ -979,8 +979,6 @@
         <w:ind w:firstLine="708"/>
         <w:rPr>
           <w:rFonts w:cstheme="minorHAnsi"/>
-          <w:b/>
-          <w:bCs/>
           <w:sz w:val="24"/>
           <w:szCs w:val="24"/>
         </w:rPr>
@@ -992,6 +990,86 @@
           <w:szCs w:val="24"/>
         </w:rPr>
         <w:t>Figura 2 – Processos da ISO 12207........................................................................12</w:t>
+      </w:r>
+    </w:p>
+    <w:p>
+      <w:pPr>
+        <w:ind w:firstLine="708"/>
+        <w:rPr>
+          <w:rFonts w:cstheme="minorHAnsi"/>
+          <w:sz w:val="24"/>
+          <w:szCs w:val="24"/>
+        </w:rPr>
+      </w:pPr>
+      <w:r>
+        <w:rPr>
+          <w:rFonts w:cstheme="minorHAnsi"/>
+          <w:sz w:val="24"/>
+          <w:szCs w:val="24"/>
+        </w:rPr>
+        <w:t>Figura 3 – Características da ISO 25010 ................................................................13</w:t>
+      </w:r>
+    </w:p>
+    <w:p>
+      <w:pPr>
+        <w:ind w:firstLine="708"/>
+        <w:rPr>
+          <w:rFonts w:cstheme="minorHAnsi"/>
+          <w:sz w:val="24"/>
+          <w:szCs w:val="24"/>
+        </w:rPr>
+      </w:pPr>
+      <w:r>
+        <w:rPr>
+          <w:rFonts w:cstheme="minorHAnsi"/>
+          <w:sz w:val="24"/>
+          <w:szCs w:val="24"/>
+        </w:rPr>
+        <w:t xml:space="preserve">Figura 4 </w:t>
+      </w:r>
+      <w:r>
+        <w:rPr>
+          <w:rFonts w:cstheme="minorHAnsi"/>
+          <w:sz w:val="24"/>
+          <w:szCs w:val="24"/>
+        </w:rPr>
+        <w:t>–</w:t>
+      </w:r>
+      <w:r>
+        <w:rPr>
+          <w:rFonts w:cstheme="minorHAnsi"/>
+          <w:sz w:val="24"/>
+          <w:szCs w:val="24"/>
+        </w:rPr>
+        <w:t xml:space="preserve"> </w:t>
+      </w:r>
+      <w:r>
+        <w:rPr>
+          <w:rFonts w:cstheme="minorHAnsi"/>
+          <w:sz w:val="24"/>
+          <w:szCs w:val="24"/>
+        </w:rPr>
+        <w:t>Organização da série 25000 SQuaRE....................................................14</w:t>
+      </w:r>
+    </w:p>
+    <w:p>
+      <w:pPr>
+        <w:ind w:firstLine="708"/>
+        <w:rPr>
+          <w:rFonts w:cstheme="minorHAnsi"/>
+          <w:b/>
+          <w:bCs/>
+          <w:sz w:val="24"/>
+          <w:szCs w:val="24"/>
+        </w:rPr>
+      </w:pPr>
+      <w:r>
+        <w:rPr>
+          <w:rFonts w:cstheme="minorHAnsi"/>
+          <w:sz w:val="24"/>
+          <w:szCs w:val="24"/>
+        </w:rPr>
+        <w:t>Figura 5 – Modelo de Sistema e Qualidade.............................................................16</w:t>
       </w:r>
     </w:p>
     <w:p>
@@ -1193,30 +1271,6 @@
       <w:pPr>
         <w:ind w:firstLine="708"/>
         <w:jc w:val="center"/>
-        <w:rPr>
-          <w:rFonts w:asciiTheme="majorHAnsi" w:hAnsiTheme="majorHAnsi" w:cstheme="majorHAnsi"/>
-          <w:b/>
-          <w:bCs/>
-          <w:sz w:val="32"/>
-          <w:szCs w:val="32"/>
-        </w:rPr>
-      </w:pPr>
-    </w:p>
-    <w:p>
-      <w:pPr>
-        <w:ind w:firstLine="708"/>
-        <w:jc w:val="center"/>
-        <w:rPr>
-          <w:rFonts w:asciiTheme="majorHAnsi" w:hAnsiTheme="majorHAnsi" w:cstheme="majorHAnsi"/>
-          <w:b/>
-          <w:bCs/>
-          <w:sz w:val="32"/>
-          <w:szCs w:val="32"/>
-        </w:rPr>
-      </w:pPr>
-    </w:p>
-    <w:p>
-      <w:pPr>
         <w:rPr>
           <w:rFonts w:asciiTheme="majorHAnsi" w:hAnsiTheme="majorHAnsi" w:cstheme="majorHAnsi"/>
           <w:b/>
@@ -2217,7 +2271,17 @@
           <w:sz w:val="24"/>
           <w:szCs w:val="24"/>
         </w:rPr>
-        <w:t>ABNT NBR ISO/IEC 25020............................................................................N</w:t>
+        <w:t>ABNT NBR ISO/IEC 25020............................................................................</w:t>
+      </w:r>
+      <w:r>
+        <w:rPr>
+          <w:rFonts w:cstheme="minorHAnsi"/>
+          <w:b/>
+          <w:bCs/>
+          <w:sz w:val="24"/>
+          <w:szCs w:val="24"/>
+        </w:rPr>
+        <w:t>14</w:t>
       </w:r>
     </w:p>
     <w:p>
@@ -2244,7 +2308,44 @@
           <w:sz w:val="24"/>
           <w:szCs w:val="24"/>
         </w:rPr>
-        <w:t>ABNT NBR ISO/IEC 25030............................................................................N</w:t>
+        <w:t>ABNT NBR ISO/IEC 25030............................................................................</w:t>
+      </w:r>
+      <w:r>
+        <w:rPr>
+          <w:rFonts w:cstheme="minorHAnsi"/>
+          <w:b/>
+          <w:bCs/>
+          <w:sz w:val="24"/>
+          <w:szCs w:val="24"/>
+        </w:rPr>
+        <w:t>15</w:t>
+      </w:r>
+    </w:p>
+    <w:p>
+      <w:pPr>
+        <w:pStyle w:val="PargrafodaLista"/>
+        <w:numPr>
+          <w:ilvl w:val="0"/>
+          <w:numId w:val="13"/>
+        </w:numPr>
+        <w:jc w:val="both"/>
+        <w:rPr>
+          <w:rFonts w:cstheme="minorHAnsi"/>
+          <w:b/>
+          <w:bCs/>
+          <w:sz w:val="24"/>
+          <w:szCs w:val="24"/>
+        </w:rPr>
+      </w:pPr>
+      <w:r>
+        <w:rPr>
+          <w:rFonts w:cstheme="minorHAnsi"/>
+          <w:b/>
+          <w:bCs/>
+          <w:sz w:val="24"/>
+          <w:szCs w:val="24"/>
+        </w:rPr>
+        <w:t>FONTES BIBLIOGRÁFICAS.........................................................................17</w:t>
       </w:r>
     </w:p>
     <w:p>
@@ -2416,16 +2517,6 @@
           <w:rFonts w:cstheme="minorHAnsi"/>
           <w:b/>
           <w:bCs/>
-          <w:sz w:val="24"/>
-          <w:szCs w:val="24"/>
-        </w:rPr>
-      </w:pPr>
-    </w:p>
-    <w:p>
-      <w:pPr>
-        <w:jc w:val="right"/>
-        <w:rPr>
-          <w:rFonts w:cstheme="minorHAnsi"/>
           <w:sz w:val="24"/>
           <w:szCs w:val="24"/>
         </w:rPr>
@@ -5047,7 +5138,7 @@
                     </pic:cNvPicPr>
                   </pic:nvPicPr>
                   <pic:blipFill rotWithShape="1">
-                    <a:blip r:embed="rId8">
+                    <a:blip r:embed="rId9">
                       <a:extLst>
                         <a:ext uri="{28A0092B-C50C-407E-A947-70E740481C1C}">
                           <a14:useLocalDpi xmlns:a14="http://schemas.microsoft.com/office/drawing/2010/main" val="0"/>
@@ -6250,7 +6341,7 @@
                     </pic:cNvPicPr>
                   </pic:nvPicPr>
                   <pic:blipFill rotWithShape="1">
-                    <a:blip r:embed="rId9">
+                    <a:blip r:embed="rId10">
                       <a:extLst>
                         <a:ext uri="{28A0092B-C50C-407E-A947-70E740481C1C}">
                           <a14:useLocalDpi xmlns:a14="http://schemas.microsoft.com/office/drawing/2010/main" val="0"/>
@@ -6303,8 +6394,18 @@
           <w:sz w:val="20"/>
           <w:szCs w:val="20"/>
         </w:rPr>
-        <w:t>Fonte: https://pt.m.wikipedia.org/wiki/Ficheiro:Processos_iso_12207.jpg</w:t>
-      </w:r>
+        <w:t xml:space="preserve">Fonte: </w:t>
+      </w:r>
+      <w:bookmarkStart w:id="0" w:name="_GoBack"/>
+      <w:r>
+        <w:rPr>
+          <w:rFonts w:cstheme="minorHAnsi"/>
+          <w:sz w:val="20"/>
+          <w:szCs w:val="20"/>
+        </w:rPr>
+        <w:t>https://pt.m.wikipedia.org/wiki/Ficheiro:Processos_iso_12207.jpg</w:t>
+      </w:r>
+      <w:bookmarkEnd w:id="0"/>
     </w:p>
     <w:p>
       <w:pPr>
@@ -6663,8 +6764,2511 @@
         <w:lastRenderedPageBreak/>
         <w:t>13</w:t>
       </w:r>
-      <w:bookmarkStart w:id="0" w:name="_GoBack"/>
-      <w:bookmarkEnd w:id="0"/>
+    </w:p>
+    <w:p>
+      <w:pPr>
+        <w:autoSpaceDE w:val="0"/>
+        <w:autoSpaceDN w:val="0"/>
+        <w:adjustRightInd w:val="0"/>
+        <w:spacing w:after="0" w:line="240" w:lineRule="auto"/>
+        <w:rPr>
+          <w:rFonts w:asciiTheme="majorHAnsi" w:hAnsiTheme="majorHAnsi" w:cstheme="majorHAnsi"/>
+          <w:b/>
+          <w:bCs/>
+          <w:sz w:val="24"/>
+          <w:szCs w:val="24"/>
+        </w:rPr>
+      </w:pPr>
+      <w:r>
+        <w:rPr>
+          <w:rFonts w:asciiTheme="majorHAnsi" w:hAnsiTheme="majorHAnsi" w:cstheme="majorHAnsi"/>
+          <w:b/>
+          <w:bCs/>
+          <w:sz w:val="24"/>
+          <w:szCs w:val="24"/>
+        </w:rPr>
+        <w:t>5 ABNT NBR ISO/IEC 25010</w:t>
+      </w:r>
+    </w:p>
+    <w:p>
+      <w:pPr>
+        <w:autoSpaceDE w:val="0"/>
+        <w:autoSpaceDN w:val="0"/>
+        <w:adjustRightInd w:val="0"/>
+        <w:spacing w:after="0" w:line="240" w:lineRule="auto"/>
+        <w:ind w:firstLine="708"/>
+        <w:rPr>
+          <w:rFonts w:cstheme="minorHAnsi"/>
+          <w:sz w:val="24"/>
+          <w:szCs w:val="24"/>
+        </w:rPr>
+      </w:pPr>
+    </w:p>
+    <w:p>
+      <w:pPr>
+        <w:autoSpaceDE w:val="0"/>
+        <w:autoSpaceDN w:val="0"/>
+        <w:adjustRightInd w:val="0"/>
+        <w:spacing w:after="0" w:line="240" w:lineRule="auto"/>
+        <w:ind w:firstLine="708"/>
+        <w:jc w:val="both"/>
+        <w:rPr>
+          <w:rFonts w:cstheme="minorHAnsi"/>
+          <w:sz w:val="24"/>
+          <w:szCs w:val="24"/>
+        </w:rPr>
+      </w:pPr>
+      <w:r>
+        <w:rPr>
+          <w:rFonts w:cstheme="minorHAnsi"/>
+          <w:sz w:val="24"/>
+          <w:szCs w:val="24"/>
+        </w:rPr>
+        <w:t>Essa norma estabelece um modelo de qualidade de software abrangente, que se divide em oito características principais: funcionalidade, confiabilidade, usabilidade, eficiência, manutenibilidade, portabilidade, segurança e compatibilidade. Cada uma dessas características é composta por subcaracterísticas, que definem aspectos específicos que devem ser considerados durante a avaliação da qualidade do software.</w:t>
+      </w:r>
+    </w:p>
+    <w:p>
+      <w:pPr>
+        <w:autoSpaceDE w:val="0"/>
+        <w:autoSpaceDN w:val="0"/>
+        <w:adjustRightInd w:val="0"/>
+        <w:spacing w:after="0" w:line="240" w:lineRule="auto"/>
+        <w:ind w:firstLine="708"/>
+        <w:jc w:val="both"/>
+        <w:rPr>
+          <w:rFonts w:cstheme="minorHAnsi"/>
+          <w:sz w:val="24"/>
+          <w:szCs w:val="24"/>
+        </w:rPr>
+      </w:pPr>
+    </w:p>
+    <w:p>
+      <w:pPr>
+        <w:autoSpaceDE w:val="0"/>
+        <w:autoSpaceDN w:val="0"/>
+        <w:adjustRightInd w:val="0"/>
+        <w:spacing w:after="0" w:line="240" w:lineRule="auto"/>
+        <w:ind w:firstLine="708"/>
+        <w:jc w:val="both"/>
+        <w:rPr>
+          <w:rFonts w:cstheme="minorHAnsi"/>
+          <w:sz w:val="24"/>
+          <w:szCs w:val="24"/>
+        </w:rPr>
+      </w:pPr>
+      <w:r>
+        <w:rPr>
+          <w:rFonts w:cstheme="minorHAnsi"/>
+          <w:sz w:val="24"/>
+          <w:szCs w:val="24"/>
+        </w:rPr>
+        <w:t>A subcaracterística de segurança, por exemplo, inclui aspectos como confidencialidade, integridade, autenticidade, não repúdio e conformidade. Já a subcaracterística de eficiência inclui aspectos como tempo de resposta, consumo de recursos, capacidade e escalabilidade. A subcaracterística de usabilidade inclui aspectos como facilidade de uso, capacidade de aprendizagem, eficiência de uso e satisfação do usuário.</w:t>
+      </w:r>
+    </w:p>
+    <w:p>
+      <w:pPr>
+        <w:autoSpaceDE w:val="0"/>
+        <w:autoSpaceDN w:val="0"/>
+        <w:adjustRightInd w:val="0"/>
+        <w:spacing w:after="0" w:line="240" w:lineRule="auto"/>
+        <w:ind w:firstLine="708"/>
+        <w:jc w:val="both"/>
+        <w:rPr>
+          <w:rFonts w:cstheme="minorHAnsi"/>
+          <w:sz w:val="24"/>
+          <w:szCs w:val="24"/>
+        </w:rPr>
+      </w:pPr>
+    </w:p>
+    <w:p>
+      <w:pPr>
+        <w:autoSpaceDE w:val="0"/>
+        <w:autoSpaceDN w:val="0"/>
+        <w:adjustRightInd w:val="0"/>
+        <w:spacing w:after="0" w:line="240" w:lineRule="auto"/>
+        <w:ind w:firstLine="708"/>
+        <w:jc w:val="both"/>
+        <w:rPr>
+          <w:rFonts w:cstheme="minorHAnsi"/>
+          <w:sz w:val="24"/>
+          <w:szCs w:val="24"/>
+        </w:rPr>
+      </w:pPr>
+      <w:r>
+        <w:rPr>
+          <w:rFonts w:cstheme="minorHAnsi"/>
+          <w:sz w:val="24"/>
+          <w:szCs w:val="24"/>
+        </w:rPr>
+        <w:t>A norma ISO/IEC 25010 é útil tanto para a avaliação interna do software, realizada pela própria equipe de desenvolvimento, quanto para a avaliação externa, realizada por terceiros. Além disso, essa norma pode ser utilizada em diferentes tipos de software, incluindo aplicativos de desktop, sistemas web e aplicativos móveis.</w:t>
+      </w:r>
+    </w:p>
+    <w:p>
+      <w:pPr>
+        <w:autoSpaceDE w:val="0"/>
+        <w:autoSpaceDN w:val="0"/>
+        <w:adjustRightInd w:val="0"/>
+        <w:spacing w:after="0" w:line="240" w:lineRule="auto"/>
+        <w:ind w:firstLine="708"/>
+        <w:jc w:val="center"/>
+        <w:rPr>
+          <w:rFonts w:cstheme="minorHAnsi"/>
+          <w:sz w:val="24"/>
+          <w:szCs w:val="24"/>
+        </w:rPr>
+      </w:pPr>
+    </w:p>
+    <w:p>
+      <w:pPr>
+        <w:autoSpaceDE w:val="0"/>
+        <w:autoSpaceDN w:val="0"/>
+        <w:adjustRightInd w:val="0"/>
+        <w:spacing w:after="0" w:line="240" w:lineRule="auto"/>
+        <w:ind w:firstLine="708"/>
+        <w:jc w:val="center"/>
+        <w:rPr>
+          <w:rFonts w:cstheme="minorHAnsi"/>
+          <w:sz w:val="20"/>
+          <w:szCs w:val="20"/>
+        </w:rPr>
+      </w:pPr>
+      <w:r>
+        <w:rPr>
+          <w:rFonts w:cstheme="minorHAnsi"/>
+          <w:sz w:val="20"/>
+          <w:szCs w:val="20"/>
+        </w:rPr>
+        <w:t>Figura 3: Características da ISO 25010</w:t>
+      </w:r>
+    </w:p>
+    <w:p>
+      <w:pPr>
+        <w:autoSpaceDE w:val="0"/>
+        <w:autoSpaceDN w:val="0"/>
+        <w:adjustRightInd w:val="0"/>
+        <w:spacing w:after="0" w:line="240" w:lineRule="auto"/>
+        <w:ind w:firstLine="708"/>
+        <w:jc w:val="both"/>
+        <w:rPr>
+          <w:rFonts w:cstheme="minorHAnsi"/>
+          <w:sz w:val="24"/>
+          <w:szCs w:val="24"/>
+        </w:rPr>
+      </w:pPr>
+    </w:p>
+    <w:p>
+      <w:pPr>
+        <w:autoSpaceDE w:val="0"/>
+        <w:autoSpaceDN w:val="0"/>
+        <w:adjustRightInd w:val="0"/>
+        <w:spacing w:after="0" w:line="240" w:lineRule="auto"/>
+        <w:jc w:val="both"/>
+        <w:rPr>
+          <w:rFonts w:cstheme="minorHAnsi"/>
+          <w:sz w:val="24"/>
+          <w:szCs w:val="24"/>
+        </w:rPr>
+      </w:pPr>
+      <w:r>
+        <w:rPr>
+          <w:noProof/>
+        </w:rPr>
+        <w:drawing>
+          <wp:inline distT="0" distB="0" distL="0" distR="0">
+            <wp:extent cx="6108536" cy="2676525"/>
+            <wp:effectExtent l="0" t="0" r="6985" b="0"/>
+            <wp:docPr id="3" name="Imagem 3"/>
+            <wp:cNvGraphicFramePr>
+              <a:graphicFrameLocks xmlns:a="http://schemas.openxmlformats.org/drawingml/2006/main" noChangeAspect="1"/>
+            </wp:cNvGraphicFramePr>
+            <a:graphic xmlns:a="http://schemas.openxmlformats.org/drawingml/2006/main">
+              <a:graphicData uri="http://schemas.openxmlformats.org/drawingml/2006/picture">
+                <pic:pic xmlns:pic="http://schemas.openxmlformats.org/drawingml/2006/picture">
+                  <pic:nvPicPr>
+                    <pic:cNvPr id="0" name="Picture 1"/>
+                    <pic:cNvPicPr>
+                      <a:picLocks noChangeAspect="1" noChangeArrowheads="1"/>
+                    </pic:cNvPicPr>
+                  </pic:nvPicPr>
+                  <pic:blipFill>
+                    <a:blip r:embed="rId11">
+                      <a:extLst>
+                        <a:ext uri="{28A0092B-C50C-407E-A947-70E740481C1C}">
+                          <a14:useLocalDpi xmlns:a14="http://schemas.microsoft.com/office/drawing/2010/main" val="0"/>
+                        </a:ext>
+                      </a:extLst>
+                    </a:blip>
+                    <a:srcRect/>
+                    <a:stretch>
+                      <a:fillRect/>
+                    </a:stretch>
+                  </pic:blipFill>
+                  <pic:spPr bwMode="auto">
+                    <a:xfrm>
+                      <a:off x="0" y="0"/>
+                      <a:ext cx="6119450" cy="2681307"/>
+                    </a:xfrm>
+                    <a:prstGeom prst="rect">
+                      <a:avLst/>
+                    </a:prstGeom>
+                    <a:noFill/>
+                    <a:ln>
+                      <a:noFill/>
+                    </a:ln>
+                  </pic:spPr>
+                </pic:pic>
+              </a:graphicData>
+            </a:graphic>
+          </wp:inline>
+        </w:drawing>
+      </w:r>
+    </w:p>
+    <w:p>
+      <w:pPr>
+        <w:autoSpaceDE w:val="0"/>
+        <w:autoSpaceDN w:val="0"/>
+        <w:adjustRightInd w:val="0"/>
+        <w:spacing w:after="0" w:line="240" w:lineRule="auto"/>
+        <w:jc w:val="both"/>
+        <w:rPr>
+          <w:rFonts w:cstheme="minorHAnsi"/>
+          <w:sz w:val="20"/>
+          <w:szCs w:val="20"/>
+        </w:rPr>
+      </w:pPr>
+      <w:r>
+        <w:rPr>
+          <w:rFonts w:cstheme="minorHAnsi"/>
+          <w:sz w:val="20"/>
+          <w:szCs w:val="20"/>
+        </w:rPr>
+        <w:t xml:space="preserve">Fonte: </w:t>
+      </w:r>
+      <w:hyperlink r:id="rId12" w:history="1">
+        <w:r>
+          <w:rPr>
+            <w:rStyle w:val="Hyperlink"/>
+            <w:rFonts w:cstheme="minorHAnsi"/>
+            <w:sz w:val="20"/>
+            <w:szCs w:val="20"/>
+          </w:rPr>
+          <w:t>https://rederequisitos.com.br/user-experience-e-requisitos-de-qualidade-olhando-daqui-pra-la/</w:t>
+        </w:r>
+      </w:hyperlink>
+    </w:p>
+    <w:p>
+      <w:pPr>
+        <w:autoSpaceDE w:val="0"/>
+        <w:autoSpaceDN w:val="0"/>
+        <w:adjustRightInd w:val="0"/>
+        <w:spacing w:after="0" w:line="240" w:lineRule="auto"/>
+        <w:jc w:val="both"/>
+        <w:rPr>
+          <w:rFonts w:cstheme="minorHAnsi"/>
+          <w:sz w:val="20"/>
+          <w:szCs w:val="20"/>
+        </w:rPr>
+      </w:pPr>
+    </w:p>
+    <w:p>
+      <w:pPr>
+        <w:autoSpaceDE w:val="0"/>
+        <w:autoSpaceDN w:val="0"/>
+        <w:adjustRightInd w:val="0"/>
+        <w:spacing w:after="0" w:line="240" w:lineRule="auto"/>
+        <w:jc w:val="both"/>
+        <w:rPr>
+          <w:rFonts w:cstheme="minorHAnsi"/>
+          <w:sz w:val="20"/>
+          <w:szCs w:val="20"/>
+        </w:rPr>
+      </w:pPr>
+    </w:p>
+    <w:p>
+      <w:pPr>
+        <w:autoSpaceDE w:val="0"/>
+        <w:autoSpaceDN w:val="0"/>
+        <w:adjustRightInd w:val="0"/>
+        <w:spacing w:after="0" w:line="240" w:lineRule="auto"/>
+        <w:jc w:val="both"/>
+        <w:rPr>
+          <w:rFonts w:cstheme="minorHAnsi"/>
+          <w:sz w:val="20"/>
+          <w:szCs w:val="20"/>
+        </w:rPr>
+      </w:pPr>
+    </w:p>
+    <w:p>
+      <w:pPr>
+        <w:autoSpaceDE w:val="0"/>
+        <w:autoSpaceDN w:val="0"/>
+        <w:adjustRightInd w:val="0"/>
+        <w:spacing w:after="0" w:line="240" w:lineRule="auto"/>
+        <w:jc w:val="both"/>
+        <w:rPr>
+          <w:rFonts w:cstheme="minorHAnsi"/>
+          <w:sz w:val="20"/>
+          <w:szCs w:val="20"/>
+        </w:rPr>
+      </w:pPr>
+    </w:p>
+    <w:p>
+      <w:pPr>
+        <w:autoSpaceDE w:val="0"/>
+        <w:autoSpaceDN w:val="0"/>
+        <w:adjustRightInd w:val="0"/>
+        <w:spacing w:after="0" w:line="240" w:lineRule="auto"/>
+        <w:jc w:val="both"/>
+        <w:rPr>
+          <w:rFonts w:cstheme="minorHAnsi"/>
+          <w:sz w:val="20"/>
+          <w:szCs w:val="20"/>
+        </w:rPr>
+      </w:pPr>
+    </w:p>
+    <w:p>
+      <w:pPr>
+        <w:autoSpaceDE w:val="0"/>
+        <w:autoSpaceDN w:val="0"/>
+        <w:adjustRightInd w:val="0"/>
+        <w:spacing w:after="0" w:line="240" w:lineRule="auto"/>
+        <w:jc w:val="right"/>
+        <w:rPr>
+          <w:rFonts w:cstheme="minorHAnsi"/>
+          <w:sz w:val="24"/>
+          <w:szCs w:val="24"/>
+        </w:rPr>
+      </w:pPr>
+    </w:p>
+    <w:p>
+      <w:pPr>
+        <w:autoSpaceDE w:val="0"/>
+        <w:autoSpaceDN w:val="0"/>
+        <w:adjustRightInd w:val="0"/>
+        <w:spacing w:after="0" w:line="240" w:lineRule="auto"/>
+        <w:jc w:val="right"/>
+        <w:rPr>
+          <w:rFonts w:cstheme="minorHAnsi"/>
+          <w:sz w:val="24"/>
+          <w:szCs w:val="24"/>
+        </w:rPr>
+      </w:pPr>
+    </w:p>
+    <w:p>
+      <w:pPr>
+        <w:autoSpaceDE w:val="0"/>
+        <w:autoSpaceDN w:val="0"/>
+        <w:adjustRightInd w:val="0"/>
+        <w:spacing w:after="0" w:line="240" w:lineRule="auto"/>
+        <w:jc w:val="right"/>
+        <w:rPr>
+          <w:rFonts w:cstheme="minorHAnsi"/>
+          <w:sz w:val="24"/>
+          <w:szCs w:val="24"/>
+        </w:rPr>
+      </w:pPr>
+    </w:p>
+    <w:p>
+      <w:pPr>
+        <w:autoSpaceDE w:val="0"/>
+        <w:autoSpaceDN w:val="0"/>
+        <w:adjustRightInd w:val="0"/>
+        <w:spacing w:after="0" w:line="240" w:lineRule="auto"/>
+        <w:jc w:val="right"/>
+        <w:rPr>
+          <w:rFonts w:cstheme="minorHAnsi"/>
+          <w:sz w:val="24"/>
+          <w:szCs w:val="24"/>
+        </w:rPr>
+      </w:pPr>
+    </w:p>
+    <w:p>
+      <w:pPr>
+        <w:autoSpaceDE w:val="0"/>
+        <w:autoSpaceDN w:val="0"/>
+        <w:adjustRightInd w:val="0"/>
+        <w:spacing w:after="0" w:line="240" w:lineRule="auto"/>
+        <w:jc w:val="right"/>
+        <w:rPr>
+          <w:rFonts w:cstheme="minorHAnsi"/>
+          <w:sz w:val="24"/>
+          <w:szCs w:val="24"/>
+        </w:rPr>
+      </w:pPr>
+    </w:p>
+    <w:p>
+      <w:pPr>
+        <w:autoSpaceDE w:val="0"/>
+        <w:autoSpaceDN w:val="0"/>
+        <w:adjustRightInd w:val="0"/>
+        <w:spacing w:after="0" w:line="240" w:lineRule="auto"/>
+        <w:jc w:val="right"/>
+        <w:rPr>
+          <w:rFonts w:cstheme="minorHAnsi"/>
+          <w:sz w:val="24"/>
+          <w:szCs w:val="24"/>
+        </w:rPr>
+      </w:pPr>
+      <w:r>
+        <w:rPr>
+          <w:rFonts w:cstheme="minorHAnsi"/>
+          <w:sz w:val="24"/>
+          <w:szCs w:val="24"/>
+        </w:rPr>
+        <w:lastRenderedPageBreak/>
+        <w:t>14</w:t>
+      </w:r>
+    </w:p>
+    <w:p>
+      <w:pPr>
+        <w:autoSpaceDE w:val="0"/>
+        <w:autoSpaceDN w:val="0"/>
+        <w:adjustRightInd w:val="0"/>
+        <w:spacing w:after="0" w:line="240" w:lineRule="auto"/>
+        <w:rPr>
+          <w:rFonts w:asciiTheme="majorHAnsi" w:hAnsiTheme="majorHAnsi" w:cstheme="majorHAnsi"/>
+          <w:b/>
+          <w:bCs/>
+          <w:sz w:val="24"/>
+          <w:szCs w:val="24"/>
+        </w:rPr>
+      </w:pPr>
+      <w:r>
+        <w:rPr>
+          <w:rFonts w:asciiTheme="majorHAnsi" w:hAnsiTheme="majorHAnsi" w:cstheme="majorHAnsi"/>
+          <w:b/>
+          <w:bCs/>
+          <w:sz w:val="24"/>
+          <w:szCs w:val="24"/>
+        </w:rPr>
+        <w:t>6 ABNT NBR ISO/IEC 25020</w:t>
+      </w:r>
+    </w:p>
+    <w:p>
+      <w:pPr>
+        <w:autoSpaceDE w:val="0"/>
+        <w:autoSpaceDN w:val="0"/>
+        <w:adjustRightInd w:val="0"/>
+        <w:spacing w:after="0" w:line="240" w:lineRule="auto"/>
+        <w:rPr>
+          <w:rFonts w:asciiTheme="majorHAnsi" w:hAnsiTheme="majorHAnsi" w:cstheme="majorHAnsi"/>
+          <w:b/>
+          <w:bCs/>
+          <w:sz w:val="24"/>
+          <w:szCs w:val="24"/>
+        </w:rPr>
+      </w:pPr>
+    </w:p>
+    <w:p>
+      <w:pPr>
+        <w:autoSpaceDE w:val="0"/>
+        <w:autoSpaceDN w:val="0"/>
+        <w:adjustRightInd w:val="0"/>
+        <w:spacing w:after="0" w:line="240" w:lineRule="auto"/>
+        <w:jc w:val="both"/>
+        <w:rPr>
+          <w:rFonts w:cstheme="minorHAnsi"/>
+          <w:sz w:val="24"/>
+          <w:szCs w:val="24"/>
+        </w:rPr>
+      </w:pPr>
+      <w:r>
+        <w:rPr>
+          <w:rFonts w:cstheme="minorHAnsi"/>
+          <w:b/>
+          <w:bCs/>
+          <w:sz w:val="24"/>
+          <w:szCs w:val="24"/>
+        </w:rPr>
+        <w:tab/>
+      </w:r>
+      <w:r>
+        <w:rPr>
+          <w:rFonts w:cstheme="minorHAnsi"/>
+          <w:sz w:val="24"/>
+          <w:szCs w:val="24"/>
+        </w:rPr>
+        <w:t>A norma ABNT NBR ISO/IEC 25020 faz parte da série de normas 25000</w:t>
+      </w:r>
+      <w:r>
+        <w:rPr>
+          <w:rFonts w:cstheme="minorHAnsi"/>
+          <w:sz w:val="24"/>
+          <w:szCs w:val="24"/>
+        </w:rPr>
+        <w:t xml:space="preserve"> </w:t>
+      </w:r>
+      <w:r>
+        <w:rPr>
+          <w:rFonts w:cstheme="minorHAnsi"/>
+          <w:sz w:val="24"/>
+          <w:szCs w:val="24"/>
+        </w:rPr>
+        <w:t>SQuaRE, que tem por objetivo normatizar áreas como a engenharia de software,</w:t>
+      </w:r>
+      <w:r>
+        <w:rPr>
+          <w:rFonts w:cstheme="minorHAnsi"/>
+          <w:sz w:val="24"/>
+          <w:szCs w:val="24"/>
+        </w:rPr>
+        <w:t xml:space="preserve"> </w:t>
+      </w:r>
+      <w:r>
+        <w:rPr>
+          <w:rFonts w:cstheme="minorHAnsi"/>
+          <w:sz w:val="24"/>
+          <w:szCs w:val="24"/>
+        </w:rPr>
+        <w:t xml:space="preserve">requisitos de qualidade e avaliação do produto de software, a série 25000 (Figura </w:t>
+      </w:r>
+      <w:r>
+        <w:rPr>
+          <w:rFonts w:cstheme="minorHAnsi"/>
+          <w:sz w:val="24"/>
+          <w:szCs w:val="24"/>
+        </w:rPr>
+        <w:t>4</w:t>
+      </w:r>
+      <w:r>
+        <w:rPr>
+          <w:rFonts w:cstheme="minorHAnsi"/>
+          <w:sz w:val="24"/>
+          <w:szCs w:val="24"/>
+        </w:rPr>
+        <w:t>)</w:t>
+      </w:r>
+      <w:r>
+        <w:rPr>
+          <w:rFonts w:cstheme="minorHAnsi"/>
+          <w:sz w:val="24"/>
+          <w:szCs w:val="24"/>
+        </w:rPr>
+        <w:t xml:space="preserve"> </w:t>
+      </w:r>
+      <w:r>
+        <w:rPr>
+          <w:rFonts w:cstheme="minorHAnsi"/>
+          <w:sz w:val="24"/>
+          <w:szCs w:val="24"/>
+        </w:rPr>
+        <w:t>contém um conjunto de normas distribuídas nas seguintes divisões:</w:t>
+      </w:r>
+    </w:p>
+    <w:p>
+      <w:pPr>
+        <w:autoSpaceDE w:val="0"/>
+        <w:autoSpaceDN w:val="0"/>
+        <w:adjustRightInd w:val="0"/>
+        <w:spacing w:after="0" w:line="240" w:lineRule="auto"/>
+        <w:rPr>
+          <w:rFonts w:cstheme="minorHAnsi"/>
+          <w:sz w:val="24"/>
+          <w:szCs w:val="24"/>
+        </w:rPr>
+      </w:pPr>
+    </w:p>
+    <w:p>
+      <w:pPr>
+        <w:pStyle w:val="PargrafodaLista"/>
+        <w:numPr>
+          <w:ilvl w:val="0"/>
+          <w:numId w:val="21"/>
+        </w:numPr>
+        <w:autoSpaceDE w:val="0"/>
+        <w:autoSpaceDN w:val="0"/>
+        <w:adjustRightInd w:val="0"/>
+        <w:spacing w:after="0" w:line="240" w:lineRule="auto"/>
+        <w:rPr>
+          <w:rFonts w:cstheme="minorHAnsi"/>
+          <w:sz w:val="24"/>
+          <w:szCs w:val="24"/>
+        </w:rPr>
+      </w:pPr>
+      <w:r>
+        <w:rPr>
+          <w:rFonts w:cstheme="minorHAnsi"/>
+          <w:sz w:val="24"/>
+          <w:szCs w:val="24"/>
+        </w:rPr>
+        <w:t>Divisão da Gestão da Qualidade (ISO / IEC 2500n);</w:t>
+      </w:r>
+    </w:p>
+    <w:p>
+      <w:pPr>
+        <w:pStyle w:val="PargrafodaLista"/>
+        <w:numPr>
+          <w:ilvl w:val="0"/>
+          <w:numId w:val="21"/>
+        </w:numPr>
+        <w:autoSpaceDE w:val="0"/>
+        <w:autoSpaceDN w:val="0"/>
+        <w:adjustRightInd w:val="0"/>
+        <w:spacing w:after="0" w:line="240" w:lineRule="auto"/>
+        <w:rPr>
+          <w:rFonts w:cstheme="minorHAnsi"/>
+          <w:sz w:val="24"/>
+          <w:szCs w:val="24"/>
+        </w:rPr>
+      </w:pPr>
+      <w:r>
+        <w:rPr>
+          <w:rFonts w:cstheme="minorHAnsi"/>
+          <w:sz w:val="24"/>
+          <w:szCs w:val="24"/>
+        </w:rPr>
+        <w:t>Divisão de Modelo de Qualidade (ISO / IEC 2501n);</w:t>
+      </w:r>
+    </w:p>
+    <w:p>
+      <w:pPr>
+        <w:pStyle w:val="PargrafodaLista"/>
+        <w:numPr>
+          <w:ilvl w:val="0"/>
+          <w:numId w:val="21"/>
+        </w:numPr>
+        <w:autoSpaceDE w:val="0"/>
+        <w:autoSpaceDN w:val="0"/>
+        <w:adjustRightInd w:val="0"/>
+        <w:spacing w:after="0" w:line="240" w:lineRule="auto"/>
+        <w:rPr>
+          <w:rFonts w:cstheme="minorHAnsi"/>
+          <w:sz w:val="24"/>
+          <w:szCs w:val="24"/>
+        </w:rPr>
+      </w:pPr>
+      <w:r>
+        <w:rPr>
+          <w:rFonts w:cstheme="minorHAnsi"/>
+          <w:sz w:val="24"/>
+          <w:szCs w:val="24"/>
+        </w:rPr>
+        <w:t>Divisão de Medição de Qualidade (ISO / IEC 2502n);</w:t>
+      </w:r>
+    </w:p>
+    <w:p>
+      <w:pPr>
+        <w:pStyle w:val="PargrafodaLista"/>
+        <w:numPr>
+          <w:ilvl w:val="0"/>
+          <w:numId w:val="21"/>
+        </w:numPr>
+        <w:autoSpaceDE w:val="0"/>
+        <w:autoSpaceDN w:val="0"/>
+        <w:adjustRightInd w:val="0"/>
+        <w:spacing w:after="0" w:line="240" w:lineRule="auto"/>
+        <w:rPr>
+          <w:rFonts w:cstheme="minorHAnsi"/>
+          <w:sz w:val="24"/>
+          <w:szCs w:val="24"/>
+        </w:rPr>
+      </w:pPr>
+      <w:r>
+        <w:rPr>
+          <w:rFonts w:cstheme="minorHAnsi"/>
+          <w:sz w:val="24"/>
+          <w:szCs w:val="24"/>
+        </w:rPr>
+        <w:t>Divisão de Requisitos de Qualidade (ISO / IEC 2503n);</w:t>
+      </w:r>
+    </w:p>
+    <w:p>
+      <w:pPr>
+        <w:pStyle w:val="PargrafodaLista"/>
+        <w:numPr>
+          <w:ilvl w:val="0"/>
+          <w:numId w:val="21"/>
+        </w:numPr>
+        <w:autoSpaceDE w:val="0"/>
+        <w:autoSpaceDN w:val="0"/>
+        <w:adjustRightInd w:val="0"/>
+        <w:spacing w:after="0" w:line="240" w:lineRule="auto"/>
+        <w:rPr>
+          <w:rFonts w:cstheme="minorHAnsi"/>
+          <w:sz w:val="24"/>
+          <w:szCs w:val="24"/>
+        </w:rPr>
+      </w:pPr>
+      <w:r>
+        <w:rPr>
+          <w:rFonts w:cstheme="minorHAnsi"/>
+          <w:sz w:val="24"/>
+          <w:szCs w:val="24"/>
+        </w:rPr>
+        <w:t>Divisão de Avaliação da Qualidade (ISO / IEC 2504n).</w:t>
+      </w:r>
+    </w:p>
+    <w:p>
+      <w:pPr>
+        <w:autoSpaceDE w:val="0"/>
+        <w:autoSpaceDN w:val="0"/>
+        <w:adjustRightInd w:val="0"/>
+        <w:spacing w:after="0" w:line="240" w:lineRule="auto"/>
+        <w:rPr>
+          <w:rFonts w:cstheme="minorHAnsi"/>
+          <w:sz w:val="24"/>
+          <w:szCs w:val="24"/>
+        </w:rPr>
+      </w:pPr>
+    </w:p>
+    <w:p>
+      <w:pPr>
+        <w:autoSpaceDE w:val="0"/>
+        <w:autoSpaceDN w:val="0"/>
+        <w:adjustRightInd w:val="0"/>
+        <w:spacing w:after="0" w:line="240" w:lineRule="auto"/>
+        <w:jc w:val="center"/>
+        <w:rPr>
+          <w:rFonts w:cstheme="minorHAnsi"/>
+          <w:sz w:val="20"/>
+          <w:szCs w:val="20"/>
+        </w:rPr>
+      </w:pPr>
+      <w:r>
+        <w:rPr>
+          <w:rFonts w:cstheme="minorHAnsi"/>
+          <w:sz w:val="20"/>
+          <w:szCs w:val="20"/>
+        </w:rPr>
+        <w:t xml:space="preserve">Figura 4: </w:t>
+      </w:r>
+      <w:r>
+        <w:rPr>
+          <w:rFonts w:cstheme="minorHAnsi"/>
+          <w:sz w:val="20"/>
+          <w:szCs w:val="20"/>
+        </w:rPr>
+        <w:t>Organização da série 25000 SQuaRE</w:t>
+      </w:r>
+    </w:p>
+    <w:p>
+      <w:pPr>
+        <w:autoSpaceDE w:val="0"/>
+        <w:autoSpaceDN w:val="0"/>
+        <w:adjustRightInd w:val="0"/>
+        <w:spacing w:after="0" w:line="240" w:lineRule="auto"/>
+        <w:rPr>
+          <w:rFonts w:cstheme="minorHAnsi"/>
+          <w:sz w:val="24"/>
+          <w:szCs w:val="24"/>
+        </w:rPr>
+      </w:pPr>
+      <w:r>
+        <w:rPr>
+          <w:rFonts w:cstheme="minorHAnsi"/>
+          <w:noProof/>
+          <w:sz w:val="24"/>
+          <w:szCs w:val="24"/>
+        </w:rPr>
+        <w:drawing>
+          <wp:inline distT="0" distB="0" distL="0" distR="0">
+            <wp:extent cx="6067425" cy="3551040"/>
+            <wp:effectExtent l="0" t="0" r="0" b="0"/>
+            <wp:docPr id="5" name="Imagem 5"/>
+            <wp:cNvGraphicFramePr>
+              <a:graphicFrameLocks xmlns:a="http://schemas.openxmlformats.org/drawingml/2006/main" noChangeAspect="1"/>
+            </wp:cNvGraphicFramePr>
+            <a:graphic xmlns:a="http://schemas.openxmlformats.org/drawingml/2006/main">
+              <a:graphicData uri="http://schemas.openxmlformats.org/drawingml/2006/picture">
+                <pic:pic xmlns:pic="http://schemas.openxmlformats.org/drawingml/2006/picture">
+                  <pic:nvPicPr>
+                    <pic:cNvPr id="0" name="Picture 3"/>
+                    <pic:cNvPicPr>
+                      <a:picLocks noChangeAspect="1" noChangeArrowheads="1"/>
+                    </pic:cNvPicPr>
+                  </pic:nvPicPr>
+                  <pic:blipFill>
+                    <a:blip r:embed="rId13">
+                      <a:extLst>
+                        <a:ext uri="{28A0092B-C50C-407E-A947-70E740481C1C}">
+                          <a14:useLocalDpi xmlns:a14="http://schemas.microsoft.com/office/drawing/2010/main" val="0"/>
+                        </a:ext>
+                      </a:extLst>
+                    </a:blip>
+                    <a:srcRect/>
+                    <a:stretch>
+                      <a:fillRect/>
+                    </a:stretch>
+                  </pic:blipFill>
+                  <pic:spPr bwMode="auto">
+                    <a:xfrm>
+                      <a:off x="0" y="0"/>
+                      <a:ext cx="6073640" cy="3554677"/>
+                    </a:xfrm>
+                    <a:prstGeom prst="rect">
+                      <a:avLst/>
+                    </a:prstGeom>
+                    <a:noFill/>
+                    <a:ln>
+                      <a:noFill/>
+                    </a:ln>
+                  </pic:spPr>
+                </pic:pic>
+              </a:graphicData>
+            </a:graphic>
+          </wp:inline>
+        </w:drawing>
+      </w:r>
+    </w:p>
+    <w:p>
+      <w:pPr>
+        <w:autoSpaceDE w:val="0"/>
+        <w:autoSpaceDN w:val="0"/>
+        <w:adjustRightInd w:val="0"/>
+        <w:spacing w:after="0" w:line="240" w:lineRule="auto"/>
+        <w:rPr>
+          <w:rFonts w:cstheme="minorHAnsi"/>
+          <w:sz w:val="20"/>
+          <w:szCs w:val="20"/>
+        </w:rPr>
+      </w:pPr>
+      <w:r>
+        <w:rPr>
+          <w:rFonts w:cstheme="minorHAnsi"/>
+          <w:sz w:val="20"/>
+          <w:szCs w:val="20"/>
+        </w:rPr>
+        <w:t>Fonte: ABNT ISO 25020 (2009)</w:t>
+      </w:r>
+    </w:p>
+    <w:p>
+      <w:pPr>
+        <w:autoSpaceDE w:val="0"/>
+        <w:autoSpaceDN w:val="0"/>
+        <w:adjustRightInd w:val="0"/>
+        <w:spacing w:after="0" w:line="240" w:lineRule="auto"/>
+        <w:rPr>
+          <w:rFonts w:cstheme="minorHAnsi"/>
+          <w:sz w:val="20"/>
+          <w:szCs w:val="20"/>
+        </w:rPr>
+      </w:pPr>
+    </w:p>
+    <w:p>
+      <w:pPr>
+        <w:autoSpaceDE w:val="0"/>
+        <w:autoSpaceDN w:val="0"/>
+        <w:adjustRightInd w:val="0"/>
+        <w:spacing w:after="0" w:line="240" w:lineRule="auto"/>
+        <w:ind w:firstLine="708"/>
+        <w:jc w:val="both"/>
+        <w:rPr>
+          <w:rFonts w:cstheme="minorHAnsi"/>
+          <w:sz w:val="24"/>
+          <w:szCs w:val="24"/>
+        </w:rPr>
+      </w:pPr>
+      <w:r>
+        <w:rPr>
+          <w:rFonts w:cstheme="minorHAnsi"/>
+          <w:sz w:val="24"/>
+          <w:szCs w:val="24"/>
+        </w:rPr>
+        <w:t>O desenvolvimento da série 25000 SQuaRE de padrões internacionais é</w:t>
+      </w:r>
+      <w:r>
+        <w:rPr>
+          <w:rFonts w:cstheme="minorHAnsi"/>
+          <w:sz w:val="24"/>
+          <w:szCs w:val="24"/>
+        </w:rPr>
+        <w:t xml:space="preserve"> </w:t>
+      </w:r>
+      <w:r>
+        <w:rPr>
+          <w:rFonts w:cstheme="minorHAnsi"/>
+          <w:sz w:val="24"/>
+          <w:szCs w:val="24"/>
+        </w:rPr>
+        <w:t>interessante para as organizações que são unificadas e logicamente organizadas</w:t>
+      </w:r>
+      <w:r>
+        <w:rPr>
+          <w:rFonts w:cstheme="minorHAnsi"/>
+          <w:sz w:val="24"/>
+          <w:szCs w:val="24"/>
+        </w:rPr>
+        <w:t xml:space="preserve"> </w:t>
+      </w:r>
+      <w:r>
+        <w:rPr>
+          <w:rFonts w:cstheme="minorHAnsi"/>
+          <w:sz w:val="24"/>
+          <w:szCs w:val="24"/>
+        </w:rPr>
+        <w:t>pois ela abrange três processos complementares: especificação, medição e</w:t>
+      </w:r>
+      <w:r>
+        <w:rPr>
+          <w:rFonts w:cstheme="minorHAnsi"/>
+          <w:sz w:val="24"/>
+          <w:szCs w:val="24"/>
+        </w:rPr>
+        <w:t xml:space="preserve"> </w:t>
+      </w:r>
+      <w:r>
+        <w:rPr>
+          <w:rFonts w:cstheme="minorHAnsi"/>
+          <w:sz w:val="24"/>
+          <w:szCs w:val="24"/>
+        </w:rPr>
+        <w:t>avaliação de requisitos.</w:t>
+      </w:r>
+    </w:p>
+    <w:p>
+      <w:pPr>
+        <w:autoSpaceDE w:val="0"/>
+        <w:autoSpaceDN w:val="0"/>
+        <w:adjustRightInd w:val="0"/>
+        <w:spacing w:after="0" w:line="240" w:lineRule="auto"/>
+        <w:ind w:firstLine="708"/>
+        <w:jc w:val="both"/>
+        <w:rPr>
+          <w:rFonts w:cstheme="minorHAnsi"/>
+          <w:sz w:val="24"/>
+          <w:szCs w:val="24"/>
+        </w:rPr>
+      </w:pPr>
+      <w:r>
+        <w:rPr>
+          <w:rFonts w:cstheme="minorHAnsi"/>
+          <w:sz w:val="24"/>
+          <w:szCs w:val="24"/>
+        </w:rPr>
+        <w:t>A norma ISO 25020, divisão de medição de qualidade, fornece informações e orientações sobre como medir as características e subcaracterísticas de um modelo de qualidade.</w:t>
+      </w:r>
+    </w:p>
+    <w:p>
+      <w:pPr>
+        <w:autoSpaceDE w:val="0"/>
+        <w:autoSpaceDN w:val="0"/>
+        <w:adjustRightInd w:val="0"/>
+        <w:spacing w:after="0" w:line="240" w:lineRule="auto"/>
+        <w:ind w:firstLine="708"/>
+        <w:jc w:val="both"/>
+        <w:rPr>
+          <w:rFonts w:cstheme="minorHAnsi"/>
+          <w:sz w:val="24"/>
+          <w:szCs w:val="24"/>
+        </w:rPr>
+      </w:pPr>
+    </w:p>
+    <w:p>
+      <w:pPr>
+        <w:autoSpaceDE w:val="0"/>
+        <w:autoSpaceDN w:val="0"/>
+        <w:adjustRightInd w:val="0"/>
+        <w:spacing w:after="0" w:line="240" w:lineRule="auto"/>
+        <w:ind w:firstLine="708"/>
+        <w:jc w:val="both"/>
+        <w:rPr>
+          <w:rFonts w:cstheme="minorHAnsi"/>
+          <w:sz w:val="24"/>
+          <w:szCs w:val="24"/>
+        </w:rPr>
+      </w:pPr>
+    </w:p>
+    <w:p>
+      <w:pPr>
+        <w:autoSpaceDE w:val="0"/>
+        <w:autoSpaceDN w:val="0"/>
+        <w:adjustRightInd w:val="0"/>
+        <w:spacing w:after="0" w:line="240" w:lineRule="auto"/>
+        <w:ind w:firstLine="708"/>
+        <w:jc w:val="both"/>
+        <w:rPr>
+          <w:rFonts w:cstheme="minorHAnsi"/>
+          <w:sz w:val="24"/>
+          <w:szCs w:val="24"/>
+        </w:rPr>
+      </w:pPr>
+    </w:p>
+    <w:p>
+      <w:pPr>
+        <w:autoSpaceDE w:val="0"/>
+        <w:autoSpaceDN w:val="0"/>
+        <w:adjustRightInd w:val="0"/>
+        <w:spacing w:after="0" w:line="240" w:lineRule="auto"/>
+        <w:ind w:firstLine="708"/>
+        <w:jc w:val="both"/>
+        <w:rPr>
+          <w:rFonts w:cstheme="minorHAnsi"/>
+          <w:sz w:val="24"/>
+          <w:szCs w:val="24"/>
+        </w:rPr>
+      </w:pPr>
+    </w:p>
+    <w:p>
+      <w:pPr>
+        <w:autoSpaceDE w:val="0"/>
+        <w:autoSpaceDN w:val="0"/>
+        <w:adjustRightInd w:val="0"/>
+        <w:spacing w:after="0" w:line="240" w:lineRule="auto"/>
+        <w:ind w:firstLine="708"/>
+        <w:jc w:val="both"/>
+        <w:rPr>
+          <w:rFonts w:cstheme="minorHAnsi"/>
+          <w:sz w:val="24"/>
+          <w:szCs w:val="24"/>
+        </w:rPr>
+      </w:pPr>
+    </w:p>
+    <w:p>
+      <w:pPr>
+        <w:autoSpaceDE w:val="0"/>
+        <w:autoSpaceDN w:val="0"/>
+        <w:adjustRightInd w:val="0"/>
+        <w:spacing w:after="0" w:line="240" w:lineRule="auto"/>
+        <w:ind w:firstLine="708"/>
+        <w:jc w:val="right"/>
+        <w:rPr>
+          <w:rFonts w:cstheme="minorHAnsi"/>
+          <w:sz w:val="24"/>
+          <w:szCs w:val="24"/>
+        </w:rPr>
+      </w:pPr>
+      <w:r>
+        <w:rPr>
+          <w:rFonts w:cstheme="minorHAnsi"/>
+          <w:sz w:val="24"/>
+          <w:szCs w:val="24"/>
+        </w:rPr>
+        <w:lastRenderedPageBreak/>
+        <w:t>15</w:t>
+      </w:r>
+    </w:p>
+    <w:p>
+      <w:pPr>
+        <w:autoSpaceDE w:val="0"/>
+        <w:autoSpaceDN w:val="0"/>
+        <w:adjustRightInd w:val="0"/>
+        <w:spacing w:after="0" w:line="240" w:lineRule="auto"/>
+        <w:rPr>
+          <w:rFonts w:asciiTheme="majorHAnsi" w:hAnsiTheme="majorHAnsi" w:cstheme="majorHAnsi"/>
+          <w:b/>
+          <w:bCs/>
+          <w:sz w:val="24"/>
+          <w:szCs w:val="24"/>
+        </w:rPr>
+      </w:pPr>
+      <w:r>
+        <w:rPr>
+          <w:rFonts w:asciiTheme="majorHAnsi" w:hAnsiTheme="majorHAnsi" w:cstheme="majorHAnsi"/>
+          <w:b/>
+          <w:bCs/>
+          <w:sz w:val="24"/>
+          <w:szCs w:val="24"/>
+        </w:rPr>
+        <w:t>7 ABNT NBR ISO/IEC 25030</w:t>
+      </w:r>
+    </w:p>
+    <w:p>
+      <w:pPr>
+        <w:autoSpaceDE w:val="0"/>
+        <w:autoSpaceDN w:val="0"/>
+        <w:adjustRightInd w:val="0"/>
+        <w:spacing w:after="0" w:line="240" w:lineRule="auto"/>
+        <w:rPr>
+          <w:rFonts w:asciiTheme="majorHAnsi" w:hAnsiTheme="majorHAnsi" w:cstheme="majorHAnsi"/>
+          <w:b/>
+          <w:bCs/>
+          <w:sz w:val="24"/>
+          <w:szCs w:val="24"/>
+        </w:rPr>
+      </w:pPr>
+    </w:p>
+    <w:p>
+      <w:pPr>
+        <w:autoSpaceDE w:val="0"/>
+        <w:autoSpaceDN w:val="0"/>
+        <w:adjustRightInd w:val="0"/>
+        <w:spacing w:after="0" w:line="240" w:lineRule="auto"/>
+        <w:ind w:firstLine="708"/>
+        <w:jc w:val="both"/>
+        <w:rPr>
+          <w:rFonts w:cstheme="minorHAnsi"/>
+          <w:sz w:val="24"/>
+          <w:szCs w:val="24"/>
+        </w:rPr>
+      </w:pPr>
+      <w:r>
+        <w:rPr>
+          <w:rFonts w:cstheme="minorHAnsi"/>
+          <w:sz w:val="24"/>
+          <w:szCs w:val="24"/>
+        </w:rPr>
+        <w:t>Assim como a ISO 25020 a norma ABNT NBR ISO/IEC 25030 faz parte da</w:t>
+      </w:r>
+      <w:r>
+        <w:rPr>
+          <w:rFonts w:cstheme="minorHAnsi"/>
+          <w:sz w:val="24"/>
+          <w:szCs w:val="24"/>
+        </w:rPr>
+        <w:t xml:space="preserve"> </w:t>
+      </w:r>
+      <w:r>
+        <w:rPr>
+          <w:rFonts w:cstheme="minorHAnsi"/>
+          <w:sz w:val="24"/>
+          <w:szCs w:val="24"/>
+        </w:rPr>
+        <w:t>série de normas 25000 S</w:t>
+      </w:r>
+      <w:r>
+        <w:rPr>
+          <w:rFonts w:cstheme="minorHAnsi"/>
+          <w:sz w:val="24"/>
+          <w:szCs w:val="24"/>
+        </w:rPr>
+        <w:t>Q</w:t>
+      </w:r>
+      <w:r>
+        <w:rPr>
+          <w:rFonts w:cstheme="minorHAnsi"/>
+          <w:sz w:val="24"/>
+          <w:szCs w:val="24"/>
+        </w:rPr>
+        <w:t>uaRE. Ela contém uma série de normas distribuídas nas</w:t>
+      </w:r>
+      <w:r>
+        <w:rPr>
+          <w:rFonts w:cstheme="minorHAnsi"/>
+          <w:sz w:val="24"/>
+          <w:szCs w:val="24"/>
+        </w:rPr>
+        <w:t xml:space="preserve"> </w:t>
+      </w:r>
+      <w:r>
+        <w:rPr>
+          <w:rFonts w:cstheme="minorHAnsi"/>
+          <w:sz w:val="24"/>
+          <w:szCs w:val="24"/>
+        </w:rPr>
+        <w:t>seguintes divisões:</w:t>
+      </w:r>
+    </w:p>
+    <w:p>
+      <w:pPr>
+        <w:autoSpaceDE w:val="0"/>
+        <w:autoSpaceDN w:val="0"/>
+        <w:adjustRightInd w:val="0"/>
+        <w:spacing w:after="0" w:line="240" w:lineRule="auto"/>
+        <w:ind w:firstLine="708"/>
+        <w:jc w:val="both"/>
+        <w:rPr>
+          <w:rFonts w:cstheme="minorHAnsi"/>
+          <w:b/>
+          <w:bCs/>
+          <w:sz w:val="24"/>
+          <w:szCs w:val="24"/>
+        </w:rPr>
+      </w:pPr>
+    </w:p>
+    <w:p>
+      <w:pPr>
+        <w:pStyle w:val="PargrafodaLista"/>
+        <w:numPr>
+          <w:ilvl w:val="0"/>
+          <w:numId w:val="23"/>
+        </w:numPr>
+        <w:autoSpaceDE w:val="0"/>
+        <w:autoSpaceDN w:val="0"/>
+        <w:adjustRightInd w:val="0"/>
+        <w:spacing w:after="0" w:line="240" w:lineRule="auto"/>
+        <w:jc w:val="both"/>
+        <w:rPr>
+          <w:rFonts w:cstheme="minorHAnsi"/>
+          <w:sz w:val="24"/>
+          <w:szCs w:val="24"/>
+        </w:rPr>
+      </w:pPr>
+      <w:r>
+        <w:rPr>
+          <w:rFonts w:cstheme="minorHAnsi"/>
+          <w:sz w:val="24"/>
+          <w:szCs w:val="24"/>
+        </w:rPr>
+        <w:t>Divisão da Gestão da Qualidade (ISO / IEC 2500n);</w:t>
+      </w:r>
+    </w:p>
+    <w:p>
+      <w:pPr>
+        <w:pStyle w:val="PargrafodaLista"/>
+        <w:numPr>
+          <w:ilvl w:val="0"/>
+          <w:numId w:val="23"/>
+        </w:numPr>
+        <w:autoSpaceDE w:val="0"/>
+        <w:autoSpaceDN w:val="0"/>
+        <w:adjustRightInd w:val="0"/>
+        <w:spacing w:after="0" w:line="240" w:lineRule="auto"/>
+        <w:jc w:val="both"/>
+        <w:rPr>
+          <w:rFonts w:cstheme="minorHAnsi"/>
+          <w:sz w:val="24"/>
+          <w:szCs w:val="24"/>
+        </w:rPr>
+      </w:pPr>
+      <w:r>
+        <w:rPr>
+          <w:rFonts w:cstheme="minorHAnsi"/>
+          <w:sz w:val="24"/>
+          <w:szCs w:val="24"/>
+        </w:rPr>
+        <w:t>Divisão de Modelo de Qualidade (ISO / IEC 2501n);</w:t>
+      </w:r>
+    </w:p>
+    <w:p>
+      <w:pPr>
+        <w:pStyle w:val="PargrafodaLista"/>
+        <w:numPr>
+          <w:ilvl w:val="0"/>
+          <w:numId w:val="23"/>
+        </w:numPr>
+        <w:autoSpaceDE w:val="0"/>
+        <w:autoSpaceDN w:val="0"/>
+        <w:adjustRightInd w:val="0"/>
+        <w:spacing w:after="0" w:line="240" w:lineRule="auto"/>
+        <w:jc w:val="both"/>
+        <w:rPr>
+          <w:rFonts w:cstheme="minorHAnsi"/>
+          <w:sz w:val="24"/>
+          <w:szCs w:val="24"/>
+        </w:rPr>
+      </w:pPr>
+      <w:r>
+        <w:rPr>
+          <w:rFonts w:cstheme="minorHAnsi"/>
+          <w:sz w:val="24"/>
+          <w:szCs w:val="24"/>
+        </w:rPr>
+        <w:t>Divisão de Medição de Qualidade (ISO / IEC 2502n);</w:t>
+      </w:r>
+    </w:p>
+    <w:p>
+      <w:pPr>
+        <w:pStyle w:val="PargrafodaLista"/>
+        <w:numPr>
+          <w:ilvl w:val="0"/>
+          <w:numId w:val="23"/>
+        </w:numPr>
+        <w:autoSpaceDE w:val="0"/>
+        <w:autoSpaceDN w:val="0"/>
+        <w:adjustRightInd w:val="0"/>
+        <w:spacing w:after="0" w:line="240" w:lineRule="auto"/>
+        <w:jc w:val="both"/>
+        <w:rPr>
+          <w:rFonts w:cstheme="minorHAnsi"/>
+          <w:sz w:val="24"/>
+          <w:szCs w:val="24"/>
+        </w:rPr>
+      </w:pPr>
+      <w:r>
+        <w:rPr>
+          <w:rFonts w:cstheme="minorHAnsi"/>
+          <w:sz w:val="24"/>
+          <w:szCs w:val="24"/>
+        </w:rPr>
+        <w:t>Divisão de Requisitos de Qualidade (ISO / IEC 2503n);</w:t>
+      </w:r>
+    </w:p>
+    <w:p>
+      <w:pPr>
+        <w:pStyle w:val="PargrafodaLista"/>
+        <w:numPr>
+          <w:ilvl w:val="0"/>
+          <w:numId w:val="23"/>
+        </w:numPr>
+        <w:autoSpaceDE w:val="0"/>
+        <w:autoSpaceDN w:val="0"/>
+        <w:adjustRightInd w:val="0"/>
+        <w:spacing w:after="0" w:line="240" w:lineRule="auto"/>
+        <w:jc w:val="both"/>
+        <w:rPr>
+          <w:rFonts w:cstheme="minorHAnsi"/>
+          <w:sz w:val="24"/>
+          <w:szCs w:val="24"/>
+        </w:rPr>
+      </w:pPr>
+      <w:r>
+        <w:rPr>
+          <w:rFonts w:cstheme="minorHAnsi"/>
+          <w:sz w:val="24"/>
+          <w:szCs w:val="24"/>
+        </w:rPr>
+        <w:t>Divisão de Avaliação da Qualidade (ISO / IEC 2504n).</w:t>
+      </w:r>
+    </w:p>
+    <w:p>
+      <w:pPr>
+        <w:autoSpaceDE w:val="0"/>
+        <w:autoSpaceDN w:val="0"/>
+        <w:adjustRightInd w:val="0"/>
+        <w:spacing w:after="0" w:line="240" w:lineRule="auto"/>
+        <w:jc w:val="both"/>
+        <w:rPr>
+          <w:rFonts w:cstheme="minorHAnsi"/>
+          <w:sz w:val="24"/>
+          <w:szCs w:val="24"/>
+        </w:rPr>
+      </w:pPr>
+    </w:p>
+    <w:p>
+      <w:pPr>
+        <w:autoSpaceDE w:val="0"/>
+        <w:autoSpaceDN w:val="0"/>
+        <w:adjustRightInd w:val="0"/>
+        <w:spacing w:after="0" w:line="240" w:lineRule="auto"/>
+        <w:ind w:firstLine="360"/>
+        <w:jc w:val="both"/>
+        <w:rPr>
+          <w:rFonts w:cstheme="minorHAnsi"/>
+          <w:sz w:val="24"/>
+          <w:szCs w:val="24"/>
+        </w:rPr>
+      </w:pPr>
+      <w:r>
+        <w:rPr>
+          <w:rFonts w:cstheme="minorHAnsi"/>
+          <w:sz w:val="24"/>
+          <w:szCs w:val="24"/>
+        </w:rPr>
+        <w:t>Os requisitos de qualidade de um software devem ser devidamente</w:t>
+      </w:r>
+      <w:r>
+        <w:rPr>
+          <w:rFonts w:cstheme="minorHAnsi"/>
+          <w:sz w:val="24"/>
+          <w:szCs w:val="24"/>
+        </w:rPr>
+        <w:t xml:space="preserve"> </w:t>
+      </w:r>
+      <w:r>
+        <w:rPr>
+          <w:rFonts w:cstheme="minorHAnsi"/>
+          <w:sz w:val="24"/>
+          <w:szCs w:val="24"/>
+        </w:rPr>
+        <w:t>identificados como parte dos requisitos para um produto de software. A norma</w:t>
+      </w:r>
+      <w:r>
+        <w:rPr>
+          <w:rFonts w:cstheme="minorHAnsi"/>
+          <w:sz w:val="24"/>
+          <w:szCs w:val="24"/>
+        </w:rPr>
+        <w:t xml:space="preserve"> </w:t>
+      </w:r>
+      <w:r>
+        <w:rPr>
+          <w:rFonts w:cstheme="minorHAnsi"/>
+          <w:sz w:val="24"/>
+          <w:szCs w:val="24"/>
+        </w:rPr>
+        <w:t>ISO/IEC 25030 visa o estudo dos requisitos de qualidade de software, mas ela</w:t>
+      </w:r>
+      <w:r>
+        <w:rPr>
+          <w:rFonts w:cstheme="minorHAnsi"/>
+          <w:sz w:val="24"/>
+          <w:szCs w:val="24"/>
+        </w:rPr>
+        <w:t xml:space="preserve"> </w:t>
+      </w:r>
+      <w:r>
+        <w:rPr>
+          <w:rFonts w:cstheme="minorHAnsi"/>
+          <w:sz w:val="24"/>
+          <w:szCs w:val="24"/>
+        </w:rPr>
+        <w:t>também tem uma concepção de sistema.</w:t>
+      </w:r>
+    </w:p>
+    <w:p>
+      <w:pPr>
+        <w:autoSpaceDE w:val="0"/>
+        <w:autoSpaceDN w:val="0"/>
+        <w:adjustRightInd w:val="0"/>
+        <w:spacing w:after="0" w:line="240" w:lineRule="auto"/>
+        <w:ind w:firstLine="708"/>
+        <w:jc w:val="both"/>
+        <w:rPr>
+          <w:rFonts w:cstheme="minorHAnsi"/>
+          <w:sz w:val="24"/>
+          <w:szCs w:val="24"/>
+        </w:rPr>
+      </w:pPr>
+      <w:r>
+        <w:rPr>
+          <w:rFonts w:cstheme="minorHAnsi"/>
+          <w:sz w:val="24"/>
+          <w:szCs w:val="24"/>
+        </w:rPr>
+        <w:t>Os requisitos de qualidade de software também possuem uma relação com</w:t>
+      </w:r>
+      <w:r>
+        <w:rPr>
+          <w:rFonts w:cstheme="minorHAnsi"/>
+          <w:sz w:val="24"/>
+          <w:szCs w:val="24"/>
+        </w:rPr>
+        <w:t xml:space="preserve"> </w:t>
+      </w:r>
+      <w:r>
+        <w:rPr>
+          <w:rFonts w:cstheme="minorHAnsi"/>
+          <w:sz w:val="24"/>
+          <w:szCs w:val="24"/>
+        </w:rPr>
+        <w:t>os requisitos funcionais e eles podem resultar em novos requisitos funcionais. Os</w:t>
+      </w:r>
+      <w:r>
+        <w:rPr>
+          <w:rFonts w:cstheme="minorHAnsi"/>
+          <w:sz w:val="24"/>
+          <w:szCs w:val="24"/>
+        </w:rPr>
+        <w:t xml:space="preserve"> </w:t>
+      </w:r>
+      <w:r>
+        <w:rPr>
+          <w:rFonts w:cstheme="minorHAnsi"/>
+          <w:sz w:val="24"/>
+          <w:szCs w:val="24"/>
+        </w:rPr>
+        <w:t>requisitos de qualidade do software podem ser categorizados usando um modelo de</w:t>
+      </w:r>
+      <w:r>
+        <w:rPr>
+          <w:rFonts w:cstheme="minorHAnsi"/>
+          <w:sz w:val="24"/>
+          <w:szCs w:val="24"/>
+        </w:rPr>
+        <w:t xml:space="preserve"> </w:t>
+      </w:r>
+      <w:r>
+        <w:rPr>
+          <w:rFonts w:cstheme="minorHAnsi"/>
+          <w:sz w:val="24"/>
+          <w:szCs w:val="24"/>
+        </w:rPr>
+        <w:t>qualidade. O modelo de qualidade (Figura 5) define 3 diferentes concepções de</w:t>
+      </w:r>
+      <w:r>
+        <w:rPr>
+          <w:rFonts w:cstheme="minorHAnsi"/>
+          <w:sz w:val="24"/>
+          <w:szCs w:val="24"/>
+        </w:rPr>
+        <w:t xml:space="preserve"> </w:t>
+      </w:r>
+      <w:r>
+        <w:rPr>
+          <w:rFonts w:cstheme="minorHAnsi"/>
+          <w:sz w:val="24"/>
+          <w:szCs w:val="24"/>
+        </w:rPr>
+        <w:t>qualidade:</w:t>
+      </w:r>
+    </w:p>
+    <w:p>
+      <w:pPr>
+        <w:autoSpaceDE w:val="0"/>
+        <w:autoSpaceDN w:val="0"/>
+        <w:adjustRightInd w:val="0"/>
+        <w:spacing w:after="0" w:line="240" w:lineRule="auto"/>
+        <w:jc w:val="both"/>
+        <w:rPr>
+          <w:rFonts w:cstheme="minorHAnsi"/>
+          <w:sz w:val="24"/>
+          <w:szCs w:val="24"/>
+        </w:rPr>
+      </w:pPr>
+    </w:p>
+    <w:p>
+      <w:pPr>
+        <w:pStyle w:val="PargrafodaLista"/>
+        <w:numPr>
+          <w:ilvl w:val="0"/>
+          <w:numId w:val="25"/>
+        </w:numPr>
+        <w:autoSpaceDE w:val="0"/>
+        <w:autoSpaceDN w:val="0"/>
+        <w:adjustRightInd w:val="0"/>
+        <w:spacing w:after="0" w:line="240" w:lineRule="auto"/>
+        <w:jc w:val="both"/>
+        <w:rPr>
+          <w:rFonts w:cstheme="minorHAnsi"/>
+          <w:sz w:val="24"/>
+          <w:szCs w:val="24"/>
+        </w:rPr>
+      </w:pPr>
+      <w:r>
+        <w:rPr>
+          <w:rFonts w:cstheme="minorHAnsi"/>
+          <w:sz w:val="24"/>
+          <w:szCs w:val="24"/>
+        </w:rPr>
+        <w:t>Qualidade do software em uso;</w:t>
+      </w:r>
+    </w:p>
+    <w:p>
+      <w:pPr>
+        <w:pStyle w:val="PargrafodaLista"/>
+        <w:numPr>
+          <w:ilvl w:val="0"/>
+          <w:numId w:val="25"/>
+        </w:numPr>
+        <w:autoSpaceDE w:val="0"/>
+        <w:autoSpaceDN w:val="0"/>
+        <w:adjustRightInd w:val="0"/>
+        <w:spacing w:after="0" w:line="240" w:lineRule="auto"/>
+        <w:jc w:val="both"/>
+        <w:rPr>
+          <w:rFonts w:cstheme="minorHAnsi"/>
+          <w:sz w:val="24"/>
+          <w:szCs w:val="24"/>
+        </w:rPr>
+      </w:pPr>
+      <w:r>
+        <w:rPr>
+          <w:rFonts w:cstheme="minorHAnsi"/>
+          <w:sz w:val="24"/>
+          <w:szCs w:val="24"/>
+        </w:rPr>
+        <w:t>Qualidade externa de software;</w:t>
+      </w:r>
+    </w:p>
+    <w:p>
+      <w:pPr>
+        <w:pStyle w:val="PargrafodaLista"/>
+        <w:numPr>
+          <w:ilvl w:val="0"/>
+          <w:numId w:val="25"/>
+        </w:numPr>
+        <w:autoSpaceDE w:val="0"/>
+        <w:autoSpaceDN w:val="0"/>
+        <w:adjustRightInd w:val="0"/>
+        <w:spacing w:after="0" w:line="240" w:lineRule="auto"/>
+        <w:jc w:val="both"/>
+        <w:rPr>
+          <w:rFonts w:cstheme="minorHAnsi"/>
+          <w:sz w:val="24"/>
+          <w:szCs w:val="24"/>
+        </w:rPr>
+      </w:pPr>
+      <w:r>
+        <w:rPr>
+          <w:rFonts w:cstheme="minorHAnsi"/>
+          <w:sz w:val="24"/>
+          <w:szCs w:val="24"/>
+        </w:rPr>
+        <w:t>Qualidade interna do software.</w:t>
+      </w:r>
+    </w:p>
+    <w:p>
+      <w:pPr>
+        <w:autoSpaceDE w:val="0"/>
+        <w:autoSpaceDN w:val="0"/>
+        <w:adjustRightInd w:val="0"/>
+        <w:spacing w:after="0" w:line="240" w:lineRule="auto"/>
+        <w:jc w:val="both"/>
+        <w:rPr>
+          <w:rFonts w:cstheme="minorHAnsi"/>
+          <w:sz w:val="24"/>
+          <w:szCs w:val="24"/>
+        </w:rPr>
+      </w:pPr>
+    </w:p>
+    <w:p>
+      <w:pPr>
+        <w:autoSpaceDE w:val="0"/>
+        <w:autoSpaceDN w:val="0"/>
+        <w:adjustRightInd w:val="0"/>
+        <w:spacing w:after="0" w:line="240" w:lineRule="auto"/>
+        <w:jc w:val="both"/>
+        <w:rPr>
+          <w:rFonts w:cstheme="minorHAnsi"/>
+          <w:sz w:val="24"/>
+          <w:szCs w:val="24"/>
+        </w:rPr>
+      </w:pPr>
+    </w:p>
+    <w:p>
+      <w:pPr>
+        <w:autoSpaceDE w:val="0"/>
+        <w:autoSpaceDN w:val="0"/>
+        <w:adjustRightInd w:val="0"/>
+        <w:spacing w:after="0" w:line="240" w:lineRule="auto"/>
+        <w:jc w:val="both"/>
+        <w:rPr>
+          <w:rFonts w:cstheme="minorHAnsi"/>
+          <w:sz w:val="24"/>
+          <w:szCs w:val="24"/>
+        </w:rPr>
+      </w:pPr>
+    </w:p>
+    <w:p>
+      <w:pPr>
+        <w:autoSpaceDE w:val="0"/>
+        <w:autoSpaceDN w:val="0"/>
+        <w:adjustRightInd w:val="0"/>
+        <w:spacing w:after="0" w:line="240" w:lineRule="auto"/>
+        <w:jc w:val="both"/>
+        <w:rPr>
+          <w:rFonts w:cstheme="minorHAnsi"/>
+          <w:sz w:val="24"/>
+          <w:szCs w:val="24"/>
+        </w:rPr>
+      </w:pPr>
+    </w:p>
+    <w:p>
+      <w:pPr>
+        <w:autoSpaceDE w:val="0"/>
+        <w:autoSpaceDN w:val="0"/>
+        <w:adjustRightInd w:val="0"/>
+        <w:spacing w:after="0" w:line="240" w:lineRule="auto"/>
+        <w:jc w:val="both"/>
+        <w:rPr>
+          <w:rFonts w:cstheme="minorHAnsi"/>
+          <w:sz w:val="24"/>
+          <w:szCs w:val="24"/>
+        </w:rPr>
+      </w:pPr>
+    </w:p>
+    <w:p>
+      <w:pPr>
+        <w:autoSpaceDE w:val="0"/>
+        <w:autoSpaceDN w:val="0"/>
+        <w:adjustRightInd w:val="0"/>
+        <w:spacing w:after="0" w:line="240" w:lineRule="auto"/>
+        <w:jc w:val="both"/>
+        <w:rPr>
+          <w:rFonts w:cstheme="minorHAnsi"/>
+          <w:sz w:val="24"/>
+          <w:szCs w:val="24"/>
+        </w:rPr>
+      </w:pPr>
+    </w:p>
+    <w:p>
+      <w:pPr>
+        <w:autoSpaceDE w:val="0"/>
+        <w:autoSpaceDN w:val="0"/>
+        <w:adjustRightInd w:val="0"/>
+        <w:spacing w:after="0" w:line="240" w:lineRule="auto"/>
+        <w:jc w:val="both"/>
+        <w:rPr>
+          <w:rFonts w:cstheme="minorHAnsi"/>
+          <w:sz w:val="24"/>
+          <w:szCs w:val="24"/>
+        </w:rPr>
+      </w:pPr>
+    </w:p>
+    <w:p>
+      <w:pPr>
+        <w:autoSpaceDE w:val="0"/>
+        <w:autoSpaceDN w:val="0"/>
+        <w:adjustRightInd w:val="0"/>
+        <w:spacing w:after="0" w:line="240" w:lineRule="auto"/>
+        <w:jc w:val="both"/>
+        <w:rPr>
+          <w:rFonts w:cstheme="minorHAnsi"/>
+          <w:sz w:val="24"/>
+          <w:szCs w:val="24"/>
+        </w:rPr>
+      </w:pPr>
+    </w:p>
+    <w:p>
+      <w:pPr>
+        <w:autoSpaceDE w:val="0"/>
+        <w:autoSpaceDN w:val="0"/>
+        <w:adjustRightInd w:val="0"/>
+        <w:spacing w:after="0" w:line="240" w:lineRule="auto"/>
+        <w:jc w:val="both"/>
+        <w:rPr>
+          <w:rFonts w:cstheme="minorHAnsi"/>
+          <w:sz w:val="24"/>
+          <w:szCs w:val="24"/>
+        </w:rPr>
+      </w:pPr>
+    </w:p>
+    <w:p>
+      <w:pPr>
+        <w:autoSpaceDE w:val="0"/>
+        <w:autoSpaceDN w:val="0"/>
+        <w:adjustRightInd w:val="0"/>
+        <w:spacing w:after="0" w:line="240" w:lineRule="auto"/>
+        <w:jc w:val="both"/>
+        <w:rPr>
+          <w:rFonts w:cstheme="minorHAnsi"/>
+          <w:sz w:val="24"/>
+          <w:szCs w:val="24"/>
+        </w:rPr>
+      </w:pPr>
+    </w:p>
+    <w:p>
+      <w:pPr>
+        <w:autoSpaceDE w:val="0"/>
+        <w:autoSpaceDN w:val="0"/>
+        <w:adjustRightInd w:val="0"/>
+        <w:spacing w:after="0" w:line="240" w:lineRule="auto"/>
+        <w:jc w:val="both"/>
+        <w:rPr>
+          <w:rFonts w:cstheme="minorHAnsi"/>
+          <w:sz w:val="24"/>
+          <w:szCs w:val="24"/>
+        </w:rPr>
+      </w:pPr>
+    </w:p>
+    <w:p>
+      <w:pPr>
+        <w:autoSpaceDE w:val="0"/>
+        <w:autoSpaceDN w:val="0"/>
+        <w:adjustRightInd w:val="0"/>
+        <w:spacing w:after="0" w:line="240" w:lineRule="auto"/>
+        <w:jc w:val="both"/>
+        <w:rPr>
+          <w:rFonts w:cstheme="minorHAnsi"/>
+          <w:sz w:val="24"/>
+          <w:szCs w:val="24"/>
+        </w:rPr>
+      </w:pPr>
+    </w:p>
+    <w:p>
+      <w:pPr>
+        <w:autoSpaceDE w:val="0"/>
+        <w:autoSpaceDN w:val="0"/>
+        <w:adjustRightInd w:val="0"/>
+        <w:spacing w:after="0" w:line="240" w:lineRule="auto"/>
+        <w:jc w:val="both"/>
+        <w:rPr>
+          <w:rFonts w:cstheme="minorHAnsi"/>
+          <w:sz w:val="24"/>
+          <w:szCs w:val="24"/>
+        </w:rPr>
+      </w:pPr>
+    </w:p>
+    <w:p>
+      <w:pPr>
+        <w:autoSpaceDE w:val="0"/>
+        <w:autoSpaceDN w:val="0"/>
+        <w:adjustRightInd w:val="0"/>
+        <w:spacing w:after="0" w:line="240" w:lineRule="auto"/>
+        <w:jc w:val="both"/>
+        <w:rPr>
+          <w:rFonts w:cstheme="minorHAnsi"/>
+          <w:sz w:val="24"/>
+          <w:szCs w:val="24"/>
+        </w:rPr>
+      </w:pPr>
+    </w:p>
+    <w:p>
+      <w:pPr>
+        <w:autoSpaceDE w:val="0"/>
+        <w:autoSpaceDN w:val="0"/>
+        <w:adjustRightInd w:val="0"/>
+        <w:spacing w:after="0" w:line="240" w:lineRule="auto"/>
+        <w:jc w:val="both"/>
+        <w:rPr>
+          <w:rFonts w:cstheme="minorHAnsi"/>
+          <w:sz w:val="24"/>
+          <w:szCs w:val="24"/>
+        </w:rPr>
+      </w:pPr>
+    </w:p>
+    <w:p>
+      <w:pPr>
+        <w:autoSpaceDE w:val="0"/>
+        <w:autoSpaceDN w:val="0"/>
+        <w:adjustRightInd w:val="0"/>
+        <w:spacing w:after="0" w:line="240" w:lineRule="auto"/>
+        <w:jc w:val="both"/>
+        <w:rPr>
+          <w:rFonts w:cstheme="minorHAnsi"/>
+          <w:sz w:val="24"/>
+          <w:szCs w:val="24"/>
+        </w:rPr>
+      </w:pPr>
+    </w:p>
+    <w:p>
+      <w:pPr>
+        <w:autoSpaceDE w:val="0"/>
+        <w:autoSpaceDN w:val="0"/>
+        <w:adjustRightInd w:val="0"/>
+        <w:spacing w:after="0" w:line="240" w:lineRule="auto"/>
+        <w:jc w:val="both"/>
+        <w:rPr>
+          <w:rFonts w:cstheme="minorHAnsi"/>
+          <w:sz w:val="24"/>
+          <w:szCs w:val="24"/>
+        </w:rPr>
+      </w:pPr>
+    </w:p>
+    <w:p>
+      <w:pPr>
+        <w:autoSpaceDE w:val="0"/>
+        <w:autoSpaceDN w:val="0"/>
+        <w:adjustRightInd w:val="0"/>
+        <w:spacing w:after="0" w:line="240" w:lineRule="auto"/>
+        <w:jc w:val="both"/>
+        <w:rPr>
+          <w:rFonts w:cstheme="minorHAnsi"/>
+          <w:sz w:val="24"/>
+          <w:szCs w:val="24"/>
+        </w:rPr>
+      </w:pPr>
+    </w:p>
+    <w:p>
+      <w:pPr>
+        <w:autoSpaceDE w:val="0"/>
+        <w:autoSpaceDN w:val="0"/>
+        <w:adjustRightInd w:val="0"/>
+        <w:spacing w:after="0" w:line="240" w:lineRule="auto"/>
+        <w:jc w:val="both"/>
+        <w:rPr>
+          <w:rFonts w:cstheme="minorHAnsi"/>
+          <w:sz w:val="24"/>
+          <w:szCs w:val="24"/>
+        </w:rPr>
+      </w:pPr>
+    </w:p>
+    <w:p>
+      <w:pPr>
+        <w:autoSpaceDE w:val="0"/>
+        <w:autoSpaceDN w:val="0"/>
+        <w:adjustRightInd w:val="0"/>
+        <w:spacing w:after="0" w:line="240" w:lineRule="auto"/>
+        <w:jc w:val="both"/>
+        <w:rPr>
+          <w:rFonts w:cstheme="minorHAnsi"/>
+          <w:sz w:val="24"/>
+          <w:szCs w:val="24"/>
+        </w:rPr>
+      </w:pPr>
+    </w:p>
+    <w:p>
+      <w:pPr>
+        <w:autoSpaceDE w:val="0"/>
+        <w:autoSpaceDN w:val="0"/>
+        <w:adjustRightInd w:val="0"/>
+        <w:spacing w:after="0" w:line="240" w:lineRule="auto"/>
+        <w:jc w:val="both"/>
+        <w:rPr>
+          <w:rFonts w:cstheme="minorHAnsi"/>
+          <w:sz w:val="24"/>
+          <w:szCs w:val="24"/>
+        </w:rPr>
+      </w:pPr>
+    </w:p>
+    <w:p>
+      <w:pPr>
+        <w:autoSpaceDE w:val="0"/>
+        <w:autoSpaceDN w:val="0"/>
+        <w:adjustRightInd w:val="0"/>
+        <w:spacing w:after="0" w:line="240" w:lineRule="auto"/>
+        <w:jc w:val="both"/>
+        <w:rPr>
+          <w:rFonts w:cstheme="minorHAnsi"/>
+          <w:sz w:val="24"/>
+          <w:szCs w:val="24"/>
+        </w:rPr>
+      </w:pPr>
+    </w:p>
+    <w:p>
+      <w:pPr>
+        <w:autoSpaceDE w:val="0"/>
+        <w:autoSpaceDN w:val="0"/>
+        <w:adjustRightInd w:val="0"/>
+        <w:spacing w:after="0" w:line="240" w:lineRule="auto"/>
+        <w:rPr>
+          <w:rFonts w:ascii="ArialMT" w:hAnsi="ArialMT" w:cs="ArialMT"/>
+          <w:sz w:val="24"/>
+          <w:szCs w:val="24"/>
+        </w:rPr>
+      </w:pPr>
+    </w:p>
+    <w:p>
+      <w:pPr>
+        <w:autoSpaceDE w:val="0"/>
+        <w:autoSpaceDN w:val="0"/>
+        <w:adjustRightInd w:val="0"/>
+        <w:spacing w:after="0" w:line="240" w:lineRule="auto"/>
+        <w:jc w:val="right"/>
+        <w:rPr>
+          <w:rFonts w:cstheme="minorHAnsi"/>
+          <w:sz w:val="24"/>
+          <w:szCs w:val="24"/>
+        </w:rPr>
+      </w:pPr>
+    </w:p>
+    <w:p>
+      <w:pPr>
+        <w:autoSpaceDE w:val="0"/>
+        <w:autoSpaceDN w:val="0"/>
+        <w:adjustRightInd w:val="0"/>
+        <w:spacing w:after="0" w:line="240" w:lineRule="auto"/>
+        <w:jc w:val="right"/>
+        <w:rPr>
+          <w:rFonts w:cstheme="minorHAnsi"/>
+          <w:sz w:val="24"/>
+          <w:szCs w:val="24"/>
+        </w:rPr>
+      </w:pPr>
+      <w:r>
+        <w:rPr>
+          <w:rFonts w:cstheme="minorHAnsi"/>
+          <w:sz w:val="24"/>
+          <w:szCs w:val="24"/>
+        </w:rPr>
+        <w:lastRenderedPageBreak/>
+        <w:t>16</w:t>
+      </w:r>
+    </w:p>
+    <w:p>
+      <w:pPr>
+        <w:autoSpaceDE w:val="0"/>
+        <w:autoSpaceDN w:val="0"/>
+        <w:adjustRightInd w:val="0"/>
+        <w:spacing w:after="0" w:line="240" w:lineRule="auto"/>
+        <w:jc w:val="center"/>
+        <w:rPr>
+          <w:rFonts w:cstheme="minorHAnsi"/>
+          <w:sz w:val="20"/>
+          <w:szCs w:val="20"/>
+        </w:rPr>
+      </w:pPr>
+      <w:r>
+        <w:rPr>
+          <w:rFonts w:cstheme="minorHAnsi"/>
+          <w:sz w:val="20"/>
+          <w:szCs w:val="20"/>
+        </w:rPr>
+        <w:t>Figura 5: Modelo de Sistema e Qualidade</w:t>
+      </w:r>
+    </w:p>
+    <w:p>
+      <w:pPr>
+        <w:autoSpaceDE w:val="0"/>
+        <w:autoSpaceDN w:val="0"/>
+        <w:adjustRightInd w:val="0"/>
+        <w:spacing w:after="0" w:line="240" w:lineRule="auto"/>
+        <w:rPr>
+          <w:rFonts w:ascii="ArialMT" w:hAnsi="ArialMT" w:cs="ArialMT"/>
+          <w:sz w:val="24"/>
+          <w:szCs w:val="24"/>
+        </w:rPr>
+      </w:pPr>
+      <w:r>
+        <w:rPr>
+          <w:rFonts w:ascii="ArialMT" w:hAnsi="ArialMT" w:cs="ArialMT"/>
+          <w:noProof/>
+          <w:sz w:val="24"/>
+          <w:szCs w:val="24"/>
+        </w:rPr>
+        <w:drawing>
+          <wp:inline distT="0" distB="0" distL="0" distR="0">
+            <wp:extent cx="6115050" cy="4867275"/>
+            <wp:effectExtent l="0" t="0" r="0" b="9525"/>
+            <wp:docPr id="7" name="Imagem 7"/>
+            <wp:cNvGraphicFramePr>
+              <a:graphicFrameLocks xmlns:a="http://schemas.openxmlformats.org/drawingml/2006/main" noChangeAspect="1"/>
+            </wp:cNvGraphicFramePr>
+            <a:graphic xmlns:a="http://schemas.openxmlformats.org/drawingml/2006/main">
+              <a:graphicData uri="http://schemas.openxmlformats.org/drawingml/2006/picture">
+                <pic:pic xmlns:pic="http://schemas.openxmlformats.org/drawingml/2006/picture">
+                  <pic:nvPicPr>
+                    <pic:cNvPr id="0" name="Picture 4"/>
+                    <pic:cNvPicPr>
+                      <a:picLocks noChangeAspect="1" noChangeArrowheads="1"/>
+                    </pic:cNvPicPr>
+                  </pic:nvPicPr>
+                  <pic:blipFill>
+                    <a:blip r:embed="rId14">
+                      <a:extLst>
+                        <a:ext uri="{28A0092B-C50C-407E-A947-70E740481C1C}">
+                          <a14:useLocalDpi xmlns:a14="http://schemas.microsoft.com/office/drawing/2010/main" val="0"/>
+                        </a:ext>
+                      </a:extLst>
+                    </a:blip>
+                    <a:srcRect/>
+                    <a:stretch>
+                      <a:fillRect/>
+                    </a:stretch>
+                  </pic:blipFill>
+                  <pic:spPr bwMode="auto">
+                    <a:xfrm>
+                      <a:off x="0" y="0"/>
+                      <a:ext cx="6115050" cy="4867275"/>
+                    </a:xfrm>
+                    <a:prstGeom prst="rect">
+                      <a:avLst/>
+                    </a:prstGeom>
+                    <a:noFill/>
+                    <a:ln>
+                      <a:noFill/>
+                    </a:ln>
+                  </pic:spPr>
+                </pic:pic>
+              </a:graphicData>
+            </a:graphic>
+          </wp:inline>
+        </w:drawing>
+      </w:r>
+    </w:p>
+    <w:p>
+      <w:pPr>
+        <w:autoSpaceDE w:val="0"/>
+        <w:autoSpaceDN w:val="0"/>
+        <w:adjustRightInd w:val="0"/>
+        <w:spacing w:after="0" w:line="240" w:lineRule="auto"/>
+        <w:rPr>
+          <w:rFonts w:cstheme="minorHAnsi"/>
+          <w:sz w:val="20"/>
+          <w:szCs w:val="20"/>
+        </w:rPr>
+      </w:pPr>
+      <w:r>
+        <w:rPr>
+          <w:rFonts w:cstheme="minorHAnsi"/>
+          <w:sz w:val="20"/>
+          <w:szCs w:val="20"/>
+        </w:rPr>
+        <w:t>Fonte: ABNT ISO 25030 (2008)</w:t>
+      </w:r>
+    </w:p>
+    <w:p>
+      <w:pPr>
+        <w:autoSpaceDE w:val="0"/>
+        <w:autoSpaceDN w:val="0"/>
+        <w:adjustRightInd w:val="0"/>
+        <w:spacing w:after="0" w:line="240" w:lineRule="auto"/>
+        <w:rPr>
+          <w:rFonts w:ascii="ArialMT" w:hAnsi="ArialMT" w:cs="ArialMT"/>
+          <w:sz w:val="24"/>
+          <w:szCs w:val="24"/>
+        </w:rPr>
+      </w:pPr>
+    </w:p>
+    <w:p>
+      <w:pPr>
+        <w:autoSpaceDE w:val="0"/>
+        <w:autoSpaceDN w:val="0"/>
+        <w:adjustRightInd w:val="0"/>
+        <w:spacing w:after="0" w:line="240" w:lineRule="auto"/>
+        <w:ind w:firstLine="708"/>
+        <w:rPr>
+          <w:rFonts w:cstheme="minorHAnsi"/>
+          <w:sz w:val="24"/>
+          <w:szCs w:val="24"/>
+        </w:rPr>
+      </w:pPr>
+      <w:r>
+        <w:rPr>
+          <w:rFonts w:cstheme="minorHAnsi"/>
+          <w:sz w:val="24"/>
+          <w:szCs w:val="24"/>
+        </w:rPr>
+        <w:t>A ISO/IEC 25030 impõe uma característica de qualidade a mais, a Qualidade</w:t>
+      </w:r>
+      <w:r>
+        <w:rPr>
+          <w:rFonts w:cstheme="minorHAnsi"/>
+          <w:sz w:val="24"/>
+          <w:szCs w:val="24"/>
+        </w:rPr>
+        <w:t xml:space="preserve"> </w:t>
+      </w:r>
+      <w:r>
+        <w:rPr>
+          <w:rFonts w:cstheme="minorHAnsi"/>
+          <w:sz w:val="24"/>
+          <w:szCs w:val="24"/>
+        </w:rPr>
+        <w:t>em Uso, que mensura a capacidade do software em permitir que usuários atinjam</w:t>
+      </w:r>
+      <w:r>
+        <w:rPr>
+          <w:rFonts w:cstheme="minorHAnsi"/>
+          <w:sz w:val="24"/>
+          <w:szCs w:val="24"/>
+        </w:rPr>
+        <w:t xml:space="preserve"> </w:t>
+      </w:r>
+      <w:r>
+        <w:rPr>
+          <w:rFonts w:cstheme="minorHAnsi"/>
+          <w:sz w:val="24"/>
+          <w:szCs w:val="24"/>
+        </w:rPr>
+        <w:t>suas metas com produtividade, eficácia, satisfação e segurança.</w:t>
+      </w:r>
+    </w:p>
+    <w:p>
+      <w:pPr>
+        <w:autoSpaceDE w:val="0"/>
+        <w:autoSpaceDN w:val="0"/>
+        <w:adjustRightInd w:val="0"/>
+        <w:spacing w:after="0" w:line="240" w:lineRule="auto"/>
+        <w:ind w:firstLine="708"/>
+        <w:rPr>
+          <w:rFonts w:cstheme="minorHAnsi"/>
+          <w:sz w:val="24"/>
+          <w:szCs w:val="24"/>
+        </w:rPr>
+      </w:pPr>
+      <w:r>
+        <w:rPr>
+          <w:rFonts w:cstheme="minorHAnsi"/>
+          <w:sz w:val="24"/>
+          <w:szCs w:val="24"/>
+        </w:rPr>
+        <w:t>As características de qualidade de um software possuem subcaracterísticas e</w:t>
+      </w:r>
+      <w:r>
+        <w:rPr>
+          <w:rFonts w:cstheme="minorHAnsi"/>
+          <w:sz w:val="24"/>
+          <w:szCs w:val="24"/>
+        </w:rPr>
+        <w:t xml:space="preserve"> </w:t>
+      </w:r>
+      <w:r>
+        <w:rPr>
+          <w:rFonts w:cstheme="minorHAnsi"/>
+          <w:sz w:val="24"/>
+          <w:szCs w:val="24"/>
+        </w:rPr>
+        <w:t>a norma leva em conta as subcaracterísticas definidas pelo usuário. Em um modelo</w:t>
+      </w:r>
+      <w:r>
+        <w:rPr>
+          <w:rFonts w:cstheme="minorHAnsi"/>
+          <w:sz w:val="24"/>
+          <w:szCs w:val="24"/>
+        </w:rPr>
+        <w:t xml:space="preserve"> </w:t>
+      </w:r>
+      <w:r>
+        <w:rPr>
+          <w:rFonts w:cstheme="minorHAnsi"/>
+          <w:sz w:val="24"/>
+          <w:szCs w:val="24"/>
+        </w:rPr>
+        <w:t>de medição de qualidade de software os atributos do software podem ser</w:t>
+      </w:r>
+      <w:r>
+        <w:rPr>
+          <w:rFonts w:cstheme="minorHAnsi"/>
+          <w:sz w:val="24"/>
+          <w:szCs w:val="24"/>
+        </w:rPr>
+        <w:t xml:space="preserve"> </w:t>
+      </w:r>
+      <w:r>
+        <w:rPr>
+          <w:rFonts w:cstheme="minorHAnsi"/>
+          <w:sz w:val="24"/>
+          <w:szCs w:val="24"/>
+        </w:rPr>
+        <w:t>mensurados quantitativa ou qualitativamente.</w:t>
+      </w:r>
+    </w:p>
+    <w:p>
+      <w:pPr>
+        <w:autoSpaceDE w:val="0"/>
+        <w:autoSpaceDN w:val="0"/>
+        <w:adjustRightInd w:val="0"/>
+        <w:spacing w:after="0" w:line="240" w:lineRule="auto"/>
+        <w:ind w:firstLine="708"/>
+        <w:rPr>
+          <w:rFonts w:cstheme="minorHAnsi"/>
+          <w:sz w:val="24"/>
+          <w:szCs w:val="24"/>
+        </w:rPr>
+      </w:pPr>
+    </w:p>
+    <w:p>
+      <w:pPr>
+        <w:autoSpaceDE w:val="0"/>
+        <w:autoSpaceDN w:val="0"/>
+        <w:adjustRightInd w:val="0"/>
+        <w:spacing w:after="0" w:line="240" w:lineRule="auto"/>
+        <w:ind w:firstLine="708"/>
+        <w:rPr>
+          <w:rFonts w:cstheme="minorHAnsi"/>
+          <w:sz w:val="24"/>
+          <w:szCs w:val="24"/>
+        </w:rPr>
+      </w:pPr>
+    </w:p>
+    <w:p>
+      <w:pPr>
+        <w:autoSpaceDE w:val="0"/>
+        <w:autoSpaceDN w:val="0"/>
+        <w:adjustRightInd w:val="0"/>
+        <w:spacing w:after="0" w:line="240" w:lineRule="auto"/>
+        <w:ind w:firstLine="708"/>
+        <w:rPr>
+          <w:rFonts w:cstheme="minorHAnsi"/>
+          <w:sz w:val="24"/>
+          <w:szCs w:val="24"/>
+        </w:rPr>
+      </w:pPr>
+    </w:p>
+    <w:p>
+      <w:pPr>
+        <w:autoSpaceDE w:val="0"/>
+        <w:autoSpaceDN w:val="0"/>
+        <w:adjustRightInd w:val="0"/>
+        <w:spacing w:after="0" w:line="240" w:lineRule="auto"/>
+        <w:ind w:firstLine="708"/>
+        <w:rPr>
+          <w:rFonts w:cstheme="minorHAnsi"/>
+          <w:sz w:val="24"/>
+          <w:szCs w:val="24"/>
+        </w:rPr>
+      </w:pPr>
+    </w:p>
+    <w:p>
+      <w:pPr>
+        <w:autoSpaceDE w:val="0"/>
+        <w:autoSpaceDN w:val="0"/>
+        <w:adjustRightInd w:val="0"/>
+        <w:spacing w:after="0" w:line="240" w:lineRule="auto"/>
+        <w:ind w:firstLine="708"/>
+        <w:rPr>
+          <w:rFonts w:cstheme="minorHAnsi"/>
+          <w:sz w:val="24"/>
+          <w:szCs w:val="24"/>
+        </w:rPr>
+      </w:pPr>
+    </w:p>
+    <w:p>
+      <w:pPr>
+        <w:autoSpaceDE w:val="0"/>
+        <w:autoSpaceDN w:val="0"/>
+        <w:adjustRightInd w:val="0"/>
+        <w:spacing w:after="0" w:line="240" w:lineRule="auto"/>
+        <w:ind w:firstLine="708"/>
+        <w:rPr>
+          <w:rFonts w:cstheme="minorHAnsi"/>
+          <w:sz w:val="24"/>
+          <w:szCs w:val="24"/>
+        </w:rPr>
+      </w:pPr>
+    </w:p>
+    <w:p>
+      <w:pPr>
+        <w:autoSpaceDE w:val="0"/>
+        <w:autoSpaceDN w:val="0"/>
+        <w:adjustRightInd w:val="0"/>
+        <w:spacing w:after="0" w:line="240" w:lineRule="auto"/>
+        <w:ind w:firstLine="708"/>
+        <w:rPr>
+          <w:rFonts w:cstheme="minorHAnsi"/>
+          <w:sz w:val="24"/>
+          <w:szCs w:val="24"/>
+        </w:rPr>
+      </w:pPr>
+    </w:p>
+    <w:p>
+      <w:pPr>
+        <w:autoSpaceDE w:val="0"/>
+        <w:autoSpaceDN w:val="0"/>
+        <w:adjustRightInd w:val="0"/>
+        <w:spacing w:after="0" w:line="240" w:lineRule="auto"/>
+        <w:ind w:firstLine="708"/>
+        <w:rPr>
+          <w:rFonts w:cstheme="minorHAnsi"/>
+          <w:sz w:val="24"/>
+          <w:szCs w:val="24"/>
+        </w:rPr>
+      </w:pPr>
+    </w:p>
+    <w:p>
+      <w:pPr>
+        <w:autoSpaceDE w:val="0"/>
+        <w:autoSpaceDN w:val="0"/>
+        <w:adjustRightInd w:val="0"/>
+        <w:spacing w:after="0" w:line="240" w:lineRule="auto"/>
+        <w:ind w:firstLine="708"/>
+        <w:rPr>
+          <w:rFonts w:cstheme="minorHAnsi"/>
+          <w:sz w:val="24"/>
+          <w:szCs w:val="24"/>
+        </w:rPr>
+      </w:pPr>
+    </w:p>
+    <w:p>
+      <w:pPr>
+        <w:autoSpaceDE w:val="0"/>
+        <w:autoSpaceDN w:val="0"/>
+        <w:adjustRightInd w:val="0"/>
+        <w:spacing w:after="0" w:line="240" w:lineRule="auto"/>
+        <w:ind w:firstLine="708"/>
+        <w:rPr>
+          <w:rFonts w:cstheme="minorHAnsi"/>
+          <w:sz w:val="24"/>
+          <w:szCs w:val="24"/>
+        </w:rPr>
+      </w:pPr>
+    </w:p>
+    <w:p>
+      <w:pPr>
+        <w:autoSpaceDE w:val="0"/>
+        <w:autoSpaceDN w:val="0"/>
+        <w:adjustRightInd w:val="0"/>
+        <w:spacing w:after="0" w:line="240" w:lineRule="auto"/>
+        <w:ind w:firstLine="708"/>
+        <w:jc w:val="right"/>
+        <w:rPr>
+          <w:rFonts w:cstheme="minorHAnsi"/>
+          <w:sz w:val="24"/>
+          <w:szCs w:val="24"/>
+        </w:rPr>
+      </w:pPr>
+      <w:r>
+        <w:rPr>
+          <w:rFonts w:cstheme="minorHAnsi"/>
+          <w:sz w:val="24"/>
+          <w:szCs w:val="24"/>
+        </w:rPr>
+        <w:lastRenderedPageBreak/>
+        <w:t>17</w:t>
+      </w:r>
+    </w:p>
+    <w:p>
+      <w:pPr>
+        <w:autoSpaceDE w:val="0"/>
+        <w:autoSpaceDN w:val="0"/>
+        <w:adjustRightInd w:val="0"/>
+        <w:spacing w:after="0" w:line="240" w:lineRule="auto"/>
+        <w:rPr>
+          <w:rFonts w:asciiTheme="majorHAnsi" w:hAnsiTheme="majorHAnsi" w:cstheme="majorHAnsi"/>
+          <w:b/>
+          <w:bCs/>
+          <w:sz w:val="24"/>
+          <w:szCs w:val="24"/>
+        </w:rPr>
+      </w:pPr>
+      <w:r>
+        <w:rPr>
+          <w:rFonts w:asciiTheme="majorHAnsi" w:hAnsiTheme="majorHAnsi" w:cstheme="majorHAnsi"/>
+          <w:b/>
+          <w:bCs/>
+          <w:sz w:val="24"/>
+          <w:szCs w:val="24"/>
+        </w:rPr>
+        <w:t>8 REFERÊNCIAS BIBLIOGRÁFICAS</w:t>
+      </w:r>
+    </w:p>
+    <w:p>
+      <w:pPr>
+        <w:autoSpaceDE w:val="0"/>
+        <w:autoSpaceDN w:val="0"/>
+        <w:adjustRightInd w:val="0"/>
+        <w:spacing w:after="0" w:line="240" w:lineRule="auto"/>
+        <w:rPr>
+          <w:rFonts w:cstheme="minorHAnsi"/>
+          <w:b/>
+          <w:bCs/>
+          <w:sz w:val="24"/>
+          <w:szCs w:val="24"/>
+        </w:rPr>
+      </w:pPr>
+    </w:p>
+    <w:p>
+      <w:pPr>
+        <w:autoSpaceDE w:val="0"/>
+        <w:autoSpaceDN w:val="0"/>
+        <w:adjustRightInd w:val="0"/>
+        <w:spacing w:after="0" w:line="240" w:lineRule="auto"/>
+        <w:jc w:val="both"/>
+        <w:rPr>
+          <w:rFonts w:cstheme="minorHAnsi"/>
+          <w:sz w:val="24"/>
+          <w:szCs w:val="24"/>
+        </w:rPr>
+      </w:pPr>
+      <w:hyperlink r:id="rId15" w:history="1">
+        <w:r>
+          <w:rPr>
+            <w:rStyle w:val="Hyperlink"/>
+            <w:rFonts w:cstheme="minorHAnsi"/>
+            <w:sz w:val="24"/>
+            <w:szCs w:val="24"/>
+          </w:rPr>
+          <w:t>https://repositorio.ucs.br/xmlui/bitstream/handle/11338/3786/TCC%20Alex%20Gilmar%20Boeno%20de%20Lima.pdf?sequence=1&amp;isAllowed=y</w:t>
+        </w:r>
+      </w:hyperlink>
+    </w:p>
+    <w:p>
+      <w:pPr>
+        <w:autoSpaceDE w:val="0"/>
+        <w:autoSpaceDN w:val="0"/>
+        <w:adjustRightInd w:val="0"/>
+        <w:spacing w:after="0" w:line="240" w:lineRule="auto"/>
+        <w:jc w:val="both"/>
+        <w:rPr>
+          <w:rFonts w:cstheme="minorHAnsi"/>
+          <w:sz w:val="24"/>
+          <w:szCs w:val="24"/>
+        </w:rPr>
+      </w:pPr>
+    </w:p>
+    <w:p>
+      <w:pPr>
+        <w:autoSpaceDE w:val="0"/>
+        <w:autoSpaceDN w:val="0"/>
+        <w:adjustRightInd w:val="0"/>
+        <w:spacing w:after="0" w:line="240" w:lineRule="auto"/>
+        <w:jc w:val="both"/>
+        <w:rPr>
+          <w:rFonts w:cstheme="minorHAnsi"/>
+          <w:sz w:val="24"/>
+          <w:szCs w:val="24"/>
+        </w:rPr>
+      </w:pPr>
+      <w:hyperlink r:id="rId16" w:history="1">
+        <w:r>
+          <w:rPr>
+            <w:rStyle w:val="Hyperlink"/>
+            <w:rFonts w:cstheme="minorHAnsi"/>
+            <w:sz w:val="24"/>
+            <w:szCs w:val="24"/>
+          </w:rPr>
+          <w:t>https://rederequisitos.com.br/user-experience-e-requisitos-de-qualidade-olhando-daqui-pra-la/</w:t>
+        </w:r>
+      </w:hyperlink>
+    </w:p>
+    <w:p>
+      <w:pPr>
+        <w:autoSpaceDE w:val="0"/>
+        <w:autoSpaceDN w:val="0"/>
+        <w:adjustRightInd w:val="0"/>
+        <w:spacing w:after="0" w:line="240" w:lineRule="auto"/>
+        <w:jc w:val="both"/>
+        <w:rPr>
+          <w:rFonts w:cstheme="minorHAnsi"/>
+          <w:sz w:val="24"/>
+          <w:szCs w:val="24"/>
+        </w:rPr>
+      </w:pPr>
+    </w:p>
+    <w:p>
+      <w:pPr>
+        <w:autoSpaceDE w:val="0"/>
+        <w:autoSpaceDN w:val="0"/>
+        <w:adjustRightInd w:val="0"/>
+        <w:spacing w:after="0" w:line="240" w:lineRule="auto"/>
+        <w:jc w:val="both"/>
+        <w:rPr>
+          <w:rFonts w:cstheme="minorHAnsi"/>
+          <w:sz w:val="24"/>
+          <w:szCs w:val="24"/>
+        </w:rPr>
+      </w:pPr>
     </w:p>
     <w:sectPr>
       <w:pgSz w:w="11906" w:h="16838"/>
@@ -6886,6 +9490,270 @@
     </w:lvl>
   </w:abstractNum>
   <w:abstractNum w:abstractNumId="2" w15:restartNumberingAfterBreak="0">
+    <w:nsid w:val="15B61B53"/>
+    <w:multiLevelType w:val="hybridMultilevel"/>
+    <w:tmpl w:val="78AA8A3E"/>
+    <w:lvl w:ilvl="0" w:tplc="04160017">
+      <w:start w:val="1"/>
+      <w:numFmt w:val="lowerLetter"/>
+      <w:lvlText w:val="%1)"/>
+      <w:lvlJc w:val="left"/>
+      <w:pPr>
+        <w:ind w:left="720" w:hanging="360"/>
+      </w:pPr>
+      <w:rPr>
+        <w:rFonts w:hint="default"/>
+      </w:rPr>
+    </w:lvl>
+    <w:lvl w:ilvl="1" w:tplc="04160019" w:tentative="1">
+      <w:start w:val="1"/>
+      <w:numFmt w:val="lowerLetter"/>
+      <w:lvlText w:val="%2."/>
+      <w:lvlJc w:val="left"/>
+      <w:pPr>
+        <w:ind w:left="1440" w:hanging="360"/>
+      </w:pPr>
+    </w:lvl>
+    <w:lvl w:ilvl="2" w:tplc="0416001B" w:tentative="1">
+      <w:start w:val="1"/>
+      <w:numFmt w:val="lowerRoman"/>
+      <w:lvlText w:val="%3."/>
+      <w:lvlJc w:val="right"/>
+      <w:pPr>
+        <w:ind w:left="2160" w:hanging="180"/>
+      </w:pPr>
+    </w:lvl>
+    <w:lvl w:ilvl="3" w:tplc="0416000F" w:tentative="1">
+      <w:start w:val="1"/>
+      <w:numFmt w:val="decimal"/>
+      <w:lvlText w:val="%4."/>
+      <w:lvlJc w:val="left"/>
+      <w:pPr>
+        <w:ind w:left="2880" w:hanging="360"/>
+      </w:pPr>
+    </w:lvl>
+    <w:lvl w:ilvl="4" w:tplc="04160019" w:tentative="1">
+      <w:start w:val="1"/>
+      <w:numFmt w:val="lowerLetter"/>
+      <w:lvlText w:val="%5."/>
+      <w:lvlJc w:val="left"/>
+      <w:pPr>
+        <w:ind w:left="3600" w:hanging="360"/>
+      </w:pPr>
+    </w:lvl>
+    <w:lvl w:ilvl="5" w:tplc="0416001B" w:tentative="1">
+      <w:start w:val="1"/>
+      <w:numFmt w:val="lowerRoman"/>
+      <w:lvlText w:val="%6."/>
+      <w:lvlJc w:val="right"/>
+      <w:pPr>
+        <w:ind w:left="4320" w:hanging="180"/>
+      </w:pPr>
+    </w:lvl>
+    <w:lvl w:ilvl="6" w:tplc="0416000F" w:tentative="1">
+      <w:start w:val="1"/>
+      <w:numFmt w:val="decimal"/>
+      <w:lvlText w:val="%7."/>
+      <w:lvlJc w:val="left"/>
+      <w:pPr>
+        <w:ind w:left="5040" w:hanging="360"/>
+      </w:pPr>
+    </w:lvl>
+    <w:lvl w:ilvl="7" w:tplc="04160019" w:tentative="1">
+      <w:start w:val="1"/>
+      <w:numFmt w:val="lowerLetter"/>
+      <w:lvlText w:val="%8."/>
+      <w:lvlJc w:val="left"/>
+      <w:pPr>
+        <w:ind w:left="5760" w:hanging="360"/>
+      </w:pPr>
+    </w:lvl>
+    <w:lvl w:ilvl="8" w:tplc="0416001B" w:tentative="1">
+      <w:start w:val="1"/>
+      <w:numFmt w:val="lowerRoman"/>
+      <w:lvlText w:val="%9."/>
+      <w:lvlJc w:val="right"/>
+      <w:pPr>
+        <w:ind w:left="6480" w:hanging="180"/>
+      </w:pPr>
+    </w:lvl>
+  </w:abstractNum>
+  <w:abstractNum w:abstractNumId="3" w15:restartNumberingAfterBreak="0">
+    <w:nsid w:val="1B105850"/>
+    <w:multiLevelType w:val="hybridMultilevel"/>
+    <w:tmpl w:val="AAFC054A"/>
+    <w:lvl w:ilvl="0" w:tplc="04160017">
+      <w:start w:val="1"/>
+      <w:numFmt w:val="lowerLetter"/>
+      <w:lvlText w:val="%1)"/>
+      <w:lvlJc w:val="left"/>
+      <w:pPr>
+        <w:ind w:left="720" w:hanging="360"/>
+      </w:pPr>
+      <w:rPr>
+        <w:rFonts w:hint="default"/>
+      </w:rPr>
+    </w:lvl>
+    <w:lvl w:ilvl="1" w:tplc="04160019" w:tentative="1">
+      <w:start w:val="1"/>
+      <w:numFmt w:val="lowerLetter"/>
+      <w:lvlText w:val="%2."/>
+      <w:lvlJc w:val="left"/>
+      <w:pPr>
+        <w:ind w:left="1440" w:hanging="360"/>
+      </w:pPr>
+    </w:lvl>
+    <w:lvl w:ilvl="2" w:tplc="0416001B" w:tentative="1">
+      <w:start w:val="1"/>
+      <w:numFmt w:val="lowerRoman"/>
+      <w:lvlText w:val="%3."/>
+      <w:lvlJc w:val="right"/>
+      <w:pPr>
+        <w:ind w:left="2160" w:hanging="180"/>
+      </w:pPr>
+    </w:lvl>
+    <w:lvl w:ilvl="3" w:tplc="0416000F" w:tentative="1">
+      <w:start w:val="1"/>
+      <w:numFmt w:val="decimal"/>
+      <w:lvlText w:val="%4."/>
+      <w:lvlJc w:val="left"/>
+      <w:pPr>
+        <w:ind w:left="2880" w:hanging="360"/>
+      </w:pPr>
+    </w:lvl>
+    <w:lvl w:ilvl="4" w:tplc="04160019" w:tentative="1">
+      <w:start w:val="1"/>
+      <w:numFmt w:val="lowerLetter"/>
+      <w:lvlText w:val="%5."/>
+      <w:lvlJc w:val="left"/>
+      <w:pPr>
+        <w:ind w:left="3600" w:hanging="360"/>
+      </w:pPr>
+    </w:lvl>
+    <w:lvl w:ilvl="5" w:tplc="0416001B" w:tentative="1">
+      <w:start w:val="1"/>
+      <w:numFmt w:val="lowerRoman"/>
+      <w:lvlText w:val="%6."/>
+      <w:lvlJc w:val="right"/>
+      <w:pPr>
+        <w:ind w:left="4320" w:hanging="180"/>
+      </w:pPr>
+    </w:lvl>
+    <w:lvl w:ilvl="6" w:tplc="0416000F" w:tentative="1">
+      <w:start w:val="1"/>
+      <w:numFmt w:val="decimal"/>
+      <w:lvlText w:val="%7."/>
+      <w:lvlJc w:val="left"/>
+      <w:pPr>
+        <w:ind w:left="5040" w:hanging="360"/>
+      </w:pPr>
+    </w:lvl>
+    <w:lvl w:ilvl="7" w:tplc="04160019" w:tentative="1">
+      <w:start w:val="1"/>
+      <w:numFmt w:val="lowerLetter"/>
+      <w:lvlText w:val="%8."/>
+      <w:lvlJc w:val="left"/>
+      <w:pPr>
+        <w:ind w:left="5760" w:hanging="360"/>
+      </w:pPr>
+    </w:lvl>
+    <w:lvl w:ilvl="8" w:tplc="0416001B" w:tentative="1">
+      <w:start w:val="1"/>
+      <w:numFmt w:val="lowerRoman"/>
+      <w:lvlText w:val="%9."/>
+      <w:lvlJc w:val="right"/>
+      <w:pPr>
+        <w:ind w:left="6480" w:hanging="180"/>
+      </w:pPr>
+    </w:lvl>
+  </w:abstractNum>
+  <w:abstractNum w:abstractNumId="4" w15:restartNumberingAfterBreak="0">
+    <w:nsid w:val="1D6B3AB6"/>
+    <w:multiLevelType w:val="hybridMultilevel"/>
+    <w:tmpl w:val="4276FDCC"/>
+    <w:lvl w:ilvl="0" w:tplc="0416000F">
+      <w:start w:val="1"/>
+      <w:numFmt w:val="decimal"/>
+      <w:lvlText w:val="%1."/>
+      <w:lvlJc w:val="left"/>
+      <w:pPr>
+        <w:ind w:left="720" w:hanging="360"/>
+      </w:pPr>
+    </w:lvl>
+    <w:lvl w:ilvl="1" w:tplc="04160019" w:tentative="1">
+      <w:start w:val="1"/>
+      <w:numFmt w:val="lowerLetter"/>
+      <w:lvlText w:val="%2."/>
+      <w:lvlJc w:val="left"/>
+      <w:pPr>
+        <w:ind w:left="1440" w:hanging="360"/>
+      </w:pPr>
+    </w:lvl>
+    <w:lvl w:ilvl="2" w:tplc="0416001B" w:tentative="1">
+      <w:start w:val="1"/>
+      <w:numFmt w:val="lowerRoman"/>
+      <w:lvlText w:val="%3."/>
+      <w:lvlJc w:val="right"/>
+      <w:pPr>
+        <w:ind w:left="2160" w:hanging="180"/>
+      </w:pPr>
+    </w:lvl>
+    <w:lvl w:ilvl="3" w:tplc="0416000F" w:tentative="1">
+      <w:start w:val="1"/>
+      <w:numFmt w:val="decimal"/>
+      <w:lvlText w:val="%4."/>
+      <w:lvlJc w:val="left"/>
+      <w:pPr>
+        <w:ind w:left="2880" w:hanging="360"/>
+      </w:pPr>
+    </w:lvl>
+    <w:lvl w:ilvl="4" w:tplc="04160019" w:tentative="1">
+      <w:start w:val="1"/>
+      <w:numFmt w:val="lowerLetter"/>
+      <w:lvlText w:val="%5."/>
+      <w:lvlJc w:val="left"/>
+      <w:pPr>
+        <w:ind w:left="3600" w:hanging="360"/>
+      </w:pPr>
+    </w:lvl>
+    <w:lvl w:ilvl="5" w:tplc="0416001B" w:tentative="1">
+      <w:start w:val="1"/>
+      <w:numFmt w:val="lowerRoman"/>
+      <w:lvlText w:val="%6."/>
+      <w:lvlJc w:val="right"/>
+      <w:pPr>
+        <w:ind w:left="4320" w:hanging="180"/>
+      </w:pPr>
+    </w:lvl>
+    <w:lvl w:ilvl="6" w:tplc="0416000F" w:tentative="1">
+      <w:start w:val="1"/>
+      <w:numFmt w:val="decimal"/>
+      <w:lvlText w:val="%7."/>
+      <w:lvlJc w:val="left"/>
+      <w:pPr>
+        <w:ind w:left="5040" w:hanging="360"/>
+      </w:pPr>
+    </w:lvl>
+    <w:lvl w:ilvl="7" w:tplc="04160019" w:tentative="1">
+      <w:start w:val="1"/>
+      <w:numFmt w:val="lowerLetter"/>
+      <w:lvlText w:val="%8."/>
+      <w:lvlJc w:val="left"/>
+      <w:pPr>
+        <w:ind w:left="5760" w:hanging="360"/>
+      </w:pPr>
+    </w:lvl>
+    <w:lvl w:ilvl="8" w:tplc="0416001B" w:tentative="1">
+      <w:start w:val="1"/>
+      <w:numFmt w:val="lowerRoman"/>
+      <w:lvlText w:val="%9."/>
+      <w:lvlJc w:val="right"/>
+      <w:pPr>
+        <w:ind w:left="6480" w:hanging="180"/>
+      </w:pPr>
+    </w:lvl>
+  </w:abstractNum>
+  <w:abstractNum w:abstractNumId="5" w15:restartNumberingAfterBreak="0">
     <w:nsid w:val="2972452D"/>
     <w:multiLevelType w:val="hybridMultilevel"/>
     <w:tmpl w:val="24A2E6F0"/>
@@ -6974,7 +9842,7 @@
       </w:pPr>
     </w:lvl>
   </w:abstractNum>
-  <w:abstractNum w:abstractNumId="3" w15:restartNumberingAfterBreak="0">
+  <w:abstractNum w:abstractNumId="6" w15:restartNumberingAfterBreak="0">
     <w:nsid w:val="3596014A"/>
     <w:multiLevelType w:val="hybridMultilevel"/>
     <w:tmpl w:val="DB18C1E4"/>
@@ -7063,7 +9931,7 @@
       </w:pPr>
     </w:lvl>
   </w:abstractNum>
-  <w:abstractNum w:abstractNumId="4" w15:restartNumberingAfterBreak="0">
+  <w:abstractNum w:abstractNumId="7" w15:restartNumberingAfterBreak="0">
     <w:nsid w:val="42127967"/>
     <w:multiLevelType w:val="hybridMultilevel"/>
     <w:tmpl w:val="D3EED0E6"/>
@@ -7152,7 +10020,7 @@
       </w:pPr>
     </w:lvl>
   </w:abstractNum>
-  <w:abstractNum w:abstractNumId="5" w15:restartNumberingAfterBreak="0">
+  <w:abstractNum w:abstractNumId="8" w15:restartNumberingAfterBreak="0">
     <w:nsid w:val="422677C4"/>
     <w:multiLevelType w:val="hybridMultilevel"/>
     <w:tmpl w:val="FA4E4F40"/>
@@ -7241,7 +10109,7 @@
       </w:pPr>
     </w:lvl>
   </w:abstractNum>
-  <w:abstractNum w:abstractNumId="6" w15:restartNumberingAfterBreak="0">
+  <w:abstractNum w:abstractNumId="9" w15:restartNumberingAfterBreak="0">
     <w:nsid w:val="4AF01473"/>
     <w:multiLevelType w:val="hybridMultilevel"/>
     <w:tmpl w:val="73A29D08"/>
@@ -7330,7 +10198,214 @@
       </w:pPr>
     </w:lvl>
   </w:abstractNum>
-  <w:abstractNum w:abstractNumId="7" w15:restartNumberingAfterBreak="0">
+  <w:abstractNum w:abstractNumId="10" w15:restartNumberingAfterBreak="0">
+    <w:nsid w:val="4DEB6770"/>
+    <w:multiLevelType w:val="multilevel"/>
+    <w:tmpl w:val="CA0CC7FA"/>
+    <w:lvl w:ilvl="0">
+      <w:start w:val="1"/>
+      <w:numFmt w:val="decimal"/>
+      <w:lvlText w:val="%1"/>
+      <w:lvlJc w:val="left"/>
+      <w:pPr>
+        <w:ind w:left="1413" w:hanging="705"/>
+      </w:pPr>
+      <w:rPr>
+        <w:rFonts w:hint="default"/>
+      </w:rPr>
+    </w:lvl>
+    <w:lvl w:ilvl="1">
+      <w:start w:val="3"/>
+      <w:numFmt w:val="decimal"/>
+      <w:isLgl/>
+      <w:lvlText w:val="%1.%2"/>
+      <w:lvlJc w:val="left"/>
+      <w:pPr>
+        <w:ind w:left="1113" w:hanging="405"/>
+      </w:pPr>
+      <w:rPr>
+        <w:rFonts w:hint="default"/>
+      </w:rPr>
+    </w:lvl>
+    <w:lvl w:ilvl="2">
+      <w:start w:val="1"/>
+      <w:numFmt w:val="decimal"/>
+      <w:isLgl/>
+      <w:lvlText w:val="%1.%2.%3"/>
+      <w:lvlJc w:val="left"/>
+      <w:pPr>
+        <w:ind w:left="1428" w:hanging="720"/>
+      </w:pPr>
+      <w:rPr>
+        <w:rFonts w:hint="default"/>
+      </w:rPr>
+    </w:lvl>
+    <w:lvl w:ilvl="3">
+      <w:start w:val="1"/>
+      <w:numFmt w:val="decimal"/>
+      <w:isLgl/>
+      <w:lvlText w:val="%1.%2.%3.%4"/>
+      <w:lvlJc w:val="left"/>
+      <w:pPr>
+        <w:ind w:left="1788" w:hanging="1080"/>
+      </w:pPr>
+      <w:rPr>
+        <w:rFonts w:hint="default"/>
+      </w:rPr>
+    </w:lvl>
+    <w:lvl w:ilvl="4">
+      <w:start w:val="1"/>
+      <w:numFmt w:val="decimal"/>
+      <w:isLgl/>
+      <w:lvlText w:val="%1.%2.%3.%4.%5"/>
+      <w:lvlJc w:val="left"/>
+      <w:pPr>
+        <w:ind w:left="1788" w:hanging="1080"/>
+      </w:pPr>
+      <w:rPr>
+        <w:rFonts w:hint="default"/>
+      </w:rPr>
+    </w:lvl>
+    <w:lvl w:ilvl="5">
+      <w:start w:val="1"/>
+      <w:numFmt w:val="decimal"/>
+      <w:isLgl/>
+      <w:lvlText w:val="%1.%2.%3.%4.%5.%6"/>
+      <w:lvlJc w:val="left"/>
+      <w:pPr>
+        <w:ind w:left="2148" w:hanging="1440"/>
+      </w:pPr>
+      <w:rPr>
+        <w:rFonts w:hint="default"/>
+      </w:rPr>
+    </w:lvl>
+    <w:lvl w:ilvl="6">
+      <w:start w:val="1"/>
+      <w:numFmt w:val="decimal"/>
+      <w:isLgl/>
+      <w:lvlText w:val="%1.%2.%3.%4.%5.%6.%7"/>
+      <w:lvlJc w:val="left"/>
+      <w:pPr>
+        <w:ind w:left="2148" w:hanging="1440"/>
+      </w:pPr>
+      <w:rPr>
+        <w:rFonts w:hint="default"/>
+      </w:rPr>
+    </w:lvl>
+    <w:lvl w:ilvl="7">
+      <w:start w:val="1"/>
+      <w:numFmt w:val="decimal"/>
+      <w:isLgl/>
+      <w:lvlText w:val="%1.%2.%3.%4.%5.%6.%7.%8"/>
+      <w:lvlJc w:val="left"/>
+      <w:pPr>
+        <w:ind w:left="2508" w:hanging="1800"/>
+      </w:pPr>
+      <w:rPr>
+        <w:rFonts w:hint="default"/>
+      </w:rPr>
+    </w:lvl>
+    <w:lvl w:ilvl="8">
+      <w:start w:val="1"/>
+      <w:numFmt w:val="decimal"/>
+      <w:isLgl/>
+      <w:lvlText w:val="%1.%2.%3.%4.%5.%6.%7.%8.%9"/>
+      <w:lvlJc w:val="left"/>
+      <w:pPr>
+        <w:ind w:left="2508" w:hanging="1800"/>
+      </w:pPr>
+      <w:rPr>
+        <w:rFonts w:hint="default"/>
+      </w:rPr>
+    </w:lvl>
+  </w:abstractNum>
+  <w:abstractNum w:abstractNumId="11" w15:restartNumberingAfterBreak="0">
+    <w:nsid w:val="58BC7B04"/>
+    <w:multiLevelType w:val="hybridMultilevel"/>
+    <w:tmpl w:val="36EA165C"/>
+    <w:lvl w:ilvl="0" w:tplc="0416000F">
+      <w:start w:val="1"/>
+      <w:numFmt w:val="decimal"/>
+      <w:lvlText w:val="%1."/>
+      <w:lvlJc w:val="left"/>
+      <w:pPr>
+        <w:ind w:left="720" w:hanging="360"/>
+      </w:pPr>
+    </w:lvl>
+    <w:lvl w:ilvl="1" w:tplc="04160019" w:tentative="1">
+      <w:start w:val="1"/>
+      <w:numFmt w:val="lowerLetter"/>
+      <w:lvlText w:val="%2."/>
+      <w:lvlJc w:val="left"/>
+      <w:pPr>
+        <w:ind w:left="1440" w:hanging="360"/>
+      </w:pPr>
+    </w:lvl>
+    <w:lvl w:ilvl="2" w:tplc="0416001B" w:tentative="1">
+      <w:start w:val="1"/>
+      <w:numFmt w:val="lowerRoman"/>
+      <w:lvlText w:val="%3."/>
+      <w:lvlJc w:val="right"/>
+      <w:pPr>
+        <w:ind w:left="2160" w:hanging="180"/>
+      </w:pPr>
+    </w:lvl>
+    <w:lvl w:ilvl="3" w:tplc="0416000F" w:tentative="1">
+      <w:start w:val="1"/>
+      <w:numFmt w:val="decimal"/>
+      <w:lvlText w:val="%4."/>
+      <w:lvlJc w:val="left"/>
+      <w:pPr>
+        <w:ind w:left="2880" w:hanging="360"/>
+      </w:pPr>
+    </w:lvl>
+    <w:lvl w:ilvl="4" w:tplc="04160019" w:tentative="1">
+      <w:start w:val="1"/>
+      <w:numFmt w:val="lowerLetter"/>
+      <w:lvlText w:val="%5."/>
+      <w:lvlJc w:val="left"/>
+      <w:pPr>
+        <w:ind w:left="3600" w:hanging="360"/>
+      </w:pPr>
+    </w:lvl>
+    <w:lvl w:ilvl="5" w:tplc="0416001B" w:tentative="1">
+      <w:start w:val="1"/>
+      <w:numFmt w:val="lowerRoman"/>
+      <w:lvlText w:val="%6."/>
+      <w:lvlJc w:val="right"/>
+      <w:pPr>
+        <w:ind w:left="4320" w:hanging="180"/>
+      </w:pPr>
+    </w:lvl>
+    <w:lvl w:ilvl="6" w:tplc="0416000F" w:tentative="1">
+      <w:start w:val="1"/>
+      <w:numFmt w:val="decimal"/>
+      <w:lvlText w:val="%7."/>
+      <w:lvlJc w:val="left"/>
+      <w:pPr>
+        <w:ind w:left="5040" w:hanging="360"/>
+      </w:pPr>
+    </w:lvl>
+    <w:lvl w:ilvl="7" w:tplc="04160019" w:tentative="1">
+      <w:start w:val="1"/>
+      <w:numFmt w:val="lowerLetter"/>
+      <w:lvlText w:val="%8."/>
+      <w:lvlJc w:val="left"/>
+      <w:pPr>
+        <w:ind w:left="5760" w:hanging="360"/>
+      </w:pPr>
+    </w:lvl>
+    <w:lvl w:ilvl="8" w:tplc="0416001B" w:tentative="1">
+      <w:start w:val="1"/>
+      <w:numFmt w:val="lowerRoman"/>
+      <w:lvlText w:val="%9."/>
+      <w:lvlJc w:val="right"/>
+      <w:pPr>
+        <w:ind w:left="6480" w:hanging="180"/>
+      </w:pPr>
+    </w:lvl>
+  </w:abstractNum>
+  <w:abstractNum w:abstractNumId="12" w15:restartNumberingAfterBreak="0">
     <w:nsid w:val="6AFA3C25"/>
     <w:multiLevelType w:val="hybridMultilevel"/>
     <w:tmpl w:val="252A1B34"/>
@@ -7419,7 +10494,7 @@
       </w:pPr>
     </w:lvl>
   </w:abstractNum>
-  <w:abstractNum w:abstractNumId="8" w15:restartNumberingAfterBreak="0">
+  <w:abstractNum w:abstractNumId="13" w15:restartNumberingAfterBreak="0">
     <w:nsid w:val="6D7608D5"/>
     <w:multiLevelType w:val="hybridMultilevel"/>
     <w:tmpl w:val="ED70A132"/>
@@ -7508,7 +10583,7 @@
       </w:pPr>
     </w:lvl>
   </w:abstractNum>
-  <w:abstractNum w:abstractNumId="9" w15:restartNumberingAfterBreak="0">
+  <w:abstractNum w:abstractNumId="14" w15:restartNumberingAfterBreak="0">
     <w:nsid w:val="6F34774C"/>
     <w:multiLevelType w:val="hybridMultilevel"/>
     <w:tmpl w:val="85DCC0F8"/>
@@ -7519,6 +10594,95 @@
       <w:lvlJc w:val="left"/>
       <w:pPr>
         <w:ind w:left="785" w:hanging="360"/>
+      </w:pPr>
+      <w:rPr>
+        <w:rFonts w:hint="default"/>
+      </w:rPr>
+    </w:lvl>
+    <w:lvl w:ilvl="1" w:tplc="04160019" w:tentative="1">
+      <w:start w:val="1"/>
+      <w:numFmt w:val="lowerLetter"/>
+      <w:lvlText w:val="%2."/>
+      <w:lvlJc w:val="left"/>
+      <w:pPr>
+        <w:ind w:left="1440" w:hanging="360"/>
+      </w:pPr>
+    </w:lvl>
+    <w:lvl w:ilvl="2" w:tplc="0416001B" w:tentative="1">
+      <w:start w:val="1"/>
+      <w:numFmt w:val="lowerRoman"/>
+      <w:lvlText w:val="%3."/>
+      <w:lvlJc w:val="right"/>
+      <w:pPr>
+        <w:ind w:left="2160" w:hanging="180"/>
+      </w:pPr>
+    </w:lvl>
+    <w:lvl w:ilvl="3" w:tplc="0416000F" w:tentative="1">
+      <w:start w:val="1"/>
+      <w:numFmt w:val="decimal"/>
+      <w:lvlText w:val="%4."/>
+      <w:lvlJc w:val="left"/>
+      <w:pPr>
+        <w:ind w:left="2880" w:hanging="360"/>
+      </w:pPr>
+    </w:lvl>
+    <w:lvl w:ilvl="4" w:tplc="04160019" w:tentative="1">
+      <w:start w:val="1"/>
+      <w:numFmt w:val="lowerLetter"/>
+      <w:lvlText w:val="%5."/>
+      <w:lvlJc w:val="left"/>
+      <w:pPr>
+        <w:ind w:left="3600" w:hanging="360"/>
+      </w:pPr>
+    </w:lvl>
+    <w:lvl w:ilvl="5" w:tplc="0416001B" w:tentative="1">
+      <w:start w:val="1"/>
+      <w:numFmt w:val="lowerRoman"/>
+      <w:lvlText w:val="%6."/>
+      <w:lvlJc w:val="right"/>
+      <w:pPr>
+        <w:ind w:left="4320" w:hanging="180"/>
+      </w:pPr>
+    </w:lvl>
+    <w:lvl w:ilvl="6" w:tplc="0416000F" w:tentative="1">
+      <w:start w:val="1"/>
+      <w:numFmt w:val="decimal"/>
+      <w:lvlText w:val="%7."/>
+      <w:lvlJc w:val="left"/>
+      <w:pPr>
+        <w:ind w:left="5040" w:hanging="360"/>
+      </w:pPr>
+    </w:lvl>
+    <w:lvl w:ilvl="7" w:tplc="04160019" w:tentative="1">
+      <w:start w:val="1"/>
+      <w:numFmt w:val="lowerLetter"/>
+      <w:lvlText w:val="%8."/>
+      <w:lvlJc w:val="left"/>
+      <w:pPr>
+        <w:ind w:left="5760" w:hanging="360"/>
+      </w:pPr>
+    </w:lvl>
+    <w:lvl w:ilvl="8" w:tplc="0416001B" w:tentative="1">
+      <w:start w:val="1"/>
+      <w:numFmt w:val="lowerRoman"/>
+      <w:lvlText w:val="%9."/>
+      <w:lvlJc w:val="right"/>
+      <w:pPr>
+        <w:ind w:left="6480" w:hanging="180"/>
+      </w:pPr>
+    </w:lvl>
+  </w:abstractNum>
+  <w:abstractNum w:abstractNumId="15" w15:restartNumberingAfterBreak="0">
+    <w:nsid w:val="730E43A6"/>
+    <w:multiLevelType w:val="hybridMultilevel"/>
+    <w:tmpl w:val="A2B0CC4C"/>
+    <w:lvl w:ilvl="0" w:tplc="04160017">
+      <w:start w:val="1"/>
+      <w:numFmt w:val="lowerLetter"/>
+      <w:lvlText w:val="%1)"/>
+      <w:lvlJc w:val="left"/>
+      <w:pPr>
+        <w:ind w:left="720" w:hanging="360"/>
       </w:pPr>
       <w:rPr>
         <w:rFonts w:hint="default"/>
@@ -7628,31 +10792,49 @@
     <w:abstractNumId w:val="1"/>
   </w:num>
   <w:num w:numId="11">
-    <w:abstractNumId w:val="2"/>
+    <w:abstractNumId w:val="5"/>
   </w:num>
   <w:num w:numId="12">
-    <w:abstractNumId w:val="3"/>
+    <w:abstractNumId w:val="6"/>
   </w:num>
   <w:num w:numId="13">
     <w:abstractNumId w:val="0"/>
   </w:num>
   <w:num w:numId="14">
-    <w:abstractNumId w:val="5"/>
+    <w:abstractNumId w:val="8"/>
   </w:num>
   <w:num w:numId="15">
-    <w:abstractNumId w:val="6"/>
+    <w:abstractNumId w:val="9"/>
   </w:num>
   <w:num w:numId="16">
-    <w:abstractNumId w:val="9"/>
+    <w:abstractNumId w:val="14"/>
   </w:num>
   <w:num w:numId="17">
+    <w:abstractNumId w:val="7"/>
+  </w:num>
+  <w:num w:numId="18">
+    <w:abstractNumId w:val="12"/>
+  </w:num>
+  <w:num w:numId="19">
+    <w:abstractNumId w:val="13"/>
+  </w:num>
+  <w:num w:numId="20">
+    <w:abstractNumId w:val="11"/>
+  </w:num>
+  <w:num w:numId="21">
+    <w:abstractNumId w:val="2"/>
+  </w:num>
+  <w:num w:numId="22">
+    <w:abstractNumId w:val="10"/>
+  </w:num>
+  <w:num w:numId="23">
+    <w:abstractNumId w:val="15"/>
+  </w:num>
+  <w:num w:numId="24">
     <w:abstractNumId w:val="4"/>
   </w:num>
-  <w:num w:numId="18">
-    <w:abstractNumId w:val="7"/>
-  </w:num>
-  <w:num w:numId="19">
-    <w:abstractNumId w:val="8"/>
+  <w:num w:numId="25">
+    <w:abstractNumId w:val="3"/>
   </w:num>
 </w:numbering>
 </file>
@@ -9007,4 +12189,16 @@
     </a:ext>
   </a:extLst>
 </a:theme>
+</file>
+
+<file path=customXml/item1.xml><?xml version="1.0" encoding="utf-8"?>
+<b:Sources xmlns:b="http://schemas.openxmlformats.org/officeDocument/2006/bibliography" xmlns="http://schemas.openxmlformats.org/officeDocument/2006/bibliography" SelectedStyle="\APASixthEditionOfficeOnline.xsl" StyleName="APA" Version="6"/>
+</file>
+
+<file path=customXml/itemProps1.xml><?xml version="1.0" encoding="utf-8"?>
+<ds:datastoreItem xmlns:ds="http://schemas.openxmlformats.org/officeDocument/2006/customXml" ds:itemID="{7ACAE771-F52B-4868-A355-328461B44D8C}">
+  <ds:schemaRefs>
+    <ds:schemaRef ds:uri="http://schemas.openxmlformats.org/officeDocument/2006/bibliography"/>
+  </ds:schemaRefs>
+</ds:datastoreItem>
 </file>
</xml_diff>